<commit_message>
Agrego al informe diagrama de las sedes, y tuneles gre
</commit_message>
<xml_diff>
--- a/ tp-distribuidos-grupo3/documentacion/Informe.docx
+++ b/ tp-distribuidos-grupo3/documentacion/Informe.docx
@@ -308,7 +308,7 @@
         <w:r>
           <w:rPr>
             <w:rStyle w:val="Hipervnculo"/>
-            <w:rFonts w:cs="Arial"/>
+            <w:rFonts w:ascii="Arial" w:hAnsi="Arial" w:cs="Arial"/>
             <w:noProof/>
             <w:color w:val="000000"/>
             <w:sz w:val="36"/>
@@ -352,6 +352,17 @@
           <w:lang w:eastAsia="es-AR"/>
         </w:rPr>
         <w:t>89762</w:t>
+      </w:r>
+      <w:r>
+        <w:rPr>
+          <w:rFonts w:ascii="Arial" w:hAnsi="Arial" w:cs="Arial"/>
+          <w:noProof/>
+          <w:color w:val="000000"/>
+          <w:sz w:val="36"/>
+          <w:szCs w:val="36"/>
+          <w:lang w:eastAsia="es-AR"/>
+        </w:rPr>
+        <w:t xml:space="preserve"> </w:t>
       </w:r>
       <w:r>
         <w:rPr>
@@ -617,6 +628,21 @@
         <w:t>Subnetting</w:t>
       </w:r>
       <w:proofErr w:type="spellEnd"/>
+    </w:p>
+    <w:p>
+      <w:pPr>
+        <w:autoSpaceDE w:val="0"/>
+        <w:autoSpaceDN w:val="0"/>
+        <w:adjustRightInd w:val="0"/>
+        <w:spacing w:after="0" w:line="240" w:lineRule="auto"/>
+        <w:rPr>
+          <w:rFonts w:ascii="Arial" w:hAnsi="Arial" w:cs="Arial"/>
+          <w:b/>
+          <w:sz w:val="32"/>
+          <w:szCs w:val="32"/>
+          <w:u w:val="single"/>
+        </w:rPr>
+      </w:pPr>
     </w:p>
     <w:p>
       <w:pPr>
@@ -758,6 +784,7 @@
           <w:p>
             <w:pPr>
               <w:spacing w:after="0" w:line="240" w:lineRule="auto"/>
+              <w:jc w:val="center"/>
               <w:rPr>
                 <w:rFonts w:ascii="Arial" w:eastAsia="Times New Roman" w:hAnsi="Arial" w:cs="Arial"/>
                 <w:color w:val="FFFFFF"/>
@@ -794,6 +821,7 @@
           <w:p>
             <w:pPr>
               <w:spacing w:after="0" w:line="240" w:lineRule="auto"/>
+              <w:jc w:val="center"/>
               <w:rPr>
                 <w:rFonts w:ascii="Arial" w:eastAsia="Times New Roman" w:hAnsi="Arial" w:cs="Arial"/>
                 <w:color w:val="FFFFFF"/>
@@ -830,6 +858,7 @@
           <w:p>
             <w:pPr>
               <w:spacing w:after="0" w:line="240" w:lineRule="auto"/>
+              <w:jc w:val="center"/>
               <w:rPr>
                 <w:rFonts w:ascii="Arial" w:eastAsia="Times New Roman" w:hAnsi="Arial" w:cs="Arial"/>
                 <w:color w:val="FFFFFF"/>
@@ -878,6 +907,7 @@
           <w:p>
             <w:pPr>
               <w:spacing w:after="0" w:line="240" w:lineRule="auto"/>
+              <w:jc w:val="center"/>
               <w:rPr>
                 <w:rFonts w:ascii="Arial" w:eastAsia="Times New Roman" w:hAnsi="Arial" w:cs="Arial"/>
                 <w:color w:val="FFFFFF"/>
@@ -914,6 +944,7 @@
           <w:p>
             <w:pPr>
               <w:spacing w:after="0" w:line="240" w:lineRule="auto"/>
+              <w:jc w:val="center"/>
               <w:rPr>
                 <w:rFonts w:ascii="Arial" w:eastAsia="Times New Roman" w:hAnsi="Arial" w:cs="Arial"/>
                 <w:color w:val="FFFFFF"/>
@@ -950,6 +981,7 @@
           <w:p>
             <w:pPr>
               <w:spacing w:after="0" w:line="240" w:lineRule="auto"/>
+              <w:jc w:val="center"/>
               <w:rPr>
                 <w:rFonts w:ascii="Arial" w:eastAsia="Times New Roman" w:hAnsi="Arial" w:cs="Arial"/>
                 <w:color w:val="FFFFFF"/>
@@ -1197,7 +1229,6 @@
               <w:jc w:val="center"/>
               <w:rPr>
                 <w:rFonts w:ascii="Arial" w:eastAsia="Times New Roman" w:hAnsi="Arial" w:cs="Arial"/>
-                <w:b/>
                 <w:bCs/>
                 <w:color w:val="000000"/>
                 <w:sz w:val="20"/>
@@ -1208,7 +1239,6 @@
             <w:r>
               <w:rPr>
                 <w:rFonts w:ascii="Arial" w:eastAsia="Times New Roman" w:hAnsi="Arial" w:cs="Arial"/>
-                <w:b/>
                 <w:bCs/>
                 <w:color w:val="000000"/>
                 <w:sz w:val="20"/>
@@ -1468,7 +1498,6 @@
               <w:jc w:val="center"/>
               <w:rPr>
                 <w:rFonts w:ascii="Arial" w:eastAsia="Times New Roman" w:hAnsi="Arial" w:cs="Arial"/>
-                <w:b/>
                 <w:bCs/>
                 <w:color w:val="000000"/>
                 <w:sz w:val="20"/>
@@ -1479,7 +1508,6 @@
             <w:r>
               <w:rPr>
                 <w:rFonts w:ascii="Arial" w:eastAsia="Times New Roman" w:hAnsi="Arial" w:cs="Arial"/>
-                <w:b/>
                 <w:bCs/>
                 <w:color w:val="000000"/>
                 <w:sz w:val="20"/>
@@ -2235,7 +2263,6 @@
               <w:jc w:val="center"/>
               <w:rPr>
                 <w:rFonts w:ascii="Arial" w:eastAsia="Times New Roman" w:hAnsi="Arial" w:cs="Arial"/>
-                <w:b/>
                 <w:bCs/>
                 <w:color w:val="000000"/>
                 <w:sz w:val="20"/>
@@ -2246,7 +2273,6 @@
             <w:r>
               <w:rPr>
                 <w:rFonts w:ascii="Arial" w:eastAsia="Times New Roman" w:hAnsi="Arial" w:cs="Arial"/>
-                <w:b/>
                 <w:bCs/>
                 <w:color w:val="000000"/>
                 <w:sz w:val="20"/>
@@ -2494,7 +2520,6 @@
               <w:jc w:val="center"/>
               <w:rPr>
                 <w:rFonts w:ascii="Arial" w:eastAsia="Times New Roman" w:hAnsi="Arial" w:cs="Arial"/>
-                <w:b/>
                 <w:bCs/>
                 <w:color w:val="000000"/>
                 <w:sz w:val="20"/>
@@ -2505,7 +2530,6 @@
             <w:r>
               <w:rPr>
                 <w:rFonts w:ascii="Arial" w:eastAsia="Times New Roman" w:hAnsi="Arial" w:cs="Arial"/>
-                <w:b/>
                 <w:bCs/>
                 <w:color w:val="000000"/>
                 <w:sz w:val="20"/>
@@ -3932,7 +3956,6 @@
               <w:jc w:val="center"/>
               <w:rPr>
                 <w:rFonts w:ascii="Arial" w:eastAsia="Times New Roman" w:hAnsi="Arial" w:cs="Arial"/>
-                <w:b/>
                 <w:bCs/>
                 <w:color w:val="000000"/>
                 <w:sz w:val="20"/>
@@ -3943,7 +3966,6 @@
             <w:r>
               <w:rPr>
                 <w:rFonts w:ascii="Arial" w:eastAsia="Times New Roman" w:hAnsi="Arial" w:cs="Arial"/>
-                <w:b/>
                 <w:bCs/>
                 <w:color w:val="000000"/>
                 <w:sz w:val="20"/>
@@ -4864,7 +4886,6 @@
               <w:jc w:val="center"/>
               <w:rPr>
                 <w:rFonts w:ascii="Arial" w:eastAsia="Times New Roman" w:hAnsi="Arial" w:cs="Arial"/>
-                <w:b/>
                 <w:bCs/>
                 <w:color w:val="000000"/>
                 <w:sz w:val="20"/>
@@ -4875,7 +4896,6 @@
             <w:r>
               <w:rPr>
                 <w:rFonts w:ascii="Arial" w:eastAsia="Times New Roman" w:hAnsi="Arial" w:cs="Arial"/>
-                <w:b/>
                 <w:bCs/>
                 <w:color w:val="000000"/>
                 <w:sz w:val="20"/>
@@ -5101,7 +5121,6 @@
               <w:jc w:val="center"/>
               <w:rPr>
                 <w:rFonts w:ascii="Arial" w:eastAsia="Times New Roman" w:hAnsi="Arial" w:cs="Arial"/>
-                <w:b/>
                 <w:bCs/>
                 <w:color w:val="000000"/>
                 <w:sz w:val="20"/>
@@ -5112,7 +5131,6 @@
             <w:r>
               <w:rPr>
                 <w:rFonts w:ascii="Arial" w:eastAsia="Times New Roman" w:hAnsi="Arial" w:cs="Arial"/>
-                <w:b/>
                 <w:bCs/>
                 <w:color w:val="000000"/>
                 <w:sz w:val="20"/>
@@ -6320,7 +6338,6 @@
         </w:rPr>
       </w:pPr>
     </w:p>
-    <w:p/>
     <w:p/>
     <w:p/>
     <w:p/>
@@ -6394,7 +6411,7 @@
             <v:path o:extrusionok="f" gradientshapeok="t" o:connecttype="rect"/>
             <o:lock v:ext="edit" aspectratio="t"/>
           </v:shapetype>
-          <v:shape id="_x0000_i1025" type="#_x0000_t75" style="width:406.75pt;height:584.4pt">
+          <v:shape id="_x0000_i1025" type="#_x0000_t75" style="width:425.8pt;height:609.5pt">
             <v:imagedata r:id="rId10" o:title=""/>
           </v:shape>
         </w:pict>
@@ -6406,6 +6423,39 @@
         <w:autoSpaceDN w:val="0"/>
         <w:adjustRightInd w:val="0"/>
         <w:spacing w:after="0" w:line="240" w:lineRule="auto"/>
+        <w:rPr>
+          <w:rFonts w:ascii="Arial" w:hAnsi="Arial" w:cs="Arial"/>
+          <w:b/>
+          <w:sz w:val="32"/>
+          <w:szCs w:val="32"/>
+          <w:u w:val="single"/>
+        </w:rPr>
+      </w:pPr>
+      <w:r>
+        <w:rPr>
+          <w:rFonts w:ascii="Arial" w:hAnsi="Arial" w:cs="Arial"/>
+          <w:b/>
+          <w:sz w:val="32"/>
+          <w:szCs w:val="32"/>
+          <w:u w:val="single"/>
+        </w:rPr>
+        <w:lastRenderedPageBreak/>
+        <w:t>Diagrama de las sedes</w:t>
+      </w:r>
+    </w:p>
+    <w:p>
+      <w:pPr>
+        <w:autoSpaceDE w:val="0"/>
+        <w:autoSpaceDN w:val="0"/>
+        <w:adjustRightInd w:val="0"/>
+        <w:spacing w:after="0" w:line="240" w:lineRule="auto"/>
+        <w:rPr>
+          <w:rFonts w:ascii="Arial" w:hAnsi="Arial" w:cs="Arial"/>
+          <w:b/>
+          <w:sz w:val="32"/>
+          <w:szCs w:val="32"/>
+          <w:u w:val="single"/>
+        </w:rPr>
       </w:pPr>
     </w:p>
     <w:p>
@@ -6423,8 +6473,23 @@
           <w:lang w:val="en-US"/>
         </w:rPr>
       </w:pPr>
-      <w:proofErr w:type="spellStart"/>
       <w:r>
+        <w:rPr>
+          <w:b/>
+        </w:rPr>
+        <w:pict>
+          <v:shape id="_x0000_i1026" type="#_x0000_t75" style="width:424.55pt;height:607.05pt">
+            <v:imagedata r:id="rId11" o:title=""/>
+          </v:shape>
+        </w:pict>
+      </w:r>
+    </w:p>
+    <w:p>
+      <w:pPr>
+        <w:autoSpaceDE w:val="0"/>
+        <w:autoSpaceDN w:val="0"/>
+        <w:adjustRightInd w:val="0"/>
+        <w:spacing w:after="0" w:line="240" w:lineRule="auto"/>
         <w:rPr>
           <w:rFonts w:ascii="Arial" w:hAnsi="Arial" w:cs="Arial"/>
           <w:b/>
@@ -6433,6 +6498,17 @@
           <w:u w:val="single"/>
           <w:lang w:val="en-US"/>
         </w:rPr>
+      </w:pPr>
+      <w:proofErr w:type="spellStart"/>
+      <w:r>
+        <w:rPr>
+          <w:rFonts w:ascii="Arial" w:hAnsi="Arial" w:cs="Arial"/>
+          <w:b/>
+          <w:sz w:val="32"/>
+          <w:szCs w:val="32"/>
+          <w:u w:val="single"/>
+          <w:lang w:val="en-US"/>
+        </w:rPr>
         <w:lastRenderedPageBreak/>
         <w:t>Configuración</w:t>
       </w:r>
@@ -6470,8 +6546,22 @@
         </w:rPr>
         <w:t xml:space="preserve"> y dns</w:t>
       </w:r>
-      <w:bookmarkStart w:id="0" w:name="_GoBack"/>
-      <w:bookmarkEnd w:id="0"/>
+    </w:p>
+    <w:p>
+      <w:pPr>
+        <w:autoSpaceDE w:val="0"/>
+        <w:autoSpaceDN w:val="0"/>
+        <w:adjustRightInd w:val="0"/>
+        <w:spacing w:after="0" w:line="240" w:lineRule="auto"/>
+        <w:rPr>
+          <w:rFonts w:ascii="Arial" w:hAnsi="Arial" w:cs="Arial"/>
+          <w:b/>
+          <w:sz w:val="32"/>
+          <w:szCs w:val="32"/>
+          <w:u w:val="single"/>
+          <w:lang w:val="en-US"/>
+        </w:rPr>
+      </w:pPr>
     </w:p>
     <w:p>
       <w:pPr>
@@ -12047,6 +12137,1294 @@
       <w:pPr>
         <w:rPr>
           <w:b/>
+        </w:rPr>
+      </w:pPr>
+    </w:p>
+    <w:p>
+      <w:pPr>
+        <w:rPr>
+          <w:b/>
+        </w:rPr>
+      </w:pPr>
+    </w:p>
+    <w:p>
+      <w:pPr>
+        <w:rPr>
+          <w:b/>
+        </w:rPr>
+      </w:pPr>
+    </w:p>
+    <w:p>
+      <w:pPr>
+        <w:rPr>
+          <w:b/>
+        </w:rPr>
+      </w:pPr>
+    </w:p>
+    <w:p>
+      <w:pPr>
+        <w:rPr>
+          <w:b/>
+        </w:rPr>
+      </w:pPr>
+    </w:p>
+    <w:p>
+      <w:pPr>
+        <w:rPr>
+          <w:b/>
+        </w:rPr>
+      </w:pPr>
+    </w:p>
+    <w:p>
+      <w:pPr>
+        <w:rPr>
+          <w:b/>
+        </w:rPr>
+      </w:pPr>
+    </w:p>
+    <w:p>
+      <w:pPr>
+        <w:autoSpaceDE w:val="0"/>
+        <w:autoSpaceDN w:val="0"/>
+        <w:adjustRightInd w:val="0"/>
+        <w:spacing w:after="0" w:line="240" w:lineRule="auto"/>
+        <w:rPr>
+          <w:rFonts w:ascii="Arial" w:hAnsi="Arial" w:cs="Arial"/>
+          <w:b/>
+          <w:sz w:val="32"/>
+          <w:szCs w:val="32"/>
+          <w:u w:val="single"/>
+          <w:lang w:val="en-US"/>
+        </w:rPr>
+      </w:pPr>
+      <w:proofErr w:type="spellStart"/>
+      <w:r>
+        <w:rPr>
+          <w:rFonts w:ascii="Arial" w:hAnsi="Arial" w:cs="Arial"/>
+          <w:b/>
+          <w:sz w:val="32"/>
+          <w:szCs w:val="32"/>
+          <w:u w:val="single"/>
+          <w:lang w:val="en-US"/>
+        </w:rPr>
+        <w:lastRenderedPageBreak/>
+        <w:t>Tú</w:t>
+      </w:r>
+      <w:bookmarkStart w:id="0" w:name="_GoBack"/>
+      <w:bookmarkEnd w:id="0"/>
+      <w:r>
+        <w:rPr>
+          <w:rFonts w:ascii="Arial" w:hAnsi="Arial" w:cs="Arial"/>
+          <w:b/>
+          <w:sz w:val="32"/>
+          <w:szCs w:val="32"/>
+          <w:u w:val="single"/>
+          <w:lang w:val="en-US"/>
+        </w:rPr>
+        <w:t>neles</w:t>
+      </w:r>
+      <w:proofErr w:type="spellEnd"/>
+      <w:r>
+        <w:rPr>
+          <w:rFonts w:ascii="Arial" w:hAnsi="Arial" w:cs="Arial"/>
+          <w:b/>
+          <w:sz w:val="32"/>
+          <w:szCs w:val="32"/>
+          <w:u w:val="single"/>
+          <w:lang w:val="en-US"/>
+        </w:rPr>
+        <w:t xml:space="preserve"> GRE</w:t>
+      </w:r>
+    </w:p>
+    <w:p>
+      <w:pPr>
+        <w:rPr>
+          <w:b/>
+        </w:rPr>
+      </w:pPr>
+    </w:p>
+    <w:p>
+      <w:pPr>
+        <w:rPr>
+          <w:rFonts w:ascii="Arial" w:hAnsi="Arial" w:cs="Arial"/>
+          <w:sz w:val="24"/>
+          <w:szCs w:val="24"/>
+        </w:rPr>
+      </w:pPr>
+      <w:r>
+        <w:rPr>
+          <w:rFonts w:ascii="Arial" w:hAnsi="Arial" w:cs="Arial"/>
+          <w:sz w:val="24"/>
+          <w:szCs w:val="24"/>
+        </w:rPr>
+        <w:pict>
+          <v:shape id="_x0000_i1027" type="#_x0000_t75" style="width:337.65pt;height:345.1pt">
+            <v:imagedata r:id="rId12" o:title=""/>
+          </v:shape>
+        </w:pict>
+      </w:r>
+    </w:p>
+    <w:p>
+      <w:pPr>
+        <w:rPr>
+          <w:rFonts w:ascii="Arial" w:hAnsi="Arial" w:cs="Arial"/>
+          <w:sz w:val="24"/>
+          <w:szCs w:val="24"/>
+        </w:rPr>
+      </w:pPr>
+    </w:p>
+    <w:p>
+      <w:pPr>
+        <w:autoSpaceDE w:val="0"/>
+        <w:autoSpaceDN w:val="0"/>
+        <w:adjustRightInd w:val="0"/>
+        <w:spacing w:after="0" w:line="240" w:lineRule="auto"/>
+        <w:jc w:val="both"/>
+        <w:rPr>
+          <w:rFonts w:ascii="Arial" w:hAnsi="Arial" w:cs="Arial"/>
+          <w:sz w:val="24"/>
+          <w:szCs w:val="24"/>
+        </w:rPr>
+      </w:pPr>
+      <w:r>
+        <w:rPr>
+          <w:rFonts w:ascii="Arial" w:hAnsi="Arial" w:cs="Arial"/>
+          <w:sz w:val="24"/>
+          <w:szCs w:val="24"/>
+        </w:rPr>
+        <w:t>Utilizan</w:t>
+      </w:r>
+      <w:r>
+        <w:rPr>
+          <w:rFonts w:ascii="Arial" w:hAnsi="Arial" w:cs="Arial"/>
+          <w:sz w:val="24"/>
+          <w:szCs w:val="24"/>
+        </w:rPr>
+        <w:t xml:space="preserve">do el tutorial expuesto en la cátedra, se crearon túneles GRE para </w:t>
+      </w:r>
+      <w:r>
+        <w:rPr>
+          <w:rFonts w:ascii="Arial" w:hAnsi="Arial" w:cs="Arial"/>
+          <w:sz w:val="24"/>
+          <w:szCs w:val="24"/>
+        </w:rPr>
+        <w:t xml:space="preserve">encapsular en la red las conexiones de los </w:t>
+      </w:r>
+      <w:proofErr w:type="spellStart"/>
+      <w:r>
+        <w:rPr>
+          <w:rFonts w:ascii="Arial" w:hAnsi="Arial" w:cs="Arial"/>
+          <w:sz w:val="24"/>
+          <w:szCs w:val="24"/>
+        </w:rPr>
+        <w:t>routers</w:t>
+      </w:r>
+      <w:proofErr w:type="spellEnd"/>
+      <w:r>
+        <w:rPr>
+          <w:rFonts w:ascii="Arial" w:hAnsi="Arial" w:cs="Arial"/>
+          <w:sz w:val="24"/>
+          <w:szCs w:val="24"/>
+        </w:rPr>
+        <w:t xml:space="preserve"> R5, R8 y R16 a Internet. </w:t>
+      </w:r>
+      <w:r>
+        <w:rPr>
+          <w:rFonts w:ascii="Arial" w:hAnsi="Arial" w:cs="Arial"/>
+          <w:sz w:val="24"/>
+          <w:szCs w:val="24"/>
+        </w:rPr>
+        <w:t xml:space="preserve">En </w:t>
+      </w:r>
+      <w:r>
+        <w:rPr>
+          <w:rFonts w:ascii="Arial" w:hAnsi="Arial" w:cs="Arial"/>
+          <w:sz w:val="24"/>
+          <w:szCs w:val="24"/>
+        </w:rPr>
+        <w:t>el diagrama anterior se puede observar e</w:t>
+      </w:r>
+      <w:r>
+        <w:rPr>
+          <w:rFonts w:ascii="Arial" w:hAnsi="Arial" w:cs="Arial"/>
+          <w:sz w:val="24"/>
+          <w:szCs w:val="24"/>
+        </w:rPr>
+        <w:t>l equiva</w:t>
+      </w:r>
+      <w:r>
+        <w:rPr>
+          <w:rFonts w:ascii="Arial" w:hAnsi="Arial" w:cs="Arial"/>
+          <w:sz w:val="24"/>
+          <w:szCs w:val="24"/>
+        </w:rPr>
+        <w:t xml:space="preserve">lente de la topología luego de </w:t>
+      </w:r>
+      <w:r>
+        <w:rPr>
+          <w:rFonts w:ascii="Arial" w:hAnsi="Arial" w:cs="Arial"/>
+          <w:sz w:val="24"/>
+          <w:szCs w:val="24"/>
+        </w:rPr>
+        <w:t xml:space="preserve">implementar </w:t>
+      </w:r>
+      <w:proofErr w:type="gramStart"/>
+      <w:r>
+        <w:rPr>
+          <w:rFonts w:ascii="Arial" w:hAnsi="Arial" w:cs="Arial"/>
+          <w:sz w:val="24"/>
+          <w:szCs w:val="24"/>
+        </w:rPr>
+        <w:t xml:space="preserve">el </w:t>
+      </w:r>
+      <w:r>
+        <w:rPr>
+          <w:rFonts w:ascii="Arial" w:hAnsi="Arial" w:cs="Arial"/>
+          <w:sz w:val="24"/>
+          <w:szCs w:val="24"/>
+        </w:rPr>
+        <w:t>túneles</w:t>
+      </w:r>
+      <w:proofErr w:type="gramEnd"/>
+      <w:r>
+        <w:rPr>
+          <w:rFonts w:ascii="Arial" w:hAnsi="Arial" w:cs="Arial"/>
+          <w:sz w:val="24"/>
+          <w:szCs w:val="24"/>
+        </w:rPr>
+        <w:t xml:space="preserve"> GRE</w:t>
+      </w:r>
+      <w:r>
+        <w:rPr>
+          <w:rFonts w:ascii="Arial" w:hAnsi="Arial" w:cs="Arial"/>
+          <w:sz w:val="24"/>
+          <w:szCs w:val="24"/>
+        </w:rPr>
+        <w:t>. Gracias al mismo, se c</w:t>
+      </w:r>
+      <w:r>
+        <w:rPr>
+          <w:rFonts w:ascii="Arial" w:hAnsi="Arial" w:cs="Arial"/>
+          <w:sz w:val="24"/>
+          <w:szCs w:val="24"/>
+        </w:rPr>
+        <w:t xml:space="preserve">rea una conexión punto a punto </w:t>
+      </w:r>
+      <w:r>
+        <w:rPr>
+          <w:rFonts w:ascii="Arial" w:hAnsi="Arial" w:cs="Arial"/>
+          <w:sz w:val="24"/>
+          <w:szCs w:val="24"/>
+        </w:rPr>
+        <w:t xml:space="preserve">entre </w:t>
+      </w:r>
+      <w:r>
+        <w:rPr>
+          <w:rFonts w:ascii="Arial" w:hAnsi="Arial" w:cs="Arial"/>
+          <w:sz w:val="24"/>
+          <w:szCs w:val="24"/>
+        </w:rPr>
+        <w:t>R5 y R8, R8 y R16, R16 y R5.</w:t>
+      </w:r>
+    </w:p>
+    <w:p>
+      <w:pPr>
+        <w:autoSpaceDE w:val="0"/>
+        <w:autoSpaceDN w:val="0"/>
+        <w:adjustRightInd w:val="0"/>
+        <w:spacing w:after="0" w:line="240" w:lineRule="auto"/>
+        <w:jc w:val="both"/>
+        <w:rPr>
+          <w:rFonts w:ascii="Arial" w:hAnsi="Arial" w:cs="Arial"/>
+          <w:sz w:val="24"/>
+          <w:szCs w:val="24"/>
+        </w:rPr>
+      </w:pPr>
+    </w:p>
+    <w:p>
+      <w:pPr>
+        <w:rPr>
+          <w:rFonts w:ascii="Arial" w:hAnsi="Arial" w:cs="Arial"/>
+          <w:sz w:val="24"/>
+          <w:szCs w:val="24"/>
+        </w:rPr>
+      </w:pPr>
+      <w:r>
+        <w:rPr>
+          <w:rFonts w:ascii="Arial" w:hAnsi="Arial" w:cs="Arial"/>
+          <w:sz w:val="24"/>
+          <w:szCs w:val="24"/>
+        </w:rPr>
+        <w:t xml:space="preserve">Se exhibe a </w:t>
+      </w:r>
+      <w:r>
+        <w:rPr>
+          <w:rFonts w:ascii="Arial" w:hAnsi="Arial" w:cs="Arial"/>
+          <w:sz w:val="24"/>
+          <w:szCs w:val="24"/>
+        </w:rPr>
+        <w:t>continuación</w:t>
+      </w:r>
+      <w:r>
+        <w:rPr>
+          <w:rFonts w:ascii="Arial" w:hAnsi="Arial" w:cs="Arial"/>
+          <w:sz w:val="24"/>
+          <w:szCs w:val="24"/>
+        </w:rPr>
+        <w:t xml:space="preserve">, la </w:t>
+      </w:r>
+      <w:r>
+        <w:rPr>
+          <w:rFonts w:ascii="Arial" w:hAnsi="Arial" w:cs="Arial"/>
+          <w:sz w:val="24"/>
+          <w:szCs w:val="24"/>
+        </w:rPr>
+        <w:t>confi</w:t>
+      </w:r>
+      <w:r>
+        <w:rPr>
+          <w:rFonts w:ascii="Arial" w:hAnsi="Arial" w:cs="Arial"/>
+          <w:sz w:val="24"/>
+          <w:szCs w:val="24"/>
+        </w:rPr>
+        <w:t>guraci</w:t>
+      </w:r>
+      <w:r>
+        <w:rPr>
+          <w:rFonts w:ascii="Arial" w:hAnsi="Arial" w:cs="Arial"/>
+          <w:sz w:val="24"/>
+          <w:szCs w:val="24"/>
+        </w:rPr>
+        <w:t xml:space="preserve">ón </w:t>
+      </w:r>
+      <w:r>
+        <w:rPr>
+          <w:rFonts w:ascii="Arial" w:hAnsi="Arial" w:cs="Arial"/>
+          <w:sz w:val="24"/>
+          <w:szCs w:val="24"/>
+        </w:rPr>
+        <w:t xml:space="preserve">pertinente al protocolo GRE en </w:t>
+      </w:r>
+      <w:r>
+        <w:rPr>
+          <w:rFonts w:ascii="Arial" w:hAnsi="Arial" w:cs="Arial"/>
+          <w:sz w:val="24"/>
+          <w:szCs w:val="24"/>
+        </w:rPr>
+        <w:t xml:space="preserve">los </w:t>
+      </w:r>
+      <w:proofErr w:type="spellStart"/>
+      <w:r>
+        <w:rPr>
+          <w:rFonts w:ascii="Arial" w:hAnsi="Arial" w:cs="Arial"/>
+          <w:sz w:val="24"/>
+          <w:szCs w:val="24"/>
+        </w:rPr>
+        <w:t>routers</w:t>
+      </w:r>
+      <w:proofErr w:type="spellEnd"/>
+      <w:r>
+        <w:rPr>
+          <w:rFonts w:ascii="Arial" w:hAnsi="Arial" w:cs="Arial"/>
+          <w:sz w:val="24"/>
+          <w:szCs w:val="24"/>
+        </w:rPr>
+        <w:t xml:space="preserve"> mencionados anteriormente:</w:t>
+      </w:r>
+    </w:p>
+    <w:p>
+      <w:pPr>
+        <w:rPr>
+          <w:rFonts w:ascii="Arial" w:hAnsi="Arial" w:cs="Arial"/>
+          <w:b/>
+          <w:sz w:val="24"/>
+          <w:szCs w:val="24"/>
+          <w:lang w:val="en-US"/>
+        </w:rPr>
+      </w:pPr>
+      <w:r>
+        <w:rPr>
+          <w:rFonts w:ascii="Arial" w:hAnsi="Arial" w:cs="Arial"/>
+          <w:b/>
+          <w:sz w:val="24"/>
+          <w:szCs w:val="24"/>
+          <w:lang w:val="en-US"/>
+        </w:rPr>
+        <w:t>R5</w:t>
+      </w:r>
+    </w:p>
+    <w:p>
+      <w:pPr>
+        <w:spacing w:after="0" w:line="240" w:lineRule="auto"/>
+        <w:rPr>
+          <w:rFonts w:ascii="Arial" w:hAnsi="Arial" w:cs="Arial"/>
+          <w:sz w:val="24"/>
+          <w:szCs w:val="24"/>
+          <w:lang w:val="en-US"/>
+        </w:rPr>
+      </w:pPr>
+      <w:proofErr w:type="gramStart"/>
+      <w:r>
+        <w:rPr>
+          <w:rFonts w:ascii="Arial" w:hAnsi="Arial" w:cs="Arial"/>
+          <w:sz w:val="24"/>
+          <w:szCs w:val="24"/>
+          <w:lang w:val="en-US"/>
+        </w:rPr>
+        <w:t>interface</w:t>
+      </w:r>
+      <w:proofErr w:type="gramEnd"/>
+      <w:r>
+        <w:rPr>
+          <w:rFonts w:ascii="Arial" w:hAnsi="Arial" w:cs="Arial"/>
+          <w:sz w:val="24"/>
+          <w:szCs w:val="24"/>
+          <w:lang w:val="en-US"/>
+        </w:rPr>
+        <w:t xml:space="preserve"> Tunnel10</w:t>
+      </w:r>
+    </w:p>
+    <w:p>
+      <w:pPr>
+        <w:spacing w:after="0" w:line="240" w:lineRule="auto"/>
+        <w:rPr>
+          <w:rFonts w:ascii="Arial" w:hAnsi="Arial" w:cs="Arial"/>
+          <w:sz w:val="24"/>
+          <w:szCs w:val="24"/>
+          <w:lang w:val="en-US"/>
+        </w:rPr>
+      </w:pPr>
+      <w:proofErr w:type="spellStart"/>
+      <w:proofErr w:type="gramStart"/>
+      <w:r>
+        <w:rPr>
+          <w:rFonts w:ascii="Arial" w:hAnsi="Arial" w:cs="Arial"/>
+          <w:sz w:val="24"/>
+          <w:szCs w:val="24"/>
+          <w:lang w:val="en-US"/>
+        </w:rPr>
+        <w:t>ip</w:t>
+      </w:r>
+      <w:proofErr w:type="spellEnd"/>
+      <w:proofErr w:type="gramEnd"/>
+      <w:r>
+        <w:rPr>
+          <w:rFonts w:ascii="Arial" w:hAnsi="Arial" w:cs="Arial"/>
+          <w:sz w:val="24"/>
+          <w:szCs w:val="24"/>
+          <w:lang w:val="en-US"/>
+        </w:rPr>
+        <w:t xml:space="preserve"> address 10.19.3.9 255.255.255.252</w:t>
+      </w:r>
+    </w:p>
+    <w:p>
+      <w:pPr>
+        <w:spacing w:after="0" w:line="240" w:lineRule="auto"/>
+        <w:rPr>
+          <w:rFonts w:ascii="Arial" w:hAnsi="Arial" w:cs="Arial"/>
+          <w:sz w:val="24"/>
+          <w:szCs w:val="24"/>
+          <w:lang w:val="en-US"/>
+        </w:rPr>
+      </w:pPr>
+      <w:proofErr w:type="gramStart"/>
+      <w:r>
+        <w:rPr>
+          <w:rFonts w:ascii="Arial" w:hAnsi="Arial" w:cs="Arial"/>
+          <w:sz w:val="24"/>
+          <w:szCs w:val="24"/>
+          <w:lang w:val="en-US"/>
+        </w:rPr>
+        <w:t>tunnel</w:t>
+      </w:r>
+      <w:proofErr w:type="gramEnd"/>
+      <w:r>
+        <w:rPr>
+          <w:rFonts w:ascii="Arial" w:hAnsi="Arial" w:cs="Arial"/>
+          <w:sz w:val="24"/>
+          <w:szCs w:val="24"/>
+          <w:lang w:val="en-US"/>
+        </w:rPr>
+        <w:t xml:space="preserve"> source 133.143.1.1</w:t>
+      </w:r>
+    </w:p>
+    <w:p>
+      <w:pPr>
+        <w:spacing w:after="0" w:line="240" w:lineRule="auto"/>
+        <w:rPr>
+          <w:rFonts w:ascii="Arial" w:hAnsi="Arial" w:cs="Arial"/>
+          <w:sz w:val="24"/>
+          <w:szCs w:val="24"/>
+          <w:lang w:val="en-US"/>
+        </w:rPr>
+      </w:pPr>
+      <w:proofErr w:type="gramStart"/>
+      <w:r>
+        <w:rPr>
+          <w:rFonts w:ascii="Arial" w:hAnsi="Arial" w:cs="Arial"/>
+          <w:sz w:val="24"/>
+          <w:szCs w:val="24"/>
+          <w:lang w:val="en-US"/>
+        </w:rPr>
+        <w:t>tunnel</w:t>
+      </w:r>
+      <w:proofErr w:type="gramEnd"/>
+      <w:r>
+        <w:rPr>
+          <w:rFonts w:ascii="Arial" w:hAnsi="Arial" w:cs="Arial"/>
+          <w:sz w:val="24"/>
+          <w:szCs w:val="24"/>
+          <w:lang w:val="en-US"/>
+        </w:rPr>
+        <w:t xml:space="preserve"> destination 133.143.1.5</w:t>
+      </w:r>
+    </w:p>
+    <w:p>
+      <w:pPr>
+        <w:spacing w:after="0"/>
+        <w:rPr>
+          <w:rFonts w:ascii="Arial" w:hAnsi="Arial" w:cs="Arial"/>
+          <w:sz w:val="24"/>
+          <w:szCs w:val="24"/>
+          <w:lang w:val="en-US"/>
+        </w:rPr>
+      </w:pPr>
+    </w:p>
+    <w:p>
+      <w:pPr>
+        <w:spacing w:after="0"/>
+        <w:rPr>
+          <w:rFonts w:ascii="Arial" w:hAnsi="Arial" w:cs="Arial"/>
+          <w:sz w:val="24"/>
+          <w:szCs w:val="24"/>
+          <w:lang w:val="en-US"/>
+        </w:rPr>
+      </w:pPr>
+    </w:p>
+    <w:p>
+      <w:pPr>
+        <w:spacing w:after="0"/>
+        <w:rPr>
+          <w:rFonts w:ascii="Arial" w:hAnsi="Arial" w:cs="Arial"/>
+          <w:sz w:val="24"/>
+          <w:szCs w:val="24"/>
+          <w:lang w:val="en-US"/>
+        </w:rPr>
+      </w:pPr>
+      <w:proofErr w:type="gramStart"/>
+      <w:r>
+        <w:rPr>
+          <w:rFonts w:ascii="Arial" w:hAnsi="Arial" w:cs="Arial"/>
+          <w:sz w:val="24"/>
+          <w:szCs w:val="24"/>
+          <w:lang w:val="en-US"/>
+        </w:rPr>
+        <w:lastRenderedPageBreak/>
+        <w:t>interface</w:t>
+      </w:r>
+      <w:proofErr w:type="gramEnd"/>
+      <w:r>
+        <w:rPr>
+          <w:rFonts w:ascii="Arial" w:hAnsi="Arial" w:cs="Arial"/>
+          <w:sz w:val="24"/>
+          <w:szCs w:val="24"/>
+          <w:lang w:val="en-US"/>
+        </w:rPr>
+        <w:t xml:space="preserve"> Tunnel20</w:t>
+      </w:r>
+    </w:p>
+    <w:p>
+      <w:pPr>
+        <w:spacing w:after="0"/>
+        <w:rPr>
+          <w:rFonts w:ascii="Arial" w:hAnsi="Arial" w:cs="Arial"/>
+          <w:sz w:val="24"/>
+          <w:szCs w:val="24"/>
+          <w:lang w:val="en-US"/>
+        </w:rPr>
+      </w:pPr>
+      <w:proofErr w:type="spellStart"/>
+      <w:proofErr w:type="gramStart"/>
+      <w:r>
+        <w:rPr>
+          <w:rFonts w:ascii="Arial" w:hAnsi="Arial" w:cs="Arial"/>
+          <w:sz w:val="24"/>
+          <w:szCs w:val="24"/>
+          <w:lang w:val="en-US"/>
+        </w:rPr>
+        <w:t>ip</w:t>
+      </w:r>
+      <w:proofErr w:type="spellEnd"/>
+      <w:proofErr w:type="gramEnd"/>
+      <w:r>
+        <w:rPr>
+          <w:rFonts w:ascii="Arial" w:hAnsi="Arial" w:cs="Arial"/>
+          <w:sz w:val="24"/>
+          <w:szCs w:val="24"/>
+          <w:lang w:val="en-US"/>
+        </w:rPr>
+        <w:t xml:space="preserve"> address 10.19.3.153 255.255.255.252</w:t>
+      </w:r>
+    </w:p>
+    <w:p>
+      <w:pPr>
+        <w:spacing w:after="0"/>
+        <w:rPr>
+          <w:rFonts w:ascii="Arial" w:hAnsi="Arial" w:cs="Arial"/>
+          <w:sz w:val="24"/>
+          <w:szCs w:val="24"/>
+          <w:lang w:val="en-US"/>
+        </w:rPr>
+      </w:pPr>
+      <w:proofErr w:type="gramStart"/>
+      <w:r>
+        <w:rPr>
+          <w:rFonts w:ascii="Arial" w:hAnsi="Arial" w:cs="Arial"/>
+          <w:sz w:val="24"/>
+          <w:szCs w:val="24"/>
+          <w:lang w:val="en-US"/>
+        </w:rPr>
+        <w:t>tunnel</w:t>
+      </w:r>
+      <w:proofErr w:type="gramEnd"/>
+      <w:r>
+        <w:rPr>
+          <w:rFonts w:ascii="Arial" w:hAnsi="Arial" w:cs="Arial"/>
+          <w:sz w:val="24"/>
+          <w:szCs w:val="24"/>
+          <w:lang w:val="en-US"/>
+        </w:rPr>
+        <w:t xml:space="preserve"> source 133.143.1.1</w:t>
+      </w:r>
+    </w:p>
+    <w:p>
+      <w:pPr>
+        <w:spacing w:after="0"/>
+        <w:rPr>
+          <w:rFonts w:ascii="Arial" w:hAnsi="Arial" w:cs="Arial"/>
+          <w:sz w:val="24"/>
+          <w:szCs w:val="24"/>
+          <w:lang w:val="en-US"/>
+        </w:rPr>
+      </w:pPr>
+      <w:proofErr w:type="gramStart"/>
+      <w:r>
+        <w:rPr>
+          <w:rFonts w:ascii="Arial" w:hAnsi="Arial" w:cs="Arial"/>
+          <w:sz w:val="24"/>
+          <w:szCs w:val="24"/>
+          <w:lang w:val="en-US"/>
+        </w:rPr>
+        <w:t>tunnel</w:t>
+      </w:r>
+      <w:proofErr w:type="gramEnd"/>
+      <w:r>
+        <w:rPr>
+          <w:rFonts w:ascii="Arial" w:hAnsi="Arial" w:cs="Arial"/>
+          <w:sz w:val="24"/>
+          <w:szCs w:val="24"/>
+          <w:lang w:val="en-US"/>
+        </w:rPr>
+        <w:t xml:space="preserve"> destination 133.143.1.9</w:t>
+      </w:r>
+    </w:p>
+    <w:p>
+      <w:pPr>
+        <w:rPr>
+          <w:rFonts w:ascii="Arial" w:hAnsi="Arial" w:cs="Arial"/>
+          <w:sz w:val="24"/>
+          <w:szCs w:val="24"/>
+          <w:lang w:val="en-US"/>
+        </w:rPr>
+      </w:pPr>
+    </w:p>
+    <w:p>
+      <w:pPr>
+        <w:rPr>
+          <w:rFonts w:ascii="Arial" w:hAnsi="Arial" w:cs="Arial"/>
+          <w:b/>
+          <w:sz w:val="24"/>
+          <w:szCs w:val="24"/>
+          <w:lang w:val="en-US"/>
+        </w:rPr>
+      </w:pPr>
+      <w:r>
+        <w:rPr>
+          <w:rFonts w:ascii="Arial" w:hAnsi="Arial" w:cs="Arial"/>
+          <w:b/>
+          <w:sz w:val="24"/>
+          <w:szCs w:val="24"/>
+          <w:lang w:val="en-US"/>
+        </w:rPr>
+        <w:t>R8</w:t>
+      </w:r>
+    </w:p>
+    <w:p>
+      <w:pPr>
+        <w:spacing w:after="0"/>
+        <w:rPr>
+          <w:rFonts w:ascii="Arial" w:hAnsi="Arial" w:cs="Arial"/>
+          <w:sz w:val="24"/>
+          <w:szCs w:val="24"/>
+          <w:lang w:val="en-US"/>
+        </w:rPr>
+      </w:pPr>
+      <w:proofErr w:type="gramStart"/>
+      <w:r>
+        <w:rPr>
+          <w:rFonts w:ascii="Arial" w:hAnsi="Arial" w:cs="Arial"/>
+          <w:sz w:val="24"/>
+          <w:szCs w:val="24"/>
+          <w:lang w:val="en-US"/>
+        </w:rPr>
+        <w:t>interface</w:t>
+      </w:r>
+      <w:proofErr w:type="gramEnd"/>
+      <w:r>
+        <w:rPr>
+          <w:rFonts w:ascii="Arial" w:hAnsi="Arial" w:cs="Arial"/>
+          <w:sz w:val="24"/>
+          <w:szCs w:val="24"/>
+          <w:lang w:val="en-US"/>
+        </w:rPr>
+        <w:t xml:space="preserve"> Tunnel40</w:t>
+      </w:r>
+    </w:p>
+    <w:p>
+      <w:pPr>
+        <w:spacing w:after="0"/>
+        <w:rPr>
+          <w:rFonts w:ascii="Arial" w:hAnsi="Arial" w:cs="Arial"/>
+          <w:sz w:val="24"/>
+          <w:szCs w:val="24"/>
+          <w:lang w:val="en-US"/>
+        </w:rPr>
+      </w:pPr>
+      <w:proofErr w:type="spellStart"/>
+      <w:proofErr w:type="gramStart"/>
+      <w:r>
+        <w:rPr>
+          <w:rFonts w:ascii="Arial" w:hAnsi="Arial" w:cs="Arial"/>
+          <w:sz w:val="24"/>
+          <w:szCs w:val="24"/>
+          <w:lang w:val="en-US"/>
+        </w:rPr>
+        <w:t>ip</w:t>
+      </w:r>
+      <w:proofErr w:type="spellEnd"/>
+      <w:proofErr w:type="gramEnd"/>
+      <w:r>
+        <w:rPr>
+          <w:rFonts w:ascii="Arial" w:hAnsi="Arial" w:cs="Arial"/>
+          <w:sz w:val="24"/>
+          <w:szCs w:val="24"/>
+          <w:lang w:val="en-US"/>
+        </w:rPr>
+        <w:t xml:space="preserve"> address 10.19.3.10 255.255.255.252</w:t>
+      </w:r>
+    </w:p>
+    <w:p>
+      <w:pPr>
+        <w:spacing w:after="0"/>
+        <w:rPr>
+          <w:rFonts w:ascii="Arial" w:hAnsi="Arial" w:cs="Arial"/>
+          <w:sz w:val="24"/>
+          <w:szCs w:val="24"/>
+          <w:lang w:val="en-US"/>
+        </w:rPr>
+      </w:pPr>
+      <w:proofErr w:type="gramStart"/>
+      <w:r>
+        <w:rPr>
+          <w:rFonts w:ascii="Arial" w:hAnsi="Arial" w:cs="Arial"/>
+          <w:sz w:val="24"/>
+          <w:szCs w:val="24"/>
+          <w:lang w:val="en-US"/>
+        </w:rPr>
+        <w:t>tunnel</w:t>
+      </w:r>
+      <w:proofErr w:type="gramEnd"/>
+      <w:r>
+        <w:rPr>
+          <w:rFonts w:ascii="Arial" w:hAnsi="Arial" w:cs="Arial"/>
+          <w:sz w:val="24"/>
+          <w:szCs w:val="24"/>
+          <w:lang w:val="en-US"/>
+        </w:rPr>
+        <w:t xml:space="preserve"> source 133.143.1.5</w:t>
+      </w:r>
+    </w:p>
+    <w:p>
+      <w:pPr>
+        <w:spacing w:after="0"/>
+        <w:rPr>
+          <w:rFonts w:ascii="Arial" w:hAnsi="Arial" w:cs="Arial"/>
+          <w:sz w:val="24"/>
+          <w:szCs w:val="24"/>
+          <w:lang w:val="en-US"/>
+        </w:rPr>
+      </w:pPr>
+      <w:proofErr w:type="gramStart"/>
+      <w:r>
+        <w:rPr>
+          <w:rFonts w:ascii="Arial" w:hAnsi="Arial" w:cs="Arial"/>
+          <w:sz w:val="24"/>
+          <w:szCs w:val="24"/>
+          <w:lang w:val="en-US"/>
+        </w:rPr>
+        <w:t>tunnel</w:t>
+      </w:r>
+      <w:proofErr w:type="gramEnd"/>
+      <w:r>
+        <w:rPr>
+          <w:rFonts w:ascii="Arial" w:hAnsi="Arial" w:cs="Arial"/>
+          <w:sz w:val="24"/>
+          <w:szCs w:val="24"/>
+          <w:lang w:val="en-US"/>
+        </w:rPr>
+        <w:t xml:space="preserve"> destination 133.143.1.1</w:t>
+      </w:r>
+    </w:p>
+    <w:p>
+      <w:pPr>
+        <w:spacing w:after="0"/>
+        <w:rPr>
+          <w:rFonts w:ascii="Arial" w:hAnsi="Arial" w:cs="Arial"/>
+          <w:sz w:val="24"/>
+          <w:szCs w:val="24"/>
+          <w:lang w:val="en-US"/>
+        </w:rPr>
+      </w:pPr>
+    </w:p>
+    <w:p>
+      <w:pPr>
+        <w:spacing w:after="0"/>
+        <w:rPr>
+          <w:rFonts w:ascii="Arial" w:hAnsi="Arial" w:cs="Arial"/>
+          <w:sz w:val="24"/>
+          <w:szCs w:val="24"/>
+          <w:lang w:val="en-US"/>
+        </w:rPr>
+      </w:pPr>
+      <w:proofErr w:type="gramStart"/>
+      <w:r>
+        <w:rPr>
+          <w:rFonts w:ascii="Arial" w:hAnsi="Arial" w:cs="Arial"/>
+          <w:sz w:val="24"/>
+          <w:szCs w:val="24"/>
+          <w:lang w:val="en-US"/>
+        </w:rPr>
+        <w:t>interface</w:t>
+      </w:r>
+      <w:proofErr w:type="gramEnd"/>
+      <w:r>
+        <w:rPr>
+          <w:rFonts w:ascii="Arial" w:hAnsi="Arial" w:cs="Arial"/>
+          <w:sz w:val="24"/>
+          <w:szCs w:val="24"/>
+          <w:lang w:val="en-US"/>
+        </w:rPr>
+        <w:t xml:space="preserve"> Tunnel50</w:t>
+      </w:r>
+    </w:p>
+    <w:p>
+      <w:pPr>
+        <w:spacing w:after="0"/>
+        <w:rPr>
+          <w:rFonts w:ascii="Arial" w:hAnsi="Arial" w:cs="Arial"/>
+          <w:sz w:val="24"/>
+          <w:szCs w:val="24"/>
+          <w:lang w:val="en-US"/>
+        </w:rPr>
+      </w:pPr>
+      <w:proofErr w:type="spellStart"/>
+      <w:proofErr w:type="gramStart"/>
+      <w:r>
+        <w:rPr>
+          <w:rFonts w:ascii="Arial" w:hAnsi="Arial" w:cs="Arial"/>
+          <w:sz w:val="24"/>
+          <w:szCs w:val="24"/>
+          <w:lang w:val="en-US"/>
+        </w:rPr>
+        <w:t>ip</w:t>
+      </w:r>
+      <w:proofErr w:type="spellEnd"/>
+      <w:proofErr w:type="gramEnd"/>
+      <w:r>
+        <w:rPr>
+          <w:rFonts w:ascii="Arial" w:hAnsi="Arial" w:cs="Arial"/>
+          <w:sz w:val="24"/>
+          <w:szCs w:val="24"/>
+          <w:lang w:val="en-US"/>
+        </w:rPr>
+        <w:t xml:space="preserve"> address 10.19.3.13 255.255.255.252</w:t>
+      </w:r>
+    </w:p>
+    <w:p>
+      <w:pPr>
+        <w:spacing w:after="0"/>
+        <w:rPr>
+          <w:rFonts w:ascii="Arial" w:hAnsi="Arial" w:cs="Arial"/>
+          <w:sz w:val="24"/>
+          <w:szCs w:val="24"/>
+          <w:lang w:val="en-US"/>
+        </w:rPr>
+      </w:pPr>
+      <w:proofErr w:type="gramStart"/>
+      <w:r>
+        <w:rPr>
+          <w:rFonts w:ascii="Arial" w:hAnsi="Arial" w:cs="Arial"/>
+          <w:sz w:val="24"/>
+          <w:szCs w:val="24"/>
+          <w:lang w:val="en-US"/>
+        </w:rPr>
+        <w:t>tunnel</w:t>
+      </w:r>
+      <w:proofErr w:type="gramEnd"/>
+      <w:r>
+        <w:rPr>
+          <w:rFonts w:ascii="Arial" w:hAnsi="Arial" w:cs="Arial"/>
+          <w:sz w:val="24"/>
+          <w:szCs w:val="24"/>
+          <w:lang w:val="en-US"/>
+        </w:rPr>
+        <w:t xml:space="preserve"> source 133.143.1.5</w:t>
+      </w:r>
+    </w:p>
+    <w:p>
+      <w:pPr>
+        <w:spacing w:after="0"/>
+        <w:rPr>
+          <w:rFonts w:ascii="Arial" w:hAnsi="Arial" w:cs="Arial"/>
+          <w:sz w:val="24"/>
+          <w:szCs w:val="24"/>
+          <w:lang w:val="en-US"/>
+        </w:rPr>
+      </w:pPr>
+      <w:proofErr w:type="gramStart"/>
+      <w:r>
+        <w:rPr>
+          <w:rFonts w:ascii="Arial" w:hAnsi="Arial" w:cs="Arial"/>
+          <w:sz w:val="24"/>
+          <w:szCs w:val="24"/>
+          <w:lang w:val="en-US"/>
+        </w:rPr>
+        <w:t>tunnel</w:t>
+      </w:r>
+      <w:proofErr w:type="gramEnd"/>
+      <w:r>
+        <w:rPr>
+          <w:rFonts w:ascii="Arial" w:hAnsi="Arial" w:cs="Arial"/>
+          <w:sz w:val="24"/>
+          <w:szCs w:val="24"/>
+          <w:lang w:val="en-US"/>
+        </w:rPr>
+        <w:t xml:space="preserve"> destination 133.143.1.9</w:t>
+      </w:r>
+    </w:p>
+    <w:p>
+      <w:pPr>
+        <w:rPr>
+          <w:rFonts w:ascii="Arial" w:hAnsi="Arial" w:cs="Arial"/>
+          <w:b/>
+          <w:sz w:val="24"/>
+          <w:szCs w:val="24"/>
+          <w:lang w:val="en-US"/>
+        </w:rPr>
+      </w:pPr>
+    </w:p>
+    <w:p>
+      <w:pPr>
+        <w:rPr>
+          <w:rFonts w:ascii="Arial" w:hAnsi="Arial" w:cs="Arial"/>
+          <w:b/>
+          <w:sz w:val="24"/>
+          <w:szCs w:val="24"/>
+          <w:lang w:val="en-US"/>
+        </w:rPr>
+      </w:pPr>
+      <w:r>
+        <w:rPr>
+          <w:rFonts w:ascii="Arial" w:hAnsi="Arial" w:cs="Arial"/>
+          <w:b/>
+          <w:sz w:val="24"/>
+          <w:szCs w:val="24"/>
+          <w:lang w:val="en-US"/>
+        </w:rPr>
+        <w:t>R16</w:t>
+      </w:r>
+    </w:p>
+    <w:p>
+      <w:pPr>
+        <w:spacing w:after="0" w:line="240" w:lineRule="auto"/>
+        <w:rPr>
+          <w:rFonts w:ascii="Arial" w:hAnsi="Arial" w:cs="Arial"/>
+          <w:sz w:val="24"/>
+          <w:szCs w:val="24"/>
+          <w:lang w:val="en-US"/>
+        </w:rPr>
+      </w:pPr>
+      <w:proofErr w:type="gramStart"/>
+      <w:r>
+        <w:rPr>
+          <w:rFonts w:ascii="Arial" w:hAnsi="Arial" w:cs="Arial"/>
+          <w:sz w:val="24"/>
+          <w:szCs w:val="24"/>
+          <w:lang w:val="en-US"/>
+        </w:rPr>
+        <w:t>interface</w:t>
+      </w:r>
+      <w:proofErr w:type="gramEnd"/>
+      <w:r>
+        <w:rPr>
+          <w:rFonts w:ascii="Arial" w:hAnsi="Arial" w:cs="Arial"/>
+          <w:sz w:val="24"/>
+          <w:szCs w:val="24"/>
+          <w:lang w:val="en-US"/>
+        </w:rPr>
+        <w:t xml:space="preserve"> Tunnel70</w:t>
+      </w:r>
+    </w:p>
+    <w:p>
+      <w:pPr>
+        <w:spacing w:after="0" w:line="240" w:lineRule="auto"/>
+        <w:rPr>
+          <w:rFonts w:ascii="Arial" w:hAnsi="Arial" w:cs="Arial"/>
+          <w:sz w:val="24"/>
+          <w:szCs w:val="24"/>
+          <w:lang w:val="en-US"/>
+        </w:rPr>
+      </w:pPr>
+      <w:proofErr w:type="spellStart"/>
+      <w:proofErr w:type="gramStart"/>
+      <w:r>
+        <w:rPr>
+          <w:rFonts w:ascii="Arial" w:hAnsi="Arial" w:cs="Arial"/>
+          <w:sz w:val="24"/>
+          <w:szCs w:val="24"/>
+          <w:lang w:val="en-US"/>
+        </w:rPr>
+        <w:t>ip</w:t>
+      </w:r>
+      <w:proofErr w:type="spellEnd"/>
+      <w:proofErr w:type="gramEnd"/>
+      <w:r>
+        <w:rPr>
+          <w:rFonts w:ascii="Arial" w:hAnsi="Arial" w:cs="Arial"/>
+          <w:sz w:val="24"/>
+          <w:szCs w:val="24"/>
+          <w:lang w:val="en-US"/>
+        </w:rPr>
+        <w:t xml:space="preserve"> address 10.19.3.154 255.255.255.252</w:t>
+      </w:r>
+    </w:p>
+    <w:p>
+      <w:pPr>
+        <w:spacing w:after="0" w:line="240" w:lineRule="auto"/>
+        <w:rPr>
+          <w:rFonts w:ascii="Arial" w:hAnsi="Arial" w:cs="Arial"/>
+          <w:sz w:val="24"/>
+          <w:szCs w:val="24"/>
+          <w:lang w:val="en-US"/>
+        </w:rPr>
+      </w:pPr>
+      <w:proofErr w:type="gramStart"/>
+      <w:r>
+        <w:rPr>
+          <w:rFonts w:ascii="Arial" w:hAnsi="Arial" w:cs="Arial"/>
+          <w:sz w:val="24"/>
+          <w:szCs w:val="24"/>
+          <w:lang w:val="en-US"/>
+        </w:rPr>
+        <w:t>tunnel</w:t>
+      </w:r>
+      <w:proofErr w:type="gramEnd"/>
+      <w:r>
+        <w:rPr>
+          <w:rFonts w:ascii="Arial" w:hAnsi="Arial" w:cs="Arial"/>
+          <w:sz w:val="24"/>
+          <w:szCs w:val="24"/>
+          <w:lang w:val="en-US"/>
+        </w:rPr>
+        <w:t xml:space="preserve"> source 133.143.1.9</w:t>
+      </w:r>
+    </w:p>
+    <w:p>
+      <w:pPr>
+        <w:spacing w:after="0" w:line="240" w:lineRule="auto"/>
+        <w:rPr>
+          <w:rFonts w:ascii="Arial" w:hAnsi="Arial" w:cs="Arial"/>
+          <w:sz w:val="24"/>
+          <w:szCs w:val="24"/>
+          <w:lang w:val="en-US"/>
+        </w:rPr>
+      </w:pPr>
+      <w:proofErr w:type="gramStart"/>
+      <w:r>
+        <w:rPr>
+          <w:rFonts w:ascii="Arial" w:hAnsi="Arial" w:cs="Arial"/>
+          <w:sz w:val="24"/>
+          <w:szCs w:val="24"/>
+          <w:lang w:val="en-US"/>
+        </w:rPr>
+        <w:t>tunnel</w:t>
+      </w:r>
+      <w:proofErr w:type="gramEnd"/>
+      <w:r>
+        <w:rPr>
+          <w:rFonts w:ascii="Arial" w:hAnsi="Arial" w:cs="Arial"/>
+          <w:sz w:val="24"/>
+          <w:szCs w:val="24"/>
+          <w:lang w:val="en-US"/>
+        </w:rPr>
+        <w:t xml:space="preserve"> destination 133.143.1.1</w:t>
+      </w:r>
+    </w:p>
+    <w:p>
+      <w:pPr>
+        <w:spacing w:after="0" w:line="240" w:lineRule="auto"/>
+        <w:rPr>
+          <w:rFonts w:ascii="Arial" w:hAnsi="Arial" w:cs="Arial"/>
+          <w:sz w:val="24"/>
+          <w:szCs w:val="24"/>
+          <w:lang w:val="en-US"/>
+        </w:rPr>
+      </w:pPr>
+    </w:p>
+    <w:p>
+      <w:pPr>
+        <w:spacing w:after="0" w:line="240" w:lineRule="auto"/>
+        <w:rPr>
+          <w:rFonts w:ascii="Arial" w:hAnsi="Arial" w:cs="Arial"/>
+          <w:sz w:val="24"/>
+          <w:szCs w:val="24"/>
+          <w:lang w:val="en-US"/>
+        </w:rPr>
+      </w:pPr>
+      <w:proofErr w:type="gramStart"/>
+      <w:r>
+        <w:rPr>
+          <w:rFonts w:ascii="Arial" w:hAnsi="Arial" w:cs="Arial"/>
+          <w:sz w:val="24"/>
+          <w:szCs w:val="24"/>
+          <w:lang w:val="en-US"/>
+        </w:rPr>
+        <w:t>interface</w:t>
+      </w:r>
+      <w:proofErr w:type="gramEnd"/>
+      <w:r>
+        <w:rPr>
+          <w:rFonts w:ascii="Arial" w:hAnsi="Arial" w:cs="Arial"/>
+          <w:sz w:val="24"/>
+          <w:szCs w:val="24"/>
+          <w:lang w:val="en-US"/>
+        </w:rPr>
+        <w:t xml:space="preserve"> Tunnel80</w:t>
+      </w:r>
+    </w:p>
+    <w:p>
+      <w:pPr>
+        <w:spacing w:after="0" w:line="240" w:lineRule="auto"/>
+        <w:rPr>
+          <w:rFonts w:ascii="Arial" w:hAnsi="Arial" w:cs="Arial"/>
+          <w:sz w:val="24"/>
+          <w:szCs w:val="24"/>
+          <w:lang w:val="en-US"/>
+        </w:rPr>
+      </w:pPr>
+      <w:proofErr w:type="spellStart"/>
+      <w:proofErr w:type="gramStart"/>
+      <w:r>
+        <w:rPr>
+          <w:rFonts w:ascii="Arial" w:hAnsi="Arial" w:cs="Arial"/>
+          <w:sz w:val="24"/>
+          <w:szCs w:val="24"/>
+          <w:lang w:val="en-US"/>
+        </w:rPr>
+        <w:t>ip</w:t>
+      </w:r>
+      <w:proofErr w:type="spellEnd"/>
+      <w:proofErr w:type="gramEnd"/>
+      <w:r>
+        <w:rPr>
+          <w:rFonts w:ascii="Arial" w:hAnsi="Arial" w:cs="Arial"/>
+          <w:sz w:val="24"/>
+          <w:szCs w:val="24"/>
+          <w:lang w:val="en-US"/>
+        </w:rPr>
+        <w:t xml:space="preserve"> address 10.19.3.14 255.255.255.252</w:t>
+      </w:r>
+    </w:p>
+    <w:p>
+      <w:pPr>
+        <w:spacing w:after="0" w:line="240" w:lineRule="auto"/>
+        <w:rPr>
+          <w:rFonts w:ascii="Arial" w:hAnsi="Arial" w:cs="Arial"/>
+          <w:sz w:val="24"/>
+          <w:szCs w:val="24"/>
+          <w:lang w:val="en-US"/>
+        </w:rPr>
+      </w:pPr>
+      <w:proofErr w:type="gramStart"/>
+      <w:r>
+        <w:rPr>
+          <w:rFonts w:ascii="Arial" w:hAnsi="Arial" w:cs="Arial"/>
+          <w:sz w:val="24"/>
+          <w:szCs w:val="24"/>
+          <w:lang w:val="en-US"/>
+        </w:rPr>
+        <w:t>tunnel</w:t>
+      </w:r>
+      <w:proofErr w:type="gramEnd"/>
+      <w:r>
+        <w:rPr>
+          <w:rFonts w:ascii="Arial" w:hAnsi="Arial" w:cs="Arial"/>
+          <w:sz w:val="24"/>
+          <w:szCs w:val="24"/>
+          <w:lang w:val="en-US"/>
+        </w:rPr>
+        <w:t xml:space="preserve"> source 133.143.1.9</w:t>
+      </w:r>
+    </w:p>
+    <w:p>
+      <w:pPr>
+        <w:spacing w:after="0" w:line="240" w:lineRule="auto"/>
+        <w:rPr>
+          <w:rFonts w:ascii="Arial" w:hAnsi="Arial" w:cs="Arial"/>
+          <w:sz w:val="24"/>
+          <w:szCs w:val="24"/>
+          <w:lang w:val="en-US"/>
+        </w:rPr>
+      </w:pPr>
+      <w:proofErr w:type="gramStart"/>
+      <w:r>
+        <w:rPr>
+          <w:rFonts w:ascii="Arial" w:hAnsi="Arial" w:cs="Arial"/>
+          <w:sz w:val="24"/>
+          <w:szCs w:val="24"/>
+          <w:lang w:val="en-US"/>
+        </w:rPr>
+        <w:t>tunnel</w:t>
+      </w:r>
+      <w:proofErr w:type="gramEnd"/>
+      <w:r>
+        <w:rPr>
+          <w:rFonts w:ascii="Arial" w:hAnsi="Arial" w:cs="Arial"/>
+          <w:sz w:val="24"/>
+          <w:szCs w:val="24"/>
+          <w:lang w:val="en-US"/>
+        </w:rPr>
+        <w:t xml:space="preserve"> destination 133.143.1.5</w:t>
+      </w:r>
+    </w:p>
+    <w:p>
+      <w:pPr>
+        <w:jc w:val="both"/>
+        <w:rPr>
+          <w:rFonts w:ascii="Arial" w:hAnsi="Arial" w:cs="Arial"/>
+          <w:sz w:val="24"/>
+          <w:szCs w:val="24"/>
+          <w:lang w:val="en-US"/>
         </w:rPr>
       </w:pPr>
     </w:p>

</xml_diff>

<commit_message>
Agrego ruteo dinamico al informe
</commit_message>
<xml_diff>
--- a/ tp-distribuidos-grupo3/documentacion/Informe.docx
+++ b/ tp-distribuidos-grupo3/documentacion/Informe.docx
@@ -212,7 +212,7 @@
         </w:rPr>
         <w:t>81052 – Cesar Leguizamon (</w:t>
       </w:r>
-      <w:hyperlink r:id="rId8" w:history="1">
+      <w:hyperlink r:id="rId9" w:history="1">
         <w:r>
           <w:rPr>
             <w:rStyle w:val="Hipervnculo"/>
@@ -304,7 +304,7 @@
         </w:rPr>
         <w:t xml:space="preserve"> (</w:t>
       </w:r>
-      <w:hyperlink r:id="rId9" w:history="1">
+      <w:hyperlink r:id="rId10" w:history="1">
         <w:r>
           <w:rPr>
             <w:rStyle w:val="Hipervnculo"/>
@@ -397,7 +397,7 @@
         </w:rPr>
         <w:t xml:space="preserve"> (</w:t>
       </w:r>
-      <w:hyperlink r:id="rId10" w:history="1">
+      <w:hyperlink r:id="rId11" w:history="1">
         <w:r>
           <w:rPr>
             <w:rStyle w:val="Hipervnculo"/>
@@ -479,7 +479,7 @@
         </w:rPr>
         <w:t xml:space="preserve"> David Marcos (</w:t>
       </w:r>
-      <w:hyperlink r:id="rId11" w:history="1">
+      <w:hyperlink r:id="rId12" w:history="1">
         <w:r>
           <w:rPr>
             <w:rStyle w:val="Hipervnculo"/>
@@ -561,7 +561,7 @@
         </w:rPr>
         <w:t xml:space="preserve"> (</w:t>
       </w:r>
-      <w:hyperlink r:id="rId12" w:history="1">
+      <w:hyperlink r:id="rId13" w:history="1">
         <w:r>
           <w:rPr>
             <w:rStyle w:val="Hipervnculo"/>
@@ -6393,8 +6393,8 @@
             <v:path o:extrusionok="f" gradientshapeok="t" o:connecttype="rect"/>
             <o:lock v:ext="edit" aspectratio="t"/>
           </v:shapetype>
-          <v:shape id="_x0000_i1025" type="#_x0000_t75" style="width:425.45pt;height:609.65pt">
-            <v:imagedata r:id="rId13" o:title=""/>
+          <v:shape id="_x0000_i1025" type="#_x0000_t75" style="width:425.8pt;height:609.5pt">
+            <v:imagedata r:id="rId14" o:title=""/>
           </v:shape>
         </w:pict>
       </w:r>
@@ -6445,8 +6445,8 @@
           <w:b/>
         </w:rPr>
         <w:pict>
-          <v:shape id="_x0000_i1026" type="#_x0000_t75" style="width:424.5pt;height:606.85pt">
-            <v:imagedata r:id="rId14" o:title=""/>
+          <v:shape id="_x0000_i1026" type="#_x0000_t75" style="width:424.55pt;height:607.05pt">
+            <v:imagedata r:id="rId15" o:title=""/>
           </v:shape>
         </w:pict>
       </w:r>
@@ -6594,7 +6594,6 @@
                 <w:lang w:eastAsia="es-AR"/>
               </w:rPr>
             </w:pPr>
-            <w:proofErr w:type="spellStart"/>
             <w:r>
               <w:rPr>
                 <w:rFonts w:ascii="Arial" w:eastAsia="Times New Roman" w:hAnsi="Arial" w:cs="Arial"/>
@@ -6607,7 +6606,6 @@
               </w:rPr>
               <w:t>Router</w:t>
             </w:r>
-            <w:proofErr w:type="spellEnd"/>
           </w:p>
         </w:tc>
         <w:tc>
@@ -25375,16 +25373,7 @@
           <w:sz w:val="24"/>
           <w:szCs w:val="24"/>
         </w:rPr>
-        <w:t>R1</w:t>
-      </w:r>
-      <w:r>
-        <w:rPr>
-          <w:rFonts w:ascii="Arial" w:hAnsi="Arial" w:cs="Arial"/>
-          <w:b/>
-          <w:sz w:val="24"/>
-          <w:szCs w:val="24"/>
-        </w:rPr>
-        <w:t>3</w:t>
+        <w:t>R13</w:t>
       </w:r>
     </w:p>
     <w:tbl>
@@ -27151,16 +27140,7 @@
           <w:sz w:val="24"/>
           <w:szCs w:val="24"/>
         </w:rPr>
-        <w:t>R1</w:t>
-      </w:r>
-      <w:r>
-        <w:rPr>
-          <w:rFonts w:ascii="Arial" w:hAnsi="Arial" w:cs="Arial"/>
-          <w:b/>
-          <w:sz w:val="24"/>
-          <w:szCs w:val="24"/>
-        </w:rPr>
-        <w:t>4</w:t>
+        <w:t>R14</w:t>
       </w:r>
     </w:p>
     <w:tbl>
@@ -29347,16 +29327,7 @@
           <w:sz w:val="24"/>
           <w:szCs w:val="24"/>
         </w:rPr>
-        <w:t>R1</w:t>
-      </w:r>
-      <w:r>
-        <w:rPr>
-          <w:rFonts w:ascii="Arial" w:hAnsi="Arial" w:cs="Arial"/>
-          <w:b/>
-          <w:sz w:val="24"/>
-          <w:szCs w:val="24"/>
-        </w:rPr>
-        <w:t>5</w:t>
+        <w:t>R15</w:t>
       </w:r>
     </w:p>
     <w:tbl>
@@ -31578,16 +31549,7 @@
           <w:szCs w:val="24"/>
         </w:rPr>
         <w:lastRenderedPageBreak/>
-        <w:t>R1</w:t>
-      </w:r>
-      <w:r>
-        <w:rPr>
-          <w:rFonts w:ascii="Arial" w:hAnsi="Arial" w:cs="Arial"/>
-          <w:b/>
-          <w:sz w:val="24"/>
-          <w:szCs w:val="24"/>
-        </w:rPr>
-        <w:t>6</w:t>
+        <w:t>R16</w:t>
       </w:r>
     </w:p>
     <w:tbl>
@@ -33894,6 +33856,1893 @@
           <w:lang w:val="en-US"/>
         </w:rPr>
       </w:pPr>
+    </w:p>
+    <w:p>
+      <w:pPr>
+        <w:autoSpaceDE w:val="0"/>
+        <w:autoSpaceDN w:val="0"/>
+        <w:adjustRightInd w:val="0"/>
+        <w:spacing w:after="0" w:line="240" w:lineRule="auto"/>
+        <w:rPr>
+          <w:rFonts w:ascii="Arial" w:hAnsi="Arial" w:cs="Arial"/>
+          <w:b/>
+          <w:sz w:val="32"/>
+          <w:szCs w:val="32"/>
+          <w:u w:val="single"/>
+          <w:lang w:val="en-US"/>
+        </w:rPr>
+      </w:pPr>
+    </w:p>
+    <w:p>
+      <w:pPr>
+        <w:autoSpaceDE w:val="0"/>
+        <w:autoSpaceDN w:val="0"/>
+        <w:adjustRightInd w:val="0"/>
+        <w:spacing w:after="0" w:line="240" w:lineRule="auto"/>
+        <w:rPr>
+          <w:rFonts w:ascii="Arial" w:hAnsi="Arial" w:cs="Arial"/>
+          <w:b/>
+          <w:sz w:val="32"/>
+          <w:szCs w:val="32"/>
+          <w:u w:val="single"/>
+          <w:lang w:val="en-US"/>
+        </w:rPr>
+      </w:pPr>
+    </w:p>
+    <w:p>
+      <w:pPr>
+        <w:autoSpaceDE w:val="0"/>
+        <w:autoSpaceDN w:val="0"/>
+        <w:adjustRightInd w:val="0"/>
+        <w:spacing w:after="0" w:line="240" w:lineRule="auto"/>
+        <w:rPr>
+          <w:rFonts w:ascii="Arial" w:hAnsi="Arial" w:cs="Arial"/>
+          <w:b/>
+          <w:sz w:val="24"/>
+          <w:szCs w:val="24"/>
+          <w:u w:val="single"/>
+          <w:lang w:val="en-US"/>
+        </w:rPr>
+      </w:pPr>
+      <w:proofErr w:type="spellStart"/>
+      <w:r>
+        <w:rPr>
+          <w:rFonts w:ascii="Arial" w:hAnsi="Arial" w:cs="Arial"/>
+          <w:b/>
+          <w:sz w:val="24"/>
+          <w:szCs w:val="24"/>
+          <w:u w:val="single"/>
+          <w:lang w:val="en-US"/>
+        </w:rPr>
+        <w:t>Ruteo</w:t>
+      </w:r>
+      <w:proofErr w:type="spellEnd"/>
+      <w:r>
+        <w:rPr>
+          <w:rFonts w:ascii="Arial" w:hAnsi="Arial" w:cs="Arial"/>
+          <w:b/>
+          <w:sz w:val="24"/>
+          <w:szCs w:val="24"/>
+          <w:u w:val="single"/>
+          <w:lang w:val="en-US"/>
+        </w:rPr>
+        <w:t xml:space="preserve"> </w:t>
+      </w:r>
+      <w:proofErr w:type="spellStart"/>
+      <w:r>
+        <w:rPr>
+          <w:rFonts w:ascii="Arial" w:hAnsi="Arial" w:cs="Arial"/>
+          <w:b/>
+          <w:sz w:val="24"/>
+          <w:szCs w:val="24"/>
+          <w:u w:val="single"/>
+          <w:lang w:val="en-US"/>
+        </w:rPr>
+        <w:t>dinámico</w:t>
+      </w:r>
+      <w:proofErr w:type="spellEnd"/>
+    </w:p>
+    <w:p>
+      <w:pPr>
+        <w:autoSpaceDE w:val="0"/>
+        <w:autoSpaceDN w:val="0"/>
+        <w:adjustRightInd w:val="0"/>
+        <w:spacing w:after="0" w:line="240" w:lineRule="auto"/>
+        <w:jc w:val="both"/>
+        <w:rPr>
+          <w:rFonts w:ascii="Arial" w:hAnsi="Arial" w:cs="Arial"/>
+          <w:b/>
+          <w:sz w:val="24"/>
+          <w:szCs w:val="24"/>
+          <w:u w:val="single"/>
+          <w:lang w:val="en-US"/>
+        </w:rPr>
+      </w:pPr>
+    </w:p>
+    <w:p>
+      <w:pPr>
+        <w:autoSpaceDE w:val="0"/>
+        <w:autoSpaceDN w:val="0"/>
+        <w:adjustRightInd w:val="0"/>
+        <w:spacing w:after="0" w:line="240" w:lineRule="auto"/>
+        <w:jc w:val="both"/>
+        <w:rPr>
+          <w:rFonts w:ascii="Arial" w:hAnsi="Arial" w:cs="Arial"/>
+          <w:sz w:val="24"/>
+          <w:szCs w:val="24"/>
+          <w:lang w:eastAsia="es-AR"/>
+        </w:rPr>
+      </w:pPr>
+      <w:r>
+        <w:rPr>
+          <w:rFonts w:ascii="Arial" w:hAnsi="Arial" w:cs="Arial"/>
+          <w:sz w:val="24"/>
+          <w:szCs w:val="24"/>
+          <w:lang w:eastAsia="es-AR"/>
+        </w:rPr>
+        <w:t>En la práctica, cada router que implemente OSPF debe agregar en su configuración ciertos comandos. A continuación se exhiben las directivas utilizadas:</w:t>
+      </w:r>
+    </w:p>
+    <w:p>
+      <w:pPr>
+        <w:numPr>
+          <w:ilvl w:val="0"/>
+          <w:numId w:val="5"/>
+        </w:numPr>
+        <w:tabs>
+          <w:tab w:val="left" w:pos="284"/>
+        </w:tabs>
+        <w:autoSpaceDE w:val="0"/>
+        <w:autoSpaceDN w:val="0"/>
+        <w:adjustRightInd w:val="0"/>
+        <w:spacing w:after="0" w:line="240" w:lineRule="auto"/>
+        <w:ind w:left="0" w:firstLine="0"/>
+        <w:jc w:val="both"/>
+        <w:rPr>
+          <w:rFonts w:ascii="Arial" w:hAnsi="Arial" w:cs="Arial"/>
+          <w:sz w:val="24"/>
+          <w:szCs w:val="24"/>
+          <w:lang w:eastAsia="es-AR"/>
+        </w:rPr>
+      </w:pPr>
+      <w:r>
+        <w:rPr>
+          <w:rFonts w:ascii="Arial" w:hAnsi="Arial" w:cs="Arial"/>
+          <w:sz w:val="24"/>
+          <w:szCs w:val="24"/>
+          <w:u w:val="single"/>
+          <w:lang w:eastAsia="es-AR"/>
+        </w:rPr>
+        <w:t xml:space="preserve">Router </w:t>
+      </w:r>
+      <w:proofErr w:type="spellStart"/>
+      <w:r>
+        <w:rPr>
+          <w:rFonts w:ascii="Arial" w:hAnsi="Arial" w:cs="Arial"/>
+          <w:sz w:val="24"/>
+          <w:szCs w:val="24"/>
+          <w:u w:val="single"/>
+          <w:lang w:eastAsia="es-AR"/>
+        </w:rPr>
+        <w:t>ospf</w:t>
+      </w:r>
+      <w:proofErr w:type="spellEnd"/>
+      <w:r>
+        <w:rPr>
+          <w:rFonts w:ascii="Arial" w:hAnsi="Arial" w:cs="Arial"/>
+          <w:sz w:val="24"/>
+          <w:szCs w:val="24"/>
+          <w:u w:val="single"/>
+          <w:lang w:eastAsia="es-AR"/>
+        </w:rPr>
+        <w:t xml:space="preserve"> </w:t>
+      </w:r>
+      <w:proofErr w:type="spellStart"/>
+      <w:r>
+        <w:rPr>
+          <w:rFonts w:ascii="Arial" w:hAnsi="Arial" w:cs="Arial"/>
+          <w:sz w:val="24"/>
+          <w:szCs w:val="24"/>
+          <w:u w:val="single"/>
+          <w:lang w:eastAsia="es-AR"/>
+        </w:rPr>
+        <w:t>process</w:t>
+      </w:r>
+      <w:proofErr w:type="spellEnd"/>
+      <w:r>
+        <w:rPr>
+          <w:rFonts w:ascii="Arial" w:hAnsi="Arial" w:cs="Arial"/>
+          <w:sz w:val="24"/>
+          <w:szCs w:val="24"/>
+          <w:u w:val="single"/>
+          <w:lang w:eastAsia="es-AR"/>
+        </w:rPr>
+        <w:t>-id</w:t>
+      </w:r>
+      <w:r>
+        <w:rPr>
+          <w:rFonts w:ascii="Arial" w:hAnsi="Arial" w:cs="Arial"/>
+          <w:sz w:val="24"/>
+          <w:szCs w:val="24"/>
+          <w:lang w:eastAsia="es-AR"/>
+        </w:rPr>
+        <w:t>: Indica que el router va a correr un proceso OSPF identificado por un número de ID. Dado que varios procesos OSPF pueden correr en un mismo router (aunque no se lo recomienda), se debe</w:t>
+      </w:r>
+      <w:r>
+        <w:rPr>
+          <w:rFonts w:ascii="Arial" w:hAnsi="Arial" w:cs="Arial"/>
+          <w:sz w:val="24"/>
+          <w:szCs w:val="24"/>
+          <w:lang w:eastAsia="es-AR"/>
+        </w:rPr>
+        <w:t xml:space="preserve"> </w:t>
+      </w:r>
+      <w:r>
+        <w:rPr>
+          <w:rFonts w:ascii="Arial" w:hAnsi="Arial" w:cs="Arial"/>
+          <w:sz w:val="24"/>
+          <w:szCs w:val="24"/>
+          <w:lang w:eastAsia="es-AR"/>
+        </w:rPr>
+        <w:t>colocar un identificador del mismo.</w:t>
+      </w:r>
+    </w:p>
+    <w:p>
+      <w:pPr>
+        <w:numPr>
+          <w:ilvl w:val="0"/>
+          <w:numId w:val="3"/>
+        </w:numPr>
+        <w:tabs>
+          <w:tab w:val="left" w:pos="284"/>
+        </w:tabs>
+        <w:autoSpaceDE w:val="0"/>
+        <w:autoSpaceDN w:val="0"/>
+        <w:adjustRightInd w:val="0"/>
+        <w:spacing w:after="0" w:line="240" w:lineRule="auto"/>
+        <w:ind w:left="0" w:firstLine="0"/>
+        <w:jc w:val="both"/>
+        <w:rPr>
+          <w:rFonts w:ascii="Arial" w:hAnsi="Arial" w:cs="Arial"/>
+          <w:sz w:val="24"/>
+          <w:szCs w:val="24"/>
+          <w:lang w:eastAsia="es-AR"/>
+        </w:rPr>
+      </w:pPr>
+      <w:r>
+        <w:rPr>
+          <w:rFonts w:ascii="Arial" w:hAnsi="Arial" w:cs="Arial"/>
+          <w:sz w:val="24"/>
+          <w:szCs w:val="24"/>
+          <w:u w:val="single"/>
+          <w:lang w:eastAsia="es-AR"/>
+        </w:rPr>
+        <w:t xml:space="preserve">Network </w:t>
+      </w:r>
+      <w:proofErr w:type="spellStart"/>
+      <w:r>
+        <w:rPr>
+          <w:rFonts w:ascii="Arial" w:hAnsi="Arial" w:cs="Arial"/>
+          <w:sz w:val="24"/>
+          <w:szCs w:val="24"/>
+          <w:u w:val="single"/>
+          <w:lang w:eastAsia="es-AR"/>
+        </w:rPr>
+        <w:t>address</w:t>
+      </w:r>
+      <w:proofErr w:type="spellEnd"/>
+      <w:r>
+        <w:rPr>
+          <w:rFonts w:ascii="Arial" w:hAnsi="Arial" w:cs="Arial"/>
+          <w:sz w:val="24"/>
+          <w:szCs w:val="24"/>
+          <w:u w:val="single"/>
+          <w:lang w:eastAsia="es-AR"/>
+        </w:rPr>
+        <w:t xml:space="preserve"> </w:t>
+      </w:r>
+      <w:proofErr w:type="spellStart"/>
+      <w:r>
+        <w:rPr>
+          <w:rFonts w:ascii="Arial" w:hAnsi="Arial" w:cs="Arial"/>
+          <w:sz w:val="24"/>
+          <w:szCs w:val="24"/>
+          <w:u w:val="single"/>
+          <w:lang w:eastAsia="es-AR"/>
+        </w:rPr>
+        <w:t>wildcard-mask</w:t>
+      </w:r>
+      <w:proofErr w:type="spellEnd"/>
+      <w:r>
+        <w:rPr>
+          <w:rFonts w:ascii="Arial" w:hAnsi="Arial" w:cs="Arial"/>
+          <w:sz w:val="24"/>
+          <w:szCs w:val="24"/>
+          <w:u w:val="single"/>
+          <w:lang w:eastAsia="es-AR"/>
+        </w:rPr>
+        <w:t xml:space="preserve"> </w:t>
+      </w:r>
+      <w:proofErr w:type="spellStart"/>
+      <w:r>
+        <w:rPr>
+          <w:rFonts w:ascii="Arial" w:hAnsi="Arial" w:cs="Arial"/>
+          <w:sz w:val="24"/>
+          <w:szCs w:val="24"/>
+          <w:u w:val="single"/>
+          <w:lang w:eastAsia="es-AR"/>
+        </w:rPr>
+        <w:t>area</w:t>
+      </w:r>
+      <w:proofErr w:type="spellEnd"/>
+      <w:r>
+        <w:rPr>
+          <w:rFonts w:ascii="Arial" w:hAnsi="Arial" w:cs="Arial"/>
+          <w:sz w:val="24"/>
+          <w:szCs w:val="24"/>
+          <w:u w:val="single"/>
+          <w:lang w:eastAsia="es-AR"/>
+        </w:rPr>
+        <w:t xml:space="preserve"> </w:t>
+      </w:r>
+      <w:proofErr w:type="spellStart"/>
+      <w:r>
+        <w:rPr>
+          <w:rFonts w:ascii="Arial" w:hAnsi="Arial" w:cs="Arial"/>
+          <w:sz w:val="24"/>
+          <w:szCs w:val="24"/>
+          <w:u w:val="single"/>
+          <w:lang w:eastAsia="es-AR"/>
+        </w:rPr>
+        <w:t>area</w:t>
+      </w:r>
+      <w:proofErr w:type="spellEnd"/>
+      <w:r>
+        <w:rPr>
+          <w:rFonts w:ascii="Arial" w:hAnsi="Arial" w:cs="Arial"/>
+          <w:sz w:val="24"/>
+          <w:szCs w:val="24"/>
+          <w:u w:val="single"/>
+          <w:lang w:eastAsia="es-AR"/>
+        </w:rPr>
+        <w:t>-id</w:t>
+      </w:r>
+      <w:r>
+        <w:rPr>
+          <w:rFonts w:ascii="Arial" w:hAnsi="Arial" w:cs="Arial"/>
+          <w:sz w:val="24"/>
+          <w:szCs w:val="24"/>
+          <w:lang w:eastAsia="es-AR"/>
+        </w:rPr>
+        <w:t xml:space="preserve">: Con este comando le especificamos al router cuales de las redes que el mismo posee conectado directamente redistribuirán los </w:t>
+      </w:r>
+      <w:proofErr w:type="spellStart"/>
+      <w:r>
+        <w:rPr>
+          <w:rFonts w:ascii="Arial" w:hAnsi="Arial" w:cs="Arial"/>
+          <w:sz w:val="24"/>
+          <w:szCs w:val="24"/>
+          <w:lang w:eastAsia="es-AR"/>
+        </w:rPr>
+        <w:t>LSAs</w:t>
+      </w:r>
+      <w:proofErr w:type="spellEnd"/>
+      <w:r>
+        <w:rPr>
+          <w:rFonts w:ascii="Arial" w:hAnsi="Arial" w:cs="Arial"/>
+          <w:sz w:val="24"/>
+          <w:szCs w:val="24"/>
+          <w:lang w:eastAsia="es-AR"/>
+        </w:rPr>
+        <w:t>. Se debe colocar la dirección de red de la misma, su máscara</w:t>
+      </w:r>
+      <w:r>
+        <w:rPr>
+          <w:rFonts w:ascii="Arial" w:hAnsi="Arial" w:cs="Arial"/>
+          <w:sz w:val="24"/>
+          <w:szCs w:val="24"/>
+          <w:lang w:eastAsia="es-AR"/>
+        </w:rPr>
+        <w:t xml:space="preserve"> invertida, y el </w:t>
+      </w:r>
+      <w:r>
+        <w:rPr>
+          <w:rFonts w:ascii="Arial" w:hAnsi="Arial" w:cs="Arial"/>
+          <w:sz w:val="24"/>
+          <w:szCs w:val="24"/>
+          <w:lang w:eastAsia="es-AR"/>
+        </w:rPr>
+        <w:t>área a la cual pertenece.</w:t>
+      </w:r>
+    </w:p>
+    <w:p>
+      <w:pPr>
+        <w:numPr>
+          <w:ilvl w:val="0"/>
+          <w:numId w:val="3"/>
+        </w:numPr>
+        <w:tabs>
+          <w:tab w:val="left" w:pos="284"/>
+        </w:tabs>
+        <w:autoSpaceDE w:val="0"/>
+        <w:autoSpaceDN w:val="0"/>
+        <w:adjustRightInd w:val="0"/>
+        <w:spacing w:after="0" w:line="240" w:lineRule="auto"/>
+        <w:ind w:left="0" w:firstLine="0"/>
+        <w:jc w:val="both"/>
+        <w:rPr>
+          <w:rFonts w:ascii="Arial" w:hAnsi="Arial" w:cs="Arial"/>
+          <w:sz w:val="24"/>
+          <w:szCs w:val="24"/>
+          <w:lang w:eastAsia="es-AR"/>
+        </w:rPr>
+      </w:pPr>
+      <w:proofErr w:type="spellStart"/>
+      <w:r>
+        <w:rPr>
+          <w:rFonts w:ascii="Arial" w:hAnsi="Arial" w:cs="Arial"/>
+          <w:sz w:val="24"/>
+          <w:szCs w:val="24"/>
+          <w:u w:val="single"/>
+          <w:lang w:eastAsia="es-AR"/>
+        </w:rPr>
+        <w:t>Redistribute</w:t>
+      </w:r>
+      <w:proofErr w:type="spellEnd"/>
+      <w:r>
+        <w:rPr>
+          <w:rFonts w:ascii="Arial" w:hAnsi="Arial" w:cs="Arial"/>
+          <w:sz w:val="24"/>
+          <w:szCs w:val="24"/>
+          <w:u w:val="single"/>
+          <w:lang w:eastAsia="es-AR"/>
+        </w:rPr>
+        <w:t xml:space="preserve"> </w:t>
+      </w:r>
+      <w:proofErr w:type="spellStart"/>
+      <w:r>
+        <w:rPr>
+          <w:rFonts w:ascii="Arial" w:hAnsi="Arial" w:cs="Arial"/>
+          <w:sz w:val="24"/>
+          <w:szCs w:val="24"/>
+          <w:u w:val="single"/>
+          <w:lang w:eastAsia="es-AR"/>
+        </w:rPr>
+        <w:t>static</w:t>
+      </w:r>
+      <w:proofErr w:type="spellEnd"/>
+      <w:r>
+        <w:rPr>
+          <w:rFonts w:ascii="Arial" w:hAnsi="Arial" w:cs="Arial"/>
+          <w:sz w:val="24"/>
+          <w:szCs w:val="24"/>
+          <w:u w:val="single"/>
+          <w:lang w:eastAsia="es-AR"/>
+        </w:rPr>
+        <w:t xml:space="preserve"> </w:t>
+      </w:r>
+      <w:proofErr w:type="spellStart"/>
+      <w:r>
+        <w:rPr>
+          <w:rFonts w:ascii="Arial" w:hAnsi="Arial" w:cs="Arial"/>
+          <w:sz w:val="24"/>
+          <w:szCs w:val="24"/>
+          <w:u w:val="single"/>
+          <w:lang w:eastAsia="es-AR"/>
+        </w:rPr>
+        <w:t>subnets</w:t>
+      </w:r>
+      <w:proofErr w:type="spellEnd"/>
+      <w:r>
+        <w:rPr>
+          <w:rFonts w:ascii="Arial" w:hAnsi="Arial" w:cs="Arial"/>
+          <w:sz w:val="24"/>
+          <w:szCs w:val="24"/>
+          <w:lang w:eastAsia="es-AR"/>
+        </w:rPr>
+        <w:t xml:space="preserve">: Esta directiva es opcional. Permite redistribuir en la red que implementa OSPF las rutas estáticas que aparezcan en la tabla de ruteo del mismo. La palabra clave </w:t>
+      </w:r>
+      <w:proofErr w:type="spellStart"/>
+      <w:r>
+        <w:rPr>
+          <w:rFonts w:ascii="Arial" w:hAnsi="Arial" w:cs="Arial"/>
+          <w:sz w:val="24"/>
+          <w:szCs w:val="24"/>
+          <w:lang w:eastAsia="es-AR"/>
+        </w:rPr>
+        <w:t>subnets</w:t>
+      </w:r>
+      <w:proofErr w:type="spellEnd"/>
+      <w:r>
+        <w:rPr>
+          <w:rFonts w:ascii="Arial" w:hAnsi="Arial" w:cs="Arial"/>
+          <w:sz w:val="24"/>
+          <w:szCs w:val="24"/>
+          <w:lang w:eastAsia="es-AR"/>
+        </w:rPr>
+        <w:t xml:space="preserve"> es esencial en la</w:t>
+      </w:r>
+      <w:r>
+        <w:rPr>
+          <w:rFonts w:ascii="Arial" w:hAnsi="Arial" w:cs="Arial"/>
+          <w:sz w:val="24"/>
+          <w:szCs w:val="24"/>
+          <w:lang w:eastAsia="es-AR"/>
+        </w:rPr>
+        <w:t xml:space="preserve"> </w:t>
+      </w:r>
+      <w:r>
+        <w:rPr>
+          <w:rFonts w:ascii="Arial" w:hAnsi="Arial" w:cs="Arial"/>
+          <w:sz w:val="24"/>
+          <w:szCs w:val="24"/>
+          <w:lang w:eastAsia="es-AR"/>
+        </w:rPr>
+        <w:t>configuración de la topología implementada debido a que si no se coloca la misma OSPF solo redistribuirá</w:t>
+      </w:r>
+      <w:r>
+        <w:rPr>
+          <w:rFonts w:ascii="Arial" w:hAnsi="Arial" w:cs="Arial"/>
+          <w:sz w:val="24"/>
+          <w:szCs w:val="24"/>
+          <w:lang w:eastAsia="es-AR"/>
+        </w:rPr>
+        <w:t xml:space="preserve"> la entrada de ruteo con mayor </w:t>
+      </w:r>
+      <w:r>
+        <w:rPr>
+          <w:rFonts w:ascii="Arial" w:hAnsi="Arial" w:cs="Arial"/>
+          <w:sz w:val="24"/>
+          <w:szCs w:val="24"/>
+          <w:lang w:eastAsia="es-AR"/>
+        </w:rPr>
+        <w:t xml:space="preserve">dirección IP. Solamente se aplica en los </w:t>
+      </w:r>
+      <w:proofErr w:type="spellStart"/>
+      <w:r>
+        <w:rPr>
+          <w:rFonts w:ascii="Arial" w:hAnsi="Arial" w:cs="Arial"/>
+          <w:sz w:val="24"/>
+          <w:szCs w:val="24"/>
+          <w:lang w:eastAsia="es-AR"/>
+        </w:rPr>
+        <w:t>borders</w:t>
+      </w:r>
+      <w:proofErr w:type="spellEnd"/>
+      <w:r>
+        <w:rPr>
+          <w:rFonts w:ascii="Arial" w:hAnsi="Arial" w:cs="Arial"/>
+          <w:sz w:val="24"/>
+          <w:szCs w:val="24"/>
+          <w:lang w:eastAsia="es-AR"/>
+        </w:rPr>
+        <w:t xml:space="preserve"> routers.</w:t>
+      </w:r>
+    </w:p>
+    <w:p>
+      <w:pPr>
+        <w:autoSpaceDE w:val="0"/>
+        <w:autoSpaceDN w:val="0"/>
+        <w:adjustRightInd w:val="0"/>
+        <w:spacing w:after="0" w:line="240" w:lineRule="auto"/>
+        <w:jc w:val="both"/>
+        <w:rPr>
+          <w:rFonts w:ascii="Arial" w:hAnsi="Arial" w:cs="Arial"/>
+          <w:b/>
+          <w:sz w:val="24"/>
+          <w:szCs w:val="24"/>
+          <w:u w:val="single"/>
+        </w:rPr>
+      </w:pPr>
+    </w:p>
+    <w:p>
+      <w:pPr>
+        <w:autoSpaceDE w:val="0"/>
+        <w:autoSpaceDN w:val="0"/>
+        <w:adjustRightInd w:val="0"/>
+        <w:spacing w:after="0" w:line="240" w:lineRule="auto"/>
+        <w:jc w:val="both"/>
+        <w:rPr>
+          <w:rFonts w:ascii="Arial" w:hAnsi="Arial" w:cs="Arial"/>
+          <w:sz w:val="24"/>
+          <w:szCs w:val="24"/>
+          <w:lang w:eastAsia="es-AR"/>
+        </w:rPr>
+      </w:pPr>
+      <w:r>
+        <w:rPr>
+          <w:rFonts w:ascii="Arial" w:hAnsi="Arial" w:cs="Arial"/>
+          <w:sz w:val="24"/>
+          <w:szCs w:val="24"/>
+          <w:lang w:eastAsia="es-AR"/>
+        </w:rPr>
+        <w:t>La sede Rio Gallegos debe ser configurada con ruteo dinámico</w:t>
+      </w:r>
+      <w:r>
+        <w:rPr>
+          <w:rFonts w:ascii="Arial" w:hAnsi="Arial" w:cs="Arial"/>
+          <w:sz w:val="24"/>
+          <w:szCs w:val="24"/>
+          <w:lang w:eastAsia="es-AR"/>
+        </w:rPr>
+        <w:t>. Los routers en los cuales se debe configurar este protocolo son R6, R7, R8, R10, R11 y R12</w:t>
+      </w:r>
+      <w:r>
+        <w:rPr>
+          <w:rFonts w:ascii="Arial" w:hAnsi="Arial" w:cs="Arial"/>
+          <w:sz w:val="24"/>
+          <w:szCs w:val="24"/>
+          <w:lang w:eastAsia="es-AR"/>
+        </w:rPr>
+        <w:t>. A</w:t>
+      </w:r>
+      <w:r>
+        <w:rPr>
+          <w:rFonts w:ascii="Arial" w:hAnsi="Arial" w:cs="Arial"/>
+          <w:sz w:val="24"/>
+          <w:szCs w:val="24"/>
+          <w:lang w:eastAsia="es-AR"/>
+        </w:rPr>
+        <w:t xml:space="preserve"> continuación se muestra la confi</w:t>
+      </w:r>
+      <w:r>
+        <w:rPr>
+          <w:rFonts w:ascii="Arial" w:hAnsi="Arial" w:cs="Arial"/>
+          <w:sz w:val="24"/>
+          <w:szCs w:val="24"/>
+          <w:lang w:eastAsia="es-AR"/>
+        </w:rPr>
+        <w:t>guración</w:t>
+      </w:r>
+      <w:r>
+        <w:rPr>
+          <w:rFonts w:ascii="Arial" w:hAnsi="Arial" w:cs="Arial"/>
+          <w:sz w:val="24"/>
+          <w:szCs w:val="24"/>
+          <w:lang w:eastAsia="es-AR"/>
+        </w:rPr>
+        <w:t xml:space="preserve"> </w:t>
+      </w:r>
+      <w:r>
+        <w:rPr>
+          <w:rFonts w:ascii="Arial" w:hAnsi="Arial" w:cs="Arial"/>
+          <w:sz w:val="24"/>
+          <w:szCs w:val="24"/>
+          <w:lang w:eastAsia="es-AR"/>
+        </w:rPr>
+        <w:t xml:space="preserve">de cada uno </w:t>
+      </w:r>
+      <w:r>
+        <w:rPr>
+          <w:rFonts w:ascii="Arial" w:hAnsi="Arial" w:cs="Arial"/>
+          <w:sz w:val="24"/>
+          <w:szCs w:val="24"/>
+          <w:lang w:eastAsia="es-AR"/>
+        </w:rPr>
+        <w:t>de ellos</w:t>
+      </w:r>
+      <w:r>
+        <w:rPr>
+          <w:rFonts w:ascii="Arial" w:hAnsi="Arial" w:cs="Arial"/>
+          <w:sz w:val="24"/>
+          <w:szCs w:val="24"/>
+          <w:lang w:eastAsia="es-AR"/>
+        </w:rPr>
+        <w:t>:</w:t>
+      </w:r>
+    </w:p>
+    <w:p>
+      <w:pPr>
+        <w:autoSpaceDE w:val="0"/>
+        <w:autoSpaceDN w:val="0"/>
+        <w:adjustRightInd w:val="0"/>
+        <w:spacing w:after="0" w:line="240" w:lineRule="auto"/>
+        <w:rPr>
+          <w:rFonts w:ascii="Arial" w:hAnsi="Arial" w:cs="Arial"/>
+          <w:b/>
+          <w:sz w:val="32"/>
+          <w:szCs w:val="32"/>
+          <w:u w:val="single"/>
+        </w:rPr>
+      </w:pPr>
+    </w:p>
+    <w:p>
+      <w:pPr>
+        <w:autoSpaceDE w:val="0"/>
+        <w:autoSpaceDN w:val="0"/>
+        <w:adjustRightInd w:val="0"/>
+        <w:spacing w:after="0" w:line="240" w:lineRule="auto"/>
+        <w:rPr>
+          <w:rFonts w:ascii="Arial" w:hAnsi="Arial" w:cs="Arial"/>
+          <w:b/>
+          <w:sz w:val="24"/>
+          <w:szCs w:val="24"/>
+        </w:rPr>
+      </w:pPr>
+    </w:p>
+    <w:p>
+      <w:pPr>
+        <w:autoSpaceDE w:val="0"/>
+        <w:autoSpaceDN w:val="0"/>
+        <w:adjustRightInd w:val="0"/>
+        <w:spacing w:after="0" w:line="240" w:lineRule="auto"/>
+        <w:rPr>
+          <w:rFonts w:ascii="Arial" w:hAnsi="Arial" w:cs="Arial"/>
+          <w:b/>
+          <w:sz w:val="24"/>
+          <w:szCs w:val="24"/>
+        </w:rPr>
+      </w:pPr>
+      <w:r>
+        <w:rPr>
+          <w:rFonts w:ascii="Arial" w:hAnsi="Arial" w:cs="Arial"/>
+          <w:b/>
+          <w:sz w:val="24"/>
+          <w:szCs w:val="24"/>
+        </w:rPr>
+        <w:lastRenderedPageBreak/>
+        <w:t>R6</w:t>
+      </w:r>
+    </w:p>
+    <w:p>
+      <w:pPr>
+        <w:autoSpaceDE w:val="0"/>
+        <w:autoSpaceDN w:val="0"/>
+        <w:adjustRightInd w:val="0"/>
+        <w:spacing w:after="0" w:line="240" w:lineRule="auto"/>
+        <w:rPr>
+          <w:rFonts w:ascii="Arial" w:hAnsi="Arial" w:cs="Arial"/>
+          <w:sz w:val="24"/>
+          <w:szCs w:val="24"/>
+          <w:lang w:val="en-US"/>
+        </w:rPr>
+      </w:pPr>
+      <w:proofErr w:type="gramStart"/>
+      <w:r>
+        <w:rPr>
+          <w:rFonts w:ascii="Arial" w:hAnsi="Arial" w:cs="Arial"/>
+          <w:sz w:val="24"/>
+          <w:szCs w:val="24"/>
+          <w:lang w:val="en-US"/>
+        </w:rPr>
+        <w:t>router</w:t>
+      </w:r>
+      <w:proofErr w:type="gramEnd"/>
+      <w:r>
+        <w:rPr>
+          <w:rFonts w:ascii="Arial" w:hAnsi="Arial" w:cs="Arial"/>
+          <w:sz w:val="24"/>
+          <w:szCs w:val="24"/>
+          <w:lang w:val="en-US"/>
+        </w:rPr>
+        <w:t xml:space="preserve"> </w:t>
+      </w:r>
+      <w:proofErr w:type="spellStart"/>
+      <w:r>
+        <w:rPr>
+          <w:rFonts w:ascii="Arial" w:hAnsi="Arial" w:cs="Arial"/>
+          <w:sz w:val="24"/>
+          <w:szCs w:val="24"/>
+          <w:lang w:val="en-US"/>
+        </w:rPr>
+        <w:t>ospf</w:t>
+      </w:r>
+      <w:proofErr w:type="spellEnd"/>
+      <w:r>
+        <w:rPr>
+          <w:rFonts w:ascii="Arial" w:hAnsi="Arial" w:cs="Arial"/>
+          <w:sz w:val="24"/>
+          <w:szCs w:val="24"/>
+          <w:lang w:val="en-US"/>
+        </w:rPr>
+        <w:t xml:space="preserve"> 1</w:t>
+      </w:r>
+    </w:p>
+    <w:p>
+      <w:pPr>
+        <w:autoSpaceDE w:val="0"/>
+        <w:autoSpaceDN w:val="0"/>
+        <w:adjustRightInd w:val="0"/>
+        <w:spacing w:after="0" w:line="240" w:lineRule="auto"/>
+        <w:rPr>
+          <w:rFonts w:ascii="Arial" w:hAnsi="Arial" w:cs="Arial"/>
+          <w:sz w:val="24"/>
+          <w:szCs w:val="24"/>
+          <w:lang w:val="en-US"/>
+        </w:rPr>
+      </w:pPr>
+      <w:proofErr w:type="gramStart"/>
+      <w:r>
+        <w:rPr>
+          <w:rFonts w:ascii="Arial" w:hAnsi="Arial" w:cs="Arial"/>
+          <w:sz w:val="24"/>
+          <w:szCs w:val="24"/>
+          <w:lang w:val="en-US"/>
+        </w:rPr>
+        <w:t>network</w:t>
+      </w:r>
+      <w:proofErr w:type="gramEnd"/>
+      <w:r>
+        <w:rPr>
+          <w:rFonts w:ascii="Arial" w:hAnsi="Arial" w:cs="Arial"/>
+          <w:sz w:val="24"/>
+          <w:szCs w:val="24"/>
+          <w:lang w:val="en-US"/>
+        </w:rPr>
+        <w:t xml:space="preserve"> 10.19.3.32 0.0.0.31 area 0</w:t>
+      </w:r>
+    </w:p>
+    <w:p>
+      <w:pPr>
+        <w:autoSpaceDE w:val="0"/>
+        <w:autoSpaceDN w:val="0"/>
+        <w:adjustRightInd w:val="0"/>
+        <w:spacing w:after="0" w:line="240" w:lineRule="auto"/>
+        <w:rPr>
+          <w:rFonts w:ascii="Arial" w:hAnsi="Arial" w:cs="Arial"/>
+          <w:sz w:val="24"/>
+          <w:szCs w:val="24"/>
+          <w:lang w:val="en-US"/>
+        </w:rPr>
+      </w:pPr>
+      <w:proofErr w:type="gramStart"/>
+      <w:r>
+        <w:rPr>
+          <w:rFonts w:ascii="Arial" w:hAnsi="Arial" w:cs="Arial"/>
+          <w:sz w:val="24"/>
+          <w:szCs w:val="24"/>
+          <w:lang w:val="en-US"/>
+        </w:rPr>
+        <w:t>redistribute</w:t>
+      </w:r>
+      <w:proofErr w:type="gramEnd"/>
+      <w:r>
+        <w:rPr>
+          <w:rFonts w:ascii="Arial" w:hAnsi="Arial" w:cs="Arial"/>
+          <w:sz w:val="24"/>
+          <w:szCs w:val="24"/>
+          <w:lang w:val="en-US"/>
+        </w:rPr>
+        <w:t xml:space="preserve"> static subnets metric 1</w:t>
+      </w:r>
+    </w:p>
+    <w:p>
+      <w:pPr>
+        <w:autoSpaceDE w:val="0"/>
+        <w:autoSpaceDN w:val="0"/>
+        <w:adjustRightInd w:val="0"/>
+        <w:spacing w:after="0" w:line="240" w:lineRule="auto"/>
+        <w:rPr>
+          <w:rFonts w:ascii="Arial" w:hAnsi="Arial" w:cs="Arial"/>
+          <w:b/>
+          <w:sz w:val="24"/>
+          <w:szCs w:val="24"/>
+          <w:lang w:val="en-US"/>
+        </w:rPr>
+      </w:pPr>
+    </w:p>
+    <w:p>
+      <w:pPr>
+        <w:autoSpaceDE w:val="0"/>
+        <w:autoSpaceDN w:val="0"/>
+        <w:adjustRightInd w:val="0"/>
+        <w:spacing w:after="0" w:line="240" w:lineRule="auto"/>
+        <w:rPr>
+          <w:rFonts w:ascii="Arial" w:hAnsi="Arial" w:cs="Arial"/>
+          <w:b/>
+          <w:sz w:val="24"/>
+          <w:szCs w:val="24"/>
+          <w:lang w:val="en-US"/>
+        </w:rPr>
+      </w:pPr>
+      <w:r>
+        <w:rPr>
+          <w:rFonts w:ascii="Arial" w:hAnsi="Arial" w:cs="Arial"/>
+          <w:b/>
+          <w:sz w:val="24"/>
+          <w:szCs w:val="24"/>
+          <w:lang w:val="en-US"/>
+        </w:rPr>
+        <w:t>R7</w:t>
+      </w:r>
+    </w:p>
+    <w:p>
+      <w:pPr>
+        <w:autoSpaceDE w:val="0"/>
+        <w:autoSpaceDN w:val="0"/>
+        <w:adjustRightInd w:val="0"/>
+        <w:spacing w:after="0" w:line="240" w:lineRule="auto"/>
+        <w:rPr>
+          <w:rFonts w:ascii="Arial" w:hAnsi="Arial" w:cs="Arial"/>
+          <w:sz w:val="24"/>
+          <w:szCs w:val="24"/>
+          <w:lang w:val="en-US"/>
+        </w:rPr>
+      </w:pPr>
+      <w:proofErr w:type="gramStart"/>
+      <w:r>
+        <w:rPr>
+          <w:rFonts w:ascii="Arial" w:hAnsi="Arial" w:cs="Arial"/>
+          <w:sz w:val="24"/>
+          <w:szCs w:val="24"/>
+          <w:lang w:val="en-US"/>
+        </w:rPr>
+        <w:t>router</w:t>
+      </w:r>
+      <w:proofErr w:type="gramEnd"/>
+      <w:r>
+        <w:rPr>
+          <w:rFonts w:ascii="Arial" w:hAnsi="Arial" w:cs="Arial"/>
+          <w:sz w:val="24"/>
+          <w:szCs w:val="24"/>
+          <w:lang w:val="en-US"/>
+        </w:rPr>
+        <w:t xml:space="preserve"> </w:t>
+      </w:r>
+      <w:proofErr w:type="spellStart"/>
+      <w:r>
+        <w:rPr>
+          <w:rFonts w:ascii="Arial" w:hAnsi="Arial" w:cs="Arial"/>
+          <w:sz w:val="24"/>
+          <w:szCs w:val="24"/>
+          <w:lang w:val="en-US"/>
+        </w:rPr>
+        <w:t>ospf</w:t>
+      </w:r>
+      <w:proofErr w:type="spellEnd"/>
+      <w:r>
+        <w:rPr>
+          <w:rFonts w:ascii="Arial" w:hAnsi="Arial" w:cs="Arial"/>
+          <w:sz w:val="24"/>
+          <w:szCs w:val="24"/>
+          <w:lang w:val="en-US"/>
+        </w:rPr>
+        <w:t xml:space="preserve"> 1</w:t>
+      </w:r>
+    </w:p>
+    <w:p>
+      <w:pPr>
+        <w:autoSpaceDE w:val="0"/>
+        <w:autoSpaceDN w:val="0"/>
+        <w:adjustRightInd w:val="0"/>
+        <w:spacing w:after="0" w:line="240" w:lineRule="auto"/>
+        <w:rPr>
+          <w:rFonts w:ascii="Arial" w:hAnsi="Arial" w:cs="Arial"/>
+          <w:sz w:val="24"/>
+          <w:szCs w:val="24"/>
+          <w:lang w:val="en-US"/>
+        </w:rPr>
+      </w:pPr>
+      <w:proofErr w:type="gramStart"/>
+      <w:r>
+        <w:rPr>
+          <w:rFonts w:ascii="Arial" w:hAnsi="Arial" w:cs="Arial"/>
+          <w:sz w:val="24"/>
+          <w:szCs w:val="24"/>
+          <w:lang w:val="en-US"/>
+        </w:rPr>
+        <w:t>network</w:t>
+      </w:r>
+      <w:proofErr w:type="gramEnd"/>
+      <w:r>
+        <w:rPr>
+          <w:rFonts w:ascii="Arial" w:hAnsi="Arial" w:cs="Arial"/>
+          <w:sz w:val="24"/>
+          <w:szCs w:val="24"/>
+          <w:lang w:val="en-US"/>
+        </w:rPr>
+        <w:t xml:space="preserve"> 10.19.3.128 0.0.0.15 area 0</w:t>
+      </w:r>
+    </w:p>
+    <w:p>
+      <w:pPr>
+        <w:autoSpaceDE w:val="0"/>
+        <w:autoSpaceDN w:val="0"/>
+        <w:adjustRightInd w:val="0"/>
+        <w:spacing w:after="0" w:line="240" w:lineRule="auto"/>
+        <w:rPr>
+          <w:rFonts w:ascii="Arial" w:hAnsi="Arial" w:cs="Arial"/>
+          <w:sz w:val="24"/>
+          <w:szCs w:val="24"/>
+          <w:lang w:val="en-US"/>
+        </w:rPr>
+      </w:pPr>
+      <w:proofErr w:type="gramStart"/>
+      <w:r>
+        <w:rPr>
+          <w:rFonts w:ascii="Arial" w:hAnsi="Arial" w:cs="Arial"/>
+          <w:sz w:val="24"/>
+          <w:szCs w:val="24"/>
+          <w:lang w:val="en-US"/>
+        </w:rPr>
+        <w:t>network</w:t>
+      </w:r>
+      <w:proofErr w:type="gramEnd"/>
+      <w:r>
+        <w:rPr>
+          <w:rFonts w:ascii="Arial" w:hAnsi="Arial" w:cs="Arial"/>
+          <w:sz w:val="24"/>
+          <w:szCs w:val="24"/>
+          <w:lang w:val="en-US"/>
+        </w:rPr>
+        <w:t xml:space="preserve"> 10.19.3.32 0.0.0.31 area 0</w:t>
+      </w:r>
+    </w:p>
+    <w:p>
+      <w:pPr>
+        <w:autoSpaceDE w:val="0"/>
+        <w:autoSpaceDN w:val="0"/>
+        <w:adjustRightInd w:val="0"/>
+        <w:spacing w:after="0" w:line="240" w:lineRule="auto"/>
+        <w:rPr>
+          <w:rFonts w:ascii="Arial" w:hAnsi="Arial" w:cs="Arial"/>
+          <w:sz w:val="24"/>
+          <w:szCs w:val="24"/>
+          <w:lang w:val="en-US"/>
+        </w:rPr>
+      </w:pPr>
+      <w:proofErr w:type="gramStart"/>
+      <w:r>
+        <w:rPr>
+          <w:rFonts w:ascii="Arial" w:hAnsi="Arial" w:cs="Arial"/>
+          <w:sz w:val="24"/>
+          <w:szCs w:val="24"/>
+          <w:lang w:val="en-US"/>
+        </w:rPr>
+        <w:t>redistribute</w:t>
+      </w:r>
+      <w:proofErr w:type="gramEnd"/>
+      <w:r>
+        <w:rPr>
+          <w:rFonts w:ascii="Arial" w:hAnsi="Arial" w:cs="Arial"/>
+          <w:sz w:val="24"/>
+          <w:szCs w:val="24"/>
+          <w:lang w:val="en-US"/>
+        </w:rPr>
+        <w:t xml:space="preserve"> static subnets metric 1</w:t>
+      </w:r>
+    </w:p>
+    <w:p>
+      <w:pPr>
+        <w:autoSpaceDE w:val="0"/>
+        <w:autoSpaceDN w:val="0"/>
+        <w:adjustRightInd w:val="0"/>
+        <w:spacing w:after="0" w:line="240" w:lineRule="auto"/>
+        <w:rPr>
+          <w:rFonts w:ascii="Arial" w:hAnsi="Arial" w:cs="Arial"/>
+          <w:b/>
+          <w:sz w:val="32"/>
+          <w:szCs w:val="32"/>
+          <w:u w:val="single"/>
+          <w:lang w:val="en-US"/>
+        </w:rPr>
+      </w:pPr>
+    </w:p>
+    <w:p>
+      <w:pPr>
+        <w:autoSpaceDE w:val="0"/>
+        <w:autoSpaceDN w:val="0"/>
+        <w:adjustRightInd w:val="0"/>
+        <w:spacing w:after="0" w:line="240" w:lineRule="auto"/>
+        <w:rPr>
+          <w:rFonts w:ascii="Arial" w:hAnsi="Arial" w:cs="Arial"/>
+          <w:b/>
+          <w:sz w:val="24"/>
+          <w:szCs w:val="24"/>
+          <w:lang w:val="en-US"/>
+        </w:rPr>
+      </w:pPr>
+      <w:r>
+        <w:rPr>
+          <w:rFonts w:ascii="Arial" w:hAnsi="Arial" w:cs="Arial"/>
+          <w:b/>
+          <w:sz w:val="24"/>
+          <w:szCs w:val="24"/>
+          <w:lang w:val="en-US"/>
+        </w:rPr>
+        <w:t>R8</w:t>
+      </w:r>
+    </w:p>
+    <w:p>
+      <w:pPr>
+        <w:autoSpaceDE w:val="0"/>
+        <w:autoSpaceDN w:val="0"/>
+        <w:adjustRightInd w:val="0"/>
+        <w:spacing w:after="0" w:line="240" w:lineRule="auto"/>
+        <w:rPr>
+          <w:rFonts w:ascii="Arial" w:hAnsi="Arial" w:cs="Arial"/>
+          <w:sz w:val="24"/>
+          <w:szCs w:val="24"/>
+          <w:lang w:val="en-US"/>
+        </w:rPr>
+      </w:pPr>
+      <w:proofErr w:type="gramStart"/>
+      <w:r>
+        <w:rPr>
+          <w:rFonts w:ascii="Arial" w:hAnsi="Arial" w:cs="Arial"/>
+          <w:sz w:val="24"/>
+          <w:szCs w:val="24"/>
+          <w:lang w:val="en-US"/>
+        </w:rPr>
+        <w:t>router</w:t>
+      </w:r>
+      <w:proofErr w:type="gramEnd"/>
+      <w:r>
+        <w:rPr>
+          <w:rFonts w:ascii="Arial" w:hAnsi="Arial" w:cs="Arial"/>
+          <w:sz w:val="24"/>
+          <w:szCs w:val="24"/>
+          <w:lang w:val="en-US"/>
+        </w:rPr>
+        <w:t xml:space="preserve"> </w:t>
+      </w:r>
+      <w:proofErr w:type="spellStart"/>
+      <w:r>
+        <w:rPr>
+          <w:rFonts w:ascii="Arial" w:hAnsi="Arial" w:cs="Arial"/>
+          <w:sz w:val="24"/>
+          <w:szCs w:val="24"/>
+          <w:lang w:val="en-US"/>
+        </w:rPr>
+        <w:t>ospf</w:t>
+      </w:r>
+      <w:proofErr w:type="spellEnd"/>
+      <w:r>
+        <w:rPr>
+          <w:rFonts w:ascii="Arial" w:hAnsi="Arial" w:cs="Arial"/>
+          <w:sz w:val="24"/>
+          <w:szCs w:val="24"/>
+          <w:lang w:val="en-US"/>
+        </w:rPr>
+        <w:t xml:space="preserve"> 1</w:t>
+      </w:r>
+    </w:p>
+    <w:p>
+      <w:pPr>
+        <w:autoSpaceDE w:val="0"/>
+        <w:autoSpaceDN w:val="0"/>
+        <w:adjustRightInd w:val="0"/>
+        <w:spacing w:after="0" w:line="240" w:lineRule="auto"/>
+        <w:rPr>
+          <w:rFonts w:ascii="Arial" w:hAnsi="Arial" w:cs="Arial"/>
+          <w:sz w:val="24"/>
+          <w:szCs w:val="24"/>
+          <w:lang w:val="en-US"/>
+        </w:rPr>
+      </w:pPr>
+      <w:proofErr w:type="gramStart"/>
+      <w:r>
+        <w:rPr>
+          <w:rFonts w:ascii="Arial" w:hAnsi="Arial" w:cs="Arial"/>
+          <w:sz w:val="24"/>
+          <w:szCs w:val="24"/>
+          <w:lang w:val="en-US"/>
+        </w:rPr>
+        <w:t>network</w:t>
+      </w:r>
+      <w:proofErr w:type="gramEnd"/>
+      <w:r>
+        <w:rPr>
+          <w:rFonts w:ascii="Arial" w:hAnsi="Arial" w:cs="Arial"/>
+          <w:sz w:val="24"/>
+          <w:szCs w:val="24"/>
+          <w:lang w:val="en-US"/>
+        </w:rPr>
+        <w:t xml:space="preserve"> 10.19.3.128 0.0.0.15 area 0</w:t>
+      </w:r>
+    </w:p>
+    <w:p>
+      <w:pPr>
+        <w:autoSpaceDE w:val="0"/>
+        <w:autoSpaceDN w:val="0"/>
+        <w:adjustRightInd w:val="0"/>
+        <w:spacing w:after="0" w:line="240" w:lineRule="auto"/>
+        <w:rPr>
+          <w:rFonts w:ascii="Arial" w:hAnsi="Arial" w:cs="Arial"/>
+          <w:sz w:val="24"/>
+          <w:szCs w:val="24"/>
+          <w:lang w:val="en-US"/>
+        </w:rPr>
+      </w:pPr>
+      <w:proofErr w:type="gramStart"/>
+      <w:r>
+        <w:rPr>
+          <w:rFonts w:ascii="Arial" w:hAnsi="Arial" w:cs="Arial"/>
+          <w:sz w:val="24"/>
+          <w:szCs w:val="24"/>
+          <w:lang w:val="en-US"/>
+        </w:rPr>
+        <w:t>redistribute</w:t>
+      </w:r>
+      <w:proofErr w:type="gramEnd"/>
+      <w:r>
+        <w:rPr>
+          <w:rFonts w:ascii="Arial" w:hAnsi="Arial" w:cs="Arial"/>
+          <w:sz w:val="24"/>
+          <w:szCs w:val="24"/>
+          <w:lang w:val="en-US"/>
+        </w:rPr>
+        <w:t xml:space="preserve"> static subnets metric 1</w:t>
+      </w:r>
+    </w:p>
+    <w:p>
+      <w:pPr>
+        <w:autoSpaceDE w:val="0"/>
+        <w:autoSpaceDN w:val="0"/>
+        <w:adjustRightInd w:val="0"/>
+        <w:spacing w:after="0" w:line="240" w:lineRule="auto"/>
+        <w:rPr>
+          <w:rFonts w:ascii="Arial" w:hAnsi="Arial" w:cs="Arial"/>
+          <w:b/>
+          <w:sz w:val="32"/>
+          <w:szCs w:val="32"/>
+          <w:u w:val="single"/>
+          <w:lang w:val="en-US"/>
+        </w:rPr>
+      </w:pPr>
+    </w:p>
+    <w:p>
+      <w:pPr>
+        <w:autoSpaceDE w:val="0"/>
+        <w:autoSpaceDN w:val="0"/>
+        <w:adjustRightInd w:val="0"/>
+        <w:spacing w:after="0" w:line="240" w:lineRule="auto"/>
+        <w:rPr>
+          <w:rFonts w:ascii="Arial" w:hAnsi="Arial" w:cs="Arial"/>
+          <w:b/>
+          <w:sz w:val="24"/>
+          <w:szCs w:val="24"/>
+          <w:lang w:val="en-US"/>
+        </w:rPr>
+      </w:pPr>
+      <w:r>
+        <w:rPr>
+          <w:rFonts w:ascii="Arial" w:hAnsi="Arial" w:cs="Arial"/>
+          <w:b/>
+          <w:sz w:val="24"/>
+          <w:szCs w:val="24"/>
+          <w:lang w:val="en-US"/>
+        </w:rPr>
+        <w:t>R10</w:t>
+      </w:r>
+    </w:p>
+    <w:p>
+      <w:pPr>
+        <w:autoSpaceDE w:val="0"/>
+        <w:autoSpaceDN w:val="0"/>
+        <w:adjustRightInd w:val="0"/>
+        <w:spacing w:after="0" w:line="240" w:lineRule="auto"/>
+        <w:rPr>
+          <w:rFonts w:ascii="Arial" w:hAnsi="Arial" w:cs="Arial"/>
+          <w:sz w:val="24"/>
+          <w:szCs w:val="24"/>
+          <w:lang w:val="en-US"/>
+        </w:rPr>
+      </w:pPr>
+      <w:proofErr w:type="gramStart"/>
+      <w:r>
+        <w:rPr>
+          <w:rFonts w:ascii="Arial" w:hAnsi="Arial" w:cs="Arial"/>
+          <w:sz w:val="24"/>
+          <w:szCs w:val="24"/>
+          <w:lang w:val="en-US"/>
+        </w:rPr>
+        <w:t>router</w:t>
+      </w:r>
+      <w:proofErr w:type="gramEnd"/>
+      <w:r>
+        <w:rPr>
+          <w:rFonts w:ascii="Arial" w:hAnsi="Arial" w:cs="Arial"/>
+          <w:sz w:val="24"/>
+          <w:szCs w:val="24"/>
+          <w:lang w:val="en-US"/>
+        </w:rPr>
+        <w:t xml:space="preserve"> </w:t>
+      </w:r>
+      <w:proofErr w:type="spellStart"/>
+      <w:r>
+        <w:rPr>
+          <w:rFonts w:ascii="Arial" w:hAnsi="Arial" w:cs="Arial"/>
+          <w:sz w:val="24"/>
+          <w:szCs w:val="24"/>
+          <w:lang w:val="en-US"/>
+        </w:rPr>
+        <w:t>ospf</w:t>
+      </w:r>
+      <w:proofErr w:type="spellEnd"/>
+      <w:r>
+        <w:rPr>
+          <w:rFonts w:ascii="Arial" w:hAnsi="Arial" w:cs="Arial"/>
+          <w:sz w:val="24"/>
+          <w:szCs w:val="24"/>
+          <w:lang w:val="en-US"/>
+        </w:rPr>
+        <w:t xml:space="preserve"> 1</w:t>
+      </w:r>
+    </w:p>
+    <w:p>
+      <w:pPr>
+        <w:autoSpaceDE w:val="0"/>
+        <w:autoSpaceDN w:val="0"/>
+        <w:adjustRightInd w:val="0"/>
+        <w:spacing w:after="0" w:line="240" w:lineRule="auto"/>
+        <w:rPr>
+          <w:rFonts w:ascii="Arial" w:hAnsi="Arial" w:cs="Arial"/>
+          <w:sz w:val="24"/>
+          <w:szCs w:val="24"/>
+          <w:lang w:val="en-US"/>
+        </w:rPr>
+      </w:pPr>
+      <w:proofErr w:type="gramStart"/>
+      <w:r>
+        <w:rPr>
+          <w:rFonts w:ascii="Arial" w:hAnsi="Arial" w:cs="Arial"/>
+          <w:sz w:val="24"/>
+          <w:szCs w:val="24"/>
+          <w:lang w:val="en-US"/>
+        </w:rPr>
+        <w:t>netw</w:t>
+      </w:r>
+      <w:r>
+        <w:rPr>
+          <w:rFonts w:ascii="Arial" w:hAnsi="Arial" w:cs="Arial"/>
+          <w:sz w:val="24"/>
+          <w:szCs w:val="24"/>
+          <w:lang w:val="en-US"/>
+        </w:rPr>
+        <w:t>ork</w:t>
+      </w:r>
+      <w:proofErr w:type="gramEnd"/>
+      <w:r>
+        <w:rPr>
+          <w:rFonts w:ascii="Arial" w:hAnsi="Arial" w:cs="Arial"/>
+          <w:sz w:val="24"/>
+          <w:szCs w:val="24"/>
+          <w:lang w:val="en-US"/>
+        </w:rPr>
+        <w:t xml:space="preserve"> 10.19.3.128 0.0.0.15 area 0</w:t>
+      </w:r>
+    </w:p>
+    <w:p>
+      <w:pPr>
+        <w:autoSpaceDE w:val="0"/>
+        <w:autoSpaceDN w:val="0"/>
+        <w:adjustRightInd w:val="0"/>
+        <w:spacing w:after="0" w:line="240" w:lineRule="auto"/>
+        <w:rPr>
+          <w:rFonts w:ascii="Arial" w:hAnsi="Arial" w:cs="Arial"/>
+          <w:sz w:val="24"/>
+          <w:szCs w:val="24"/>
+          <w:lang w:val="en-US"/>
+        </w:rPr>
+      </w:pPr>
+      <w:proofErr w:type="gramStart"/>
+      <w:r>
+        <w:rPr>
+          <w:rFonts w:ascii="Arial" w:hAnsi="Arial" w:cs="Arial"/>
+          <w:sz w:val="24"/>
+          <w:szCs w:val="24"/>
+          <w:lang w:val="en-US"/>
+        </w:rPr>
+        <w:t>network</w:t>
+      </w:r>
+      <w:proofErr w:type="gramEnd"/>
+      <w:r>
+        <w:rPr>
+          <w:rFonts w:ascii="Arial" w:hAnsi="Arial" w:cs="Arial"/>
+          <w:sz w:val="24"/>
+          <w:szCs w:val="24"/>
+          <w:lang w:val="en-US"/>
+        </w:rPr>
+        <w:t xml:space="preserve"> 10.19.2.0 0.0.0.127 area </w:t>
+      </w:r>
+      <w:r>
+        <w:rPr>
+          <w:rFonts w:ascii="Arial" w:hAnsi="Arial" w:cs="Arial"/>
+          <w:sz w:val="24"/>
+          <w:szCs w:val="24"/>
+          <w:lang w:val="en-US"/>
+        </w:rPr>
+        <w:t>0</w:t>
+      </w:r>
+    </w:p>
+    <w:p>
+      <w:pPr>
+        <w:autoSpaceDE w:val="0"/>
+        <w:autoSpaceDN w:val="0"/>
+        <w:adjustRightInd w:val="0"/>
+        <w:spacing w:after="0" w:line="240" w:lineRule="auto"/>
+        <w:rPr>
+          <w:rFonts w:ascii="Arial" w:hAnsi="Arial" w:cs="Arial"/>
+          <w:sz w:val="24"/>
+          <w:szCs w:val="24"/>
+          <w:lang w:val="en-US"/>
+        </w:rPr>
+      </w:pPr>
+      <w:proofErr w:type="gramStart"/>
+      <w:r>
+        <w:rPr>
+          <w:rFonts w:ascii="Arial" w:hAnsi="Arial" w:cs="Arial"/>
+          <w:sz w:val="24"/>
+          <w:szCs w:val="24"/>
+          <w:lang w:val="en-US"/>
+        </w:rPr>
+        <w:t>net</w:t>
+      </w:r>
+      <w:r>
+        <w:rPr>
+          <w:rFonts w:ascii="Arial" w:hAnsi="Arial" w:cs="Arial"/>
+          <w:sz w:val="24"/>
+          <w:szCs w:val="24"/>
+          <w:lang w:val="en-US"/>
+        </w:rPr>
+        <w:t>work</w:t>
+      </w:r>
+      <w:proofErr w:type="gramEnd"/>
+      <w:r>
+        <w:rPr>
+          <w:rFonts w:ascii="Arial" w:hAnsi="Arial" w:cs="Arial"/>
+          <w:sz w:val="24"/>
+          <w:szCs w:val="24"/>
+          <w:lang w:val="en-US"/>
+        </w:rPr>
+        <w:t xml:space="preserve"> 10.19.3.64 0.0.0.31 area 0</w:t>
+      </w:r>
+    </w:p>
+    <w:p>
+      <w:pPr>
+        <w:autoSpaceDE w:val="0"/>
+        <w:autoSpaceDN w:val="0"/>
+        <w:adjustRightInd w:val="0"/>
+        <w:spacing w:after="0" w:line="240" w:lineRule="auto"/>
+        <w:rPr>
+          <w:rFonts w:ascii="Arial" w:hAnsi="Arial" w:cs="Arial"/>
+          <w:sz w:val="24"/>
+          <w:szCs w:val="24"/>
+          <w:lang w:val="en-US"/>
+        </w:rPr>
+      </w:pPr>
+      <w:proofErr w:type="gramStart"/>
+      <w:r>
+        <w:rPr>
+          <w:rFonts w:ascii="Arial" w:hAnsi="Arial" w:cs="Arial"/>
+          <w:sz w:val="24"/>
+          <w:szCs w:val="24"/>
+          <w:lang w:val="en-US"/>
+        </w:rPr>
+        <w:t>redistribute</w:t>
+      </w:r>
+      <w:proofErr w:type="gramEnd"/>
+      <w:r>
+        <w:rPr>
+          <w:rFonts w:ascii="Arial" w:hAnsi="Arial" w:cs="Arial"/>
+          <w:sz w:val="24"/>
+          <w:szCs w:val="24"/>
+          <w:lang w:val="en-US"/>
+        </w:rPr>
+        <w:t xml:space="preserve"> static subnets metric 1</w:t>
+      </w:r>
+    </w:p>
+    <w:p>
+      <w:pPr>
+        <w:autoSpaceDE w:val="0"/>
+        <w:autoSpaceDN w:val="0"/>
+        <w:adjustRightInd w:val="0"/>
+        <w:spacing w:after="0" w:line="240" w:lineRule="auto"/>
+        <w:rPr>
+          <w:rFonts w:ascii="Arial" w:hAnsi="Arial" w:cs="Arial"/>
+          <w:b/>
+          <w:sz w:val="32"/>
+          <w:szCs w:val="32"/>
+          <w:lang w:val="en-US"/>
+        </w:rPr>
+      </w:pPr>
+    </w:p>
+    <w:p>
+      <w:pPr>
+        <w:autoSpaceDE w:val="0"/>
+        <w:autoSpaceDN w:val="0"/>
+        <w:adjustRightInd w:val="0"/>
+        <w:spacing w:after="0" w:line="240" w:lineRule="auto"/>
+        <w:rPr>
+          <w:rFonts w:ascii="Arial" w:hAnsi="Arial" w:cs="Arial"/>
+          <w:b/>
+          <w:sz w:val="24"/>
+          <w:szCs w:val="24"/>
+          <w:lang w:val="en-US"/>
+        </w:rPr>
+      </w:pPr>
+      <w:r>
+        <w:rPr>
+          <w:rFonts w:ascii="Arial" w:hAnsi="Arial" w:cs="Arial"/>
+          <w:b/>
+          <w:sz w:val="24"/>
+          <w:szCs w:val="24"/>
+          <w:lang w:val="en-US"/>
+        </w:rPr>
+        <w:t>R11</w:t>
+      </w:r>
+    </w:p>
+    <w:p>
+      <w:pPr>
+        <w:autoSpaceDE w:val="0"/>
+        <w:autoSpaceDN w:val="0"/>
+        <w:adjustRightInd w:val="0"/>
+        <w:spacing w:after="0" w:line="240" w:lineRule="auto"/>
+        <w:rPr>
+          <w:rFonts w:ascii="Arial" w:hAnsi="Arial" w:cs="Arial"/>
+          <w:sz w:val="24"/>
+          <w:szCs w:val="24"/>
+          <w:lang w:val="en-US"/>
+        </w:rPr>
+      </w:pPr>
+      <w:proofErr w:type="gramStart"/>
+      <w:r>
+        <w:rPr>
+          <w:rFonts w:ascii="Arial" w:hAnsi="Arial" w:cs="Arial"/>
+          <w:sz w:val="24"/>
+          <w:szCs w:val="24"/>
+          <w:lang w:val="en-US"/>
+        </w:rPr>
+        <w:t>router</w:t>
+      </w:r>
+      <w:proofErr w:type="gramEnd"/>
+      <w:r>
+        <w:rPr>
+          <w:rFonts w:ascii="Arial" w:hAnsi="Arial" w:cs="Arial"/>
+          <w:sz w:val="24"/>
+          <w:szCs w:val="24"/>
+          <w:lang w:val="en-US"/>
+        </w:rPr>
+        <w:t xml:space="preserve"> </w:t>
+      </w:r>
+      <w:proofErr w:type="spellStart"/>
+      <w:r>
+        <w:rPr>
+          <w:rFonts w:ascii="Arial" w:hAnsi="Arial" w:cs="Arial"/>
+          <w:sz w:val="24"/>
+          <w:szCs w:val="24"/>
+          <w:lang w:val="en-US"/>
+        </w:rPr>
+        <w:t>ospf</w:t>
+      </w:r>
+      <w:proofErr w:type="spellEnd"/>
+      <w:r>
+        <w:rPr>
+          <w:rFonts w:ascii="Arial" w:hAnsi="Arial" w:cs="Arial"/>
+          <w:sz w:val="24"/>
+          <w:szCs w:val="24"/>
+          <w:lang w:val="en-US"/>
+        </w:rPr>
+        <w:t xml:space="preserve"> 1</w:t>
+      </w:r>
+    </w:p>
+    <w:p>
+      <w:pPr>
+        <w:autoSpaceDE w:val="0"/>
+        <w:autoSpaceDN w:val="0"/>
+        <w:adjustRightInd w:val="0"/>
+        <w:spacing w:after="0" w:line="240" w:lineRule="auto"/>
+        <w:rPr>
+          <w:rFonts w:ascii="Arial" w:hAnsi="Arial" w:cs="Arial"/>
+          <w:sz w:val="24"/>
+          <w:szCs w:val="24"/>
+          <w:lang w:val="en-US"/>
+        </w:rPr>
+      </w:pPr>
+      <w:proofErr w:type="gramStart"/>
+      <w:r>
+        <w:rPr>
+          <w:rFonts w:ascii="Arial" w:hAnsi="Arial" w:cs="Arial"/>
+          <w:sz w:val="24"/>
+          <w:szCs w:val="24"/>
+          <w:lang w:val="en-US"/>
+        </w:rPr>
+        <w:t>network</w:t>
+      </w:r>
+      <w:proofErr w:type="gramEnd"/>
+      <w:r>
+        <w:rPr>
+          <w:rFonts w:ascii="Arial" w:hAnsi="Arial" w:cs="Arial"/>
+          <w:sz w:val="24"/>
+          <w:szCs w:val="24"/>
+          <w:lang w:val="en-US"/>
+        </w:rPr>
+        <w:t xml:space="preserve"> 10.19.2.0 0.0.0.127 area </w:t>
+      </w:r>
+      <w:r>
+        <w:rPr>
+          <w:rFonts w:ascii="Arial" w:hAnsi="Arial" w:cs="Arial"/>
+          <w:sz w:val="24"/>
+          <w:szCs w:val="24"/>
+          <w:lang w:val="en-US"/>
+        </w:rPr>
+        <w:t>0</w:t>
+      </w:r>
+    </w:p>
+    <w:p>
+      <w:pPr>
+        <w:autoSpaceDE w:val="0"/>
+        <w:autoSpaceDN w:val="0"/>
+        <w:adjustRightInd w:val="0"/>
+        <w:spacing w:after="0" w:line="240" w:lineRule="auto"/>
+        <w:rPr>
+          <w:rFonts w:ascii="Arial" w:hAnsi="Arial" w:cs="Arial"/>
+          <w:sz w:val="24"/>
+          <w:szCs w:val="24"/>
+          <w:lang w:val="en-US"/>
+        </w:rPr>
+      </w:pPr>
+      <w:proofErr w:type="gramStart"/>
+      <w:r>
+        <w:rPr>
+          <w:rFonts w:ascii="Arial" w:hAnsi="Arial" w:cs="Arial"/>
+          <w:sz w:val="24"/>
+          <w:szCs w:val="24"/>
+          <w:lang w:val="en-US"/>
+        </w:rPr>
+        <w:t>network</w:t>
+      </w:r>
+      <w:proofErr w:type="gramEnd"/>
+      <w:r>
+        <w:rPr>
+          <w:rFonts w:ascii="Arial" w:hAnsi="Arial" w:cs="Arial"/>
+          <w:sz w:val="24"/>
+          <w:szCs w:val="24"/>
+          <w:lang w:val="en-US"/>
+        </w:rPr>
+        <w:t xml:space="preserve"> 10.19.3.64 0.0.0.31 area </w:t>
+      </w:r>
+      <w:r>
+        <w:rPr>
+          <w:rFonts w:ascii="Arial" w:hAnsi="Arial" w:cs="Arial"/>
+          <w:sz w:val="24"/>
+          <w:szCs w:val="24"/>
+          <w:lang w:val="en-US"/>
+        </w:rPr>
+        <w:t>0</w:t>
+      </w:r>
+    </w:p>
+    <w:p>
+      <w:pPr>
+        <w:autoSpaceDE w:val="0"/>
+        <w:autoSpaceDN w:val="0"/>
+        <w:adjustRightInd w:val="0"/>
+        <w:spacing w:after="0" w:line="240" w:lineRule="auto"/>
+        <w:rPr>
+          <w:rFonts w:ascii="Arial" w:hAnsi="Arial" w:cs="Arial"/>
+          <w:sz w:val="24"/>
+          <w:szCs w:val="24"/>
+          <w:lang w:val="en-US"/>
+        </w:rPr>
+      </w:pPr>
+      <w:proofErr w:type="gramStart"/>
+      <w:r>
+        <w:rPr>
+          <w:rFonts w:ascii="Arial" w:hAnsi="Arial" w:cs="Arial"/>
+          <w:sz w:val="24"/>
+          <w:szCs w:val="24"/>
+          <w:lang w:val="en-US"/>
+        </w:rPr>
+        <w:t>redistribute</w:t>
+      </w:r>
+      <w:proofErr w:type="gramEnd"/>
+      <w:r>
+        <w:rPr>
+          <w:rFonts w:ascii="Arial" w:hAnsi="Arial" w:cs="Arial"/>
+          <w:sz w:val="24"/>
+          <w:szCs w:val="24"/>
+          <w:lang w:val="en-US"/>
+        </w:rPr>
+        <w:t xml:space="preserve"> static subnets metric 1</w:t>
+      </w:r>
+    </w:p>
+    <w:p>
+      <w:pPr>
+        <w:autoSpaceDE w:val="0"/>
+        <w:autoSpaceDN w:val="0"/>
+        <w:adjustRightInd w:val="0"/>
+        <w:spacing w:after="0" w:line="240" w:lineRule="auto"/>
+        <w:rPr>
+          <w:rFonts w:ascii="Arial" w:hAnsi="Arial" w:cs="Arial"/>
+          <w:b/>
+          <w:sz w:val="32"/>
+          <w:szCs w:val="32"/>
+          <w:u w:val="single"/>
+          <w:lang w:val="en-US"/>
+        </w:rPr>
+      </w:pPr>
+    </w:p>
+    <w:p>
+      <w:pPr>
+        <w:autoSpaceDE w:val="0"/>
+        <w:autoSpaceDN w:val="0"/>
+        <w:adjustRightInd w:val="0"/>
+        <w:spacing w:after="0" w:line="240" w:lineRule="auto"/>
+        <w:rPr>
+          <w:rFonts w:ascii="Arial" w:hAnsi="Arial" w:cs="Arial"/>
+          <w:b/>
+          <w:sz w:val="32"/>
+          <w:szCs w:val="32"/>
+          <w:u w:val="single"/>
+          <w:lang w:val="en-US"/>
+        </w:rPr>
+      </w:pPr>
+      <w:r>
+        <w:rPr>
+          <w:rFonts w:ascii="Arial" w:hAnsi="Arial" w:cs="Arial"/>
+          <w:b/>
+          <w:sz w:val="24"/>
+          <w:szCs w:val="24"/>
+          <w:lang w:val="en-US"/>
+        </w:rPr>
+        <w:t>R12</w:t>
+      </w:r>
+    </w:p>
+    <w:p>
+      <w:pPr>
+        <w:autoSpaceDE w:val="0"/>
+        <w:autoSpaceDN w:val="0"/>
+        <w:adjustRightInd w:val="0"/>
+        <w:spacing w:after="0" w:line="240" w:lineRule="auto"/>
+        <w:rPr>
+          <w:rFonts w:ascii="Arial" w:hAnsi="Arial" w:cs="Arial"/>
+          <w:sz w:val="24"/>
+          <w:szCs w:val="24"/>
+          <w:lang w:val="en-US"/>
+        </w:rPr>
+      </w:pPr>
+      <w:proofErr w:type="gramStart"/>
+      <w:r>
+        <w:rPr>
+          <w:rFonts w:ascii="Arial" w:hAnsi="Arial" w:cs="Arial"/>
+          <w:sz w:val="24"/>
+          <w:szCs w:val="24"/>
+          <w:lang w:val="en-US"/>
+        </w:rPr>
+        <w:t>router</w:t>
+      </w:r>
+      <w:proofErr w:type="gramEnd"/>
+      <w:r>
+        <w:rPr>
+          <w:rFonts w:ascii="Arial" w:hAnsi="Arial" w:cs="Arial"/>
+          <w:sz w:val="24"/>
+          <w:szCs w:val="24"/>
+          <w:lang w:val="en-US"/>
+        </w:rPr>
+        <w:t xml:space="preserve"> </w:t>
+      </w:r>
+      <w:proofErr w:type="spellStart"/>
+      <w:r>
+        <w:rPr>
+          <w:rFonts w:ascii="Arial" w:hAnsi="Arial" w:cs="Arial"/>
+          <w:sz w:val="24"/>
+          <w:szCs w:val="24"/>
+          <w:lang w:val="en-US"/>
+        </w:rPr>
+        <w:t>ospf</w:t>
+      </w:r>
+      <w:proofErr w:type="spellEnd"/>
+      <w:r>
+        <w:rPr>
+          <w:rFonts w:ascii="Arial" w:hAnsi="Arial" w:cs="Arial"/>
+          <w:sz w:val="24"/>
+          <w:szCs w:val="24"/>
+          <w:lang w:val="en-US"/>
+        </w:rPr>
+        <w:t xml:space="preserve"> 1</w:t>
+      </w:r>
+    </w:p>
+    <w:p>
+      <w:pPr>
+        <w:autoSpaceDE w:val="0"/>
+        <w:autoSpaceDN w:val="0"/>
+        <w:adjustRightInd w:val="0"/>
+        <w:spacing w:after="0" w:line="240" w:lineRule="auto"/>
+        <w:rPr>
+          <w:rFonts w:ascii="Arial" w:hAnsi="Arial" w:cs="Arial"/>
+          <w:sz w:val="24"/>
+          <w:szCs w:val="24"/>
+          <w:lang w:val="en-US"/>
+        </w:rPr>
+      </w:pPr>
+      <w:proofErr w:type="gramStart"/>
+      <w:r>
+        <w:rPr>
+          <w:rFonts w:ascii="Arial" w:hAnsi="Arial" w:cs="Arial"/>
+          <w:sz w:val="24"/>
+          <w:szCs w:val="24"/>
+          <w:lang w:val="en-US"/>
+        </w:rPr>
+        <w:t>network</w:t>
+      </w:r>
+      <w:proofErr w:type="gramEnd"/>
+      <w:r>
+        <w:rPr>
+          <w:rFonts w:ascii="Arial" w:hAnsi="Arial" w:cs="Arial"/>
+          <w:sz w:val="24"/>
+          <w:szCs w:val="24"/>
+          <w:lang w:val="en-US"/>
+        </w:rPr>
+        <w:t xml:space="preserve"> 10.19.2.0 0.0.0.127 area </w:t>
+      </w:r>
+      <w:r>
+        <w:rPr>
+          <w:rFonts w:ascii="Arial" w:hAnsi="Arial" w:cs="Arial"/>
+          <w:sz w:val="24"/>
+          <w:szCs w:val="24"/>
+          <w:lang w:val="en-US"/>
+        </w:rPr>
+        <w:t>0</w:t>
+      </w:r>
+    </w:p>
+    <w:p>
+      <w:pPr>
+        <w:autoSpaceDE w:val="0"/>
+        <w:autoSpaceDN w:val="0"/>
+        <w:adjustRightInd w:val="0"/>
+        <w:spacing w:after="0" w:line="240" w:lineRule="auto"/>
+        <w:rPr>
+          <w:rFonts w:ascii="Arial" w:hAnsi="Arial" w:cs="Arial"/>
+          <w:sz w:val="24"/>
+          <w:szCs w:val="24"/>
+          <w:lang w:val="en-US"/>
+        </w:rPr>
+      </w:pPr>
+      <w:proofErr w:type="gramStart"/>
+      <w:r>
+        <w:rPr>
+          <w:rFonts w:ascii="Arial" w:hAnsi="Arial" w:cs="Arial"/>
+          <w:sz w:val="24"/>
+          <w:szCs w:val="24"/>
+          <w:lang w:val="en-US"/>
+        </w:rPr>
+        <w:t>redistribute</w:t>
+      </w:r>
+      <w:proofErr w:type="gramEnd"/>
+      <w:r>
+        <w:rPr>
+          <w:rFonts w:ascii="Arial" w:hAnsi="Arial" w:cs="Arial"/>
+          <w:sz w:val="24"/>
+          <w:szCs w:val="24"/>
+          <w:lang w:val="en-US"/>
+        </w:rPr>
+        <w:t xml:space="preserve"> static subnets metric 1</w:t>
+      </w:r>
+    </w:p>
+    <w:p>
+      <w:pPr>
+        <w:autoSpaceDE w:val="0"/>
+        <w:autoSpaceDN w:val="0"/>
+        <w:adjustRightInd w:val="0"/>
+        <w:spacing w:after="0" w:line="240" w:lineRule="auto"/>
+        <w:rPr>
+          <w:rFonts w:ascii="Arial" w:hAnsi="Arial" w:cs="Arial"/>
+          <w:sz w:val="24"/>
+          <w:szCs w:val="24"/>
+          <w:lang w:val="en-US"/>
+        </w:rPr>
+      </w:pPr>
+      <w:proofErr w:type="gramStart"/>
+      <w:r>
+        <w:rPr>
+          <w:rFonts w:ascii="Arial" w:hAnsi="Arial" w:cs="Arial"/>
+          <w:sz w:val="24"/>
+          <w:szCs w:val="24"/>
+          <w:lang w:val="en-US"/>
+        </w:rPr>
+        <w:t>redistribute</w:t>
+      </w:r>
+      <w:proofErr w:type="gramEnd"/>
+      <w:r>
+        <w:rPr>
+          <w:rFonts w:ascii="Arial" w:hAnsi="Arial" w:cs="Arial"/>
+          <w:sz w:val="24"/>
+          <w:szCs w:val="24"/>
+          <w:lang w:val="en-US"/>
+        </w:rPr>
+        <w:t xml:space="preserve"> connected subnets</w:t>
+      </w:r>
     </w:p>
     <w:p>
       <w:pPr>
@@ -34038,13 +35887,8 @@
           <w:lang w:val="en-US"/>
         </w:rPr>
       </w:pPr>
-    </w:p>
-    <w:p>
-      <w:pPr>
-        <w:autoSpaceDE w:val="0"/>
-        <w:autoSpaceDN w:val="0"/>
-        <w:adjustRightInd w:val="0"/>
-        <w:spacing w:after="0" w:line="240" w:lineRule="auto"/>
+      <w:proofErr w:type="spellStart"/>
+      <w:r>
         <w:rPr>
           <w:rFonts w:ascii="Arial" w:hAnsi="Arial" w:cs="Arial"/>
           <w:b/>
@@ -34053,14 +35897,11 @@
           <w:u w:val="single"/>
           <w:lang w:val="en-US"/>
         </w:rPr>
-      </w:pPr>
-    </w:p>
-    <w:p>
-      <w:pPr>
-        <w:autoSpaceDE w:val="0"/>
-        <w:autoSpaceDN w:val="0"/>
-        <w:adjustRightInd w:val="0"/>
-        <w:spacing w:after="0" w:line="240" w:lineRule="auto"/>
+        <w:lastRenderedPageBreak/>
+        <w:t>Túneles</w:t>
+      </w:r>
+      <w:proofErr w:type="spellEnd"/>
+      <w:r>
         <w:rPr>
           <w:rFonts w:ascii="Arial" w:hAnsi="Arial" w:cs="Arial"/>
           <w:b/>
@@ -34069,166 +35910,14 @@
           <w:u w:val="single"/>
           <w:lang w:val="en-US"/>
         </w:rPr>
-      </w:pPr>
-    </w:p>
-    <w:p>
-      <w:pPr>
-        <w:autoSpaceDE w:val="0"/>
-        <w:autoSpaceDN w:val="0"/>
-        <w:adjustRightInd w:val="0"/>
-        <w:spacing w:after="0" w:line="240" w:lineRule="auto"/>
-        <w:rPr>
-          <w:rFonts w:ascii="Arial" w:hAnsi="Arial" w:cs="Arial"/>
-          <w:b/>
-          <w:sz w:val="32"/>
-          <w:szCs w:val="32"/>
-          <w:u w:val="single"/>
-          <w:lang w:val="en-US"/>
-        </w:rPr>
-      </w:pPr>
-    </w:p>
-    <w:p>
-      <w:pPr>
-        <w:autoSpaceDE w:val="0"/>
-        <w:autoSpaceDN w:val="0"/>
-        <w:adjustRightInd w:val="0"/>
-        <w:spacing w:after="0" w:line="240" w:lineRule="auto"/>
-        <w:rPr>
-          <w:rFonts w:ascii="Arial" w:hAnsi="Arial" w:cs="Arial"/>
-          <w:b/>
-          <w:sz w:val="32"/>
-          <w:szCs w:val="32"/>
-          <w:u w:val="single"/>
-          <w:lang w:val="en-US"/>
-        </w:rPr>
-      </w:pPr>
-    </w:p>
-    <w:p>
-      <w:pPr>
-        <w:autoSpaceDE w:val="0"/>
-        <w:autoSpaceDN w:val="0"/>
-        <w:adjustRightInd w:val="0"/>
-        <w:spacing w:after="0" w:line="240" w:lineRule="auto"/>
-        <w:rPr>
-          <w:rFonts w:ascii="Arial" w:hAnsi="Arial" w:cs="Arial"/>
-          <w:b/>
-          <w:sz w:val="32"/>
-          <w:szCs w:val="32"/>
-          <w:u w:val="single"/>
-          <w:lang w:val="en-US"/>
-        </w:rPr>
-      </w:pPr>
-    </w:p>
-    <w:p>
-      <w:pPr>
-        <w:autoSpaceDE w:val="0"/>
-        <w:autoSpaceDN w:val="0"/>
-        <w:adjustRightInd w:val="0"/>
-        <w:spacing w:after="0" w:line="240" w:lineRule="auto"/>
-        <w:rPr>
-          <w:rFonts w:ascii="Arial" w:hAnsi="Arial" w:cs="Arial"/>
-          <w:b/>
-          <w:sz w:val="32"/>
-          <w:szCs w:val="32"/>
-          <w:u w:val="single"/>
-          <w:lang w:val="en-US"/>
-        </w:rPr>
-      </w:pPr>
-    </w:p>
-    <w:p>
-      <w:pPr>
-        <w:autoSpaceDE w:val="0"/>
-        <w:autoSpaceDN w:val="0"/>
-        <w:adjustRightInd w:val="0"/>
-        <w:spacing w:after="0" w:line="240" w:lineRule="auto"/>
-        <w:rPr>
-          <w:rFonts w:ascii="Arial" w:hAnsi="Arial" w:cs="Arial"/>
-          <w:b/>
-          <w:sz w:val="32"/>
-          <w:szCs w:val="32"/>
-          <w:u w:val="single"/>
-          <w:lang w:val="en-US"/>
-        </w:rPr>
-      </w:pPr>
-    </w:p>
-    <w:p>
-      <w:pPr>
-        <w:autoSpaceDE w:val="0"/>
-        <w:autoSpaceDN w:val="0"/>
-        <w:adjustRightInd w:val="0"/>
-        <w:spacing w:after="0" w:line="240" w:lineRule="auto"/>
-        <w:rPr>
-          <w:rFonts w:ascii="Arial" w:hAnsi="Arial" w:cs="Arial"/>
-          <w:b/>
-          <w:sz w:val="32"/>
-          <w:szCs w:val="32"/>
-          <w:u w:val="single"/>
-          <w:lang w:val="en-US"/>
-        </w:rPr>
-      </w:pPr>
-    </w:p>
-    <w:p>
-      <w:pPr>
-        <w:autoSpaceDE w:val="0"/>
-        <w:autoSpaceDN w:val="0"/>
-        <w:adjustRightInd w:val="0"/>
-        <w:spacing w:after="0" w:line="240" w:lineRule="auto"/>
-        <w:rPr>
-          <w:rFonts w:ascii="Arial" w:hAnsi="Arial" w:cs="Arial"/>
-          <w:b/>
-          <w:sz w:val="32"/>
-          <w:szCs w:val="32"/>
-          <w:u w:val="single"/>
-          <w:lang w:val="en-US"/>
-        </w:rPr>
-      </w:pPr>
-    </w:p>
-    <w:p>
-      <w:pPr>
-        <w:autoSpaceDE w:val="0"/>
-        <w:autoSpaceDN w:val="0"/>
-        <w:adjustRightInd w:val="0"/>
-        <w:spacing w:after="0" w:line="240" w:lineRule="auto"/>
-        <w:rPr>
-          <w:rFonts w:ascii="Arial" w:hAnsi="Arial" w:cs="Arial"/>
-          <w:b/>
-          <w:sz w:val="32"/>
-          <w:szCs w:val="32"/>
-          <w:u w:val="single"/>
-          <w:lang w:val="en-US"/>
-        </w:rPr>
-      </w:pPr>
-    </w:p>
-    <w:p>
-      <w:pPr>
-        <w:autoSpaceDE w:val="0"/>
-        <w:autoSpaceDN w:val="0"/>
-        <w:adjustRightInd w:val="0"/>
-        <w:spacing w:after="0" w:line="240" w:lineRule="auto"/>
-        <w:rPr>
-          <w:rFonts w:ascii="Arial" w:hAnsi="Arial" w:cs="Arial"/>
-          <w:b/>
-          <w:sz w:val="32"/>
-          <w:szCs w:val="32"/>
-          <w:u w:val="single"/>
-        </w:rPr>
-      </w:pPr>
-      <w:r>
-        <w:rPr>
-          <w:rFonts w:ascii="Arial" w:hAnsi="Arial" w:cs="Arial"/>
-          <w:b/>
-          <w:sz w:val="32"/>
-          <w:szCs w:val="32"/>
-          <w:u w:val="single"/>
-        </w:rPr>
-        <w:lastRenderedPageBreak/>
-        <w:t>Túneles GRE</w:t>
+        <w:t xml:space="preserve"> GRE</w:t>
       </w:r>
     </w:p>
     <w:p>
       <w:pPr>
         <w:rPr>
           <w:b/>
+          <w:lang w:val="en-US"/>
         </w:rPr>
       </w:pPr>
     </w:p>
@@ -34247,8 +35936,8 @@
           <w:szCs w:val="24"/>
         </w:rPr>
         <w:pict>
-          <v:shape id="_x0000_i1027" type="#_x0000_t75" style="width:337.55pt;height:345.05pt">
-            <v:imagedata r:id="rId15" o:title=""/>
+          <v:shape id="_x0000_i1027" type="#_x0000_t75" style="width:337.65pt;height:345.1pt">
+            <v:imagedata r:id="rId16" o:title=""/>
           </v:shape>
         </w:pict>
       </w:r>
@@ -35560,20 +37249,6 @@
     </w:p>
     <w:p>
       <w:pPr>
-        <w:autoSpaceDE w:val="0"/>
-        <w:autoSpaceDN w:val="0"/>
-        <w:adjustRightInd w:val="0"/>
-        <w:spacing w:after="0" w:line="240" w:lineRule="auto"/>
-        <w:jc w:val="both"/>
-        <w:rPr>
-          <w:rFonts w:ascii="Arial" w:hAnsi="Arial" w:cs="Arial"/>
-          <w:sz w:val="24"/>
-          <w:szCs w:val="24"/>
-        </w:rPr>
-      </w:pPr>
-    </w:p>
-    <w:p>
-      <w:pPr>
         <w:spacing w:after="0"/>
         <w:jc w:val="both"/>
         <w:rPr>
@@ -39783,7 +41458,6 @@
                 <w:szCs w:val="20"/>
                 <w:lang w:eastAsia="es-AR"/>
               </w:rPr>
-              <w:lastRenderedPageBreak/>
               <w:t>s0/1</w:t>
             </w:r>
           </w:p>
@@ -39941,6 +41615,7 @@
                 <w:szCs w:val="20"/>
                 <w:lang w:eastAsia="es-AR"/>
               </w:rPr>
+              <w:lastRenderedPageBreak/>
               <w:t>s0/1</w:t>
             </w:r>
           </w:p>
@@ -45387,7 +47062,7 @@
       <w:bookmarkEnd w:id="0"/>
     </w:p>
     <w:sectPr>
-      <w:footerReference w:type="default" r:id="rId16"/>
+      <w:footerReference w:type="default" r:id="rId17"/>
       <w:pgSz w:w="12240" w:h="15840"/>
       <w:pgMar w:top="1417" w:right="1260" w:bottom="1417" w:left="1260" w:header="708" w:footer="708" w:gutter="0"/>
       <w:cols w:space="708"/>
@@ -45443,7 +47118,7 @@
         <w:noProof/>
         <w:lang w:val="es-ES"/>
       </w:rPr>
-      <w:t>15</w:t>
+      <w:t>12</w:t>
     </w:r>
     <w:r>
       <w:fldChar w:fldCharType="end"/>
@@ -45480,6 +47155,591 @@
     </w:p>
   </w:footnote>
 </w:footnotes>
+</file>
+
+<file path=word/numbering.xml><?xml version="1.0" encoding="utf-8"?>
+<w:numbering xmlns:wpc="http://schemas.microsoft.com/office/word/2010/wordprocessingCanvas" xmlns:mc="http://schemas.openxmlformats.org/markup-compatibility/2006" xmlns:o="urn:schemas-microsoft-com:office:office" xmlns:r="http://schemas.openxmlformats.org/officeDocument/2006/relationships" xmlns:m="http://schemas.openxmlformats.org/officeDocument/2006/math" xmlns:v="urn:schemas-microsoft-com:vml" xmlns:wp14="http://schemas.microsoft.com/office/word/2010/wordprocessingDrawing" xmlns:wp="http://schemas.openxmlformats.org/drawingml/2006/wordprocessingDrawing" xmlns:w10="urn:schemas-microsoft-com:office:word" xmlns:w="http://schemas.openxmlformats.org/wordprocessingml/2006/main" xmlns:w14="http://schemas.microsoft.com/office/word/2010/wordml" xmlns:wpg="http://schemas.microsoft.com/office/word/2010/wordprocessingGroup" xmlns:wpi="http://schemas.microsoft.com/office/word/2010/wordprocessingInk" xmlns:wne="http://schemas.microsoft.com/office/word/2006/wordml" xmlns:wps="http://schemas.microsoft.com/office/word/2010/wordprocessingShape" mc:Ignorable="w14 wp14">
+  <w:abstractNum w:abstractNumId="0">
+    <w:nsid w:val="25B95C0F"/>
+    <w:multiLevelType w:val="hybridMultilevel"/>
+    <w:tmpl w:val="AA2CD1C6"/>
+    <w:lvl w:ilvl="0" w:tplc="2C0A0001">
+      <w:start w:val="1"/>
+      <w:numFmt w:val="bullet"/>
+      <w:lvlText w:val=""/>
+      <w:lvlJc w:val="left"/>
+      <w:pPr>
+        <w:ind w:left="720" w:hanging="360"/>
+      </w:pPr>
+      <w:rPr>
+        <w:rFonts w:ascii="Symbol" w:hAnsi="Symbol" w:hint="default"/>
+      </w:rPr>
+    </w:lvl>
+    <w:lvl w:ilvl="1" w:tplc="2C0A0003" w:tentative="1">
+      <w:start w:val="1"/>
+      <w:numFmt w:val="bullet"/>
+      <w:lvlText w:val="o"/>
+      <w:lvlJc w:val="left"/>
+      <w:pPr>
+        <w:ind w:left="1440" w:hanging="360"/>
+      </w:pPr>
+      <w:rPr>
+        <w:rFonts w:ascii="Courier New" w:hAnsi="Courier New" w:cs="Courier New" w:hint="default"/>
+      </w:rPr>
+    </w:lvl>
+    <w:lvl w:ilvl="2" w:tplc="2C0A0005" w:tentative="1">
+      <w:start w:val="1"/>
+      <w:numFmt w:val="bullet"/>
+      <w:lvlText w:val=""/>
+      <w:lvlJc w:val="left"/>
+      <w:pPr>
+        <w:ind w:left="2160" w:hanging="360"/>
+      </w:pPr>
+      <w:rPr>
+        <w:rFonts w:ascii="Wingdings" w:hAnsi="Wingdings" w:hint="default"/>
+      </w:rPr>
+    </w:lvl>
+    <w:lvl w:ilvl="3" w:tplc="2C0A0001" w:tentative="1">
+      <w:start w:val="1"/>
+      <w:numFmt w:val="bullet"/>
+      <w:lvlText w:val=""/>
+      <w:lvlJc w:val="left"/>
+      <w:pPr>
+        <w:ind w:left="2880" w:hanging="360"/>
+      </w:pPr>
+      <w:rPr>
+        <w:rFonts w:ascii="Symbol" w:hAnsi="Symbol" w:hint="default"/>
+      </w:rPr>
+    </w:lvl>
+    <w:lvl w:ilvl="4" w:tplc="2C0A0003" w:tentative="1">
+      <w:start w:val="1"/>
+      <w:numFmt w:val="bullet"/>
+      <w:lvlText w:val="o"/>
+      <w:lvlJc w:val="left"/>
+      <w:pPr>
+        <w:ind w:left="3600" w:hanging="360"/>
+      </w:pPr>
+      <w:rPr>
+        <w:rFonts w:ascii="Courier New" w:hAnsi="Courier New" w:cs="Courier New" w:hint="default"/>
+      </w:rPr>
+    </w:lvl>
+    <w:lvl w:ilvl="5" w:tplc="2C0A0005" w:tentative="1">
+      <w:start w:val="1"/>
+      <w:numFmt w:val="bullet"/>
+      <w:lvlText w:val=""/>
+      <w:lvlJc w:val="left"/>
+      <w:pPr>
+        <w:ind w:left="4320" w:hanging="360"/>
+      </w:pPr>
+      <w:rPr>
+        <w:rFonts w:ascii="Wingdings" w:hAnsi="Wingdings" w:hint="default"/>
+      </w:rPr>
+    </w:lvl>
+    <w:lvl w:ilvl="6" w:tplc="2C0A0001" w:tentative="1">
+      <w:start w:val="1"/>
+      <w:numFmt w:val="bullet"/>
+      <w:lvlText w:val=""/>
+      <w:lvlJc w:val="left"/>
+      <w:pPr>
+        <w:ind w:left="5040" w:hanging="360"/>
+      </w:pPr>
+      <w:rPr>
+        <w:rFonts w:ascii="Symbol" w:hAnsi="Symbol" w:hint="default"/>
+      </w:rPr>
+    </w:lvl>
+    <w:lvl w:ilvl="7" w:tplc="2C0A0003" w:tentative="1">
+      <w:start w:val="1"/>
+      <w:numFmt w:val="bullet"/>
+      <w:lvlText w:val="o"/>
+      <w:lvlJc w:val="left"/>
+      <w:pPr>
+        <w:ind w:left="5760" w:hanging="360"/>
+      </w:pPr>
+      <w:rPr>
+        <w:rFonts w:ascii="Courier New" w:hAnsi="Courier New" w:cs="Courier New" w:hint="default"/>
+      </w:rPr>
+    </w:lvl>
+    <w:lvl w:ilvl="8" w:tplc="2C0A0005" w:tentative="1">
+      <w:start w:val="1"/>
+      <w:numFmt w:val="bullet"/>
+      <w:lvlText w:val=""/>
+      <w:lvlJc w:val="left"/>
+      <w:pPr>
+        <w:ind w:left="6480" w:hanging="360"/>
+      </w:pPr>
+      <w:rPr>
+        <w:rFonts w:ascii="Wingdings" w:hAnsi="Wingdings" w:hint="default"/>
+      </w:rPr>
+    </w:lvl>
+  </w:abstractNum>
+  <w:abstractNum w:abstractNumId="1">
+    <w:nsid w:val="2C9C282F"/>
+    <w:multiLevelType w:val="hybridMultilevel"/>
+    <w:tmpl w:val="A8CAEDC4"/>
+    <w:lvl w:ilvl="0" w:tplc="2C0A0001">
+      <w:start w:val="1"/>
+      <w:numFmt w:val="bullet"/>
+      <w:lvlText w:val=""/>
+      <w:lvlJc w:val="left"/>
+      <w:pPr>
+        <w:ind w:left="720" w:hanging="360"/>
+      </w:pPr>
+      <w:rPr>
+        <w:rFonts w:ascii="Symbol" w:hAnsi="Symbol" w:hint="default"/>
+      </w:rPr>
+    </w:lvl>
+    <w:lvl w:ilvl="1" w:tplc="2C0A0003" w:tentative="1">
+      <w:start w:val="1"/>
+      <w:numFmt w:val="bullet"/>
+      <w:lvlText w:val="o"/>
+      <w:lvlJc w:val="left"/>
+      <w:pPr>
+        <w:ind w:left="1440" w:hanging="360"/>
+      </w:pPr>
+      <w:rPr>
+        <w:rFonts w:ascii="Courier New" w:hAnsi="Courier New" w:cs="Courier New" w:hint="default"/>
+      </w:rPr>
+    </w:lvl>
+    <w:lvl w:ilvl="2" w:tplc="2C0A0005" w:tentative="1">
+      <w:start w:val="1"/>
+      <w:numFmt w:val="bullet"/>
+      <w:lvlText w:val=""/>
+      <w:lvlJc w:val="left"/>
+      <w:pPr>
+        <w:ind w:left="2160" w:hanging="360"/>
+      </w:pPr>
+      <w:rPr>
+        <w:rFonts w:ascii="Wingdings" w:hAnsi="Wingdings" w:hint="default"/>
+      </w:rPr>
+    </w:lvl>
+    <w:lvl w:ilvl="3" w:tplc="2C0A0001" w:tentative="1">
+      <w:start w:val="1"/>
+      <w:numFmt w:val="bullet"/>
+      <w:lvlText w:val=""/>
+      <w:lvlJc w:val="left"/>
+      <w:pPr>
+        <w:ind w:left="2880" w:hanging="360"/>
+      </w:pPr>
+      <w:rPr>
+        <w:rFonts w:ascii="Symbol" w:hAnsi="Symbol" w:hint="default"/>
+      </w:rPr>
+    </w:lvl>
+    <w:lvl w:ilvl="4" w:tplc="2C0A0003" w:tentative="1">
+      <w:start w:val="1"/>
+      <w:numFmt w:val="bullet"/>
+      <w:lvlText w:val="o"/>
+      <w:lvlJc w:val="left"/>
+      <w:pPr>
+        <w:ind w:left="3600" w:hanging="360"/>
+      </w:pPr>
+      <w:rPr>
+        <w:rFonts w:ascii="Courier New" w:hAnsi="Courier New" w:cs="Courier New" w:hint="default"/>
+      </w:rPr>
+    </w:lvl>
+    <w:lvl w:ilvl="5" w:tplc="2C0A0005" w:tentative="1">
+      <w:start w:val="1"/>
+      <w:numFmt w:val="bullet"/>
+      <w:lvlText w:val=""/>
+      <w:lvlJc w:val="left"/>
+      <w:pPr>
+        <w:ind w:left="4320" w:hanging="360"/>
+      </w:pPr>
+      <w:rPr>
+        <w:rFonts w:ascii="Wingdings" w:hAnsi="Wingdings" w:hint="default"/>
+      </w:rPr>
+    </w:lvl>
+    <w:lvl w:ilvl="6" w:tplc="2C0A0001" w:tentative="1">
+      <w:start w:val="1"/>
+      <w:numFmt w:val="bullet"/>
+      <w:lvlText w:val=""/>
+      <w:lvlJc w:val="left"/>
+      <w:pPr>
+        <w:ind w:left="5040" w:hanging="360"/>
+      </w:pPr>
+      <w:rPr>
+        <w:rFonts w:ascii="Symbol" w:hAnsi="Symbol" w:hint="default"/>
+      </w:rPr>
+    </w:lvl>
+    <w:lvl w:ilvl="7" w:tplc="2C0A0003" w:tentative="1">
+      <w:start w:val="1"/>
+      <w:numFmt w:val="bullet"/>
+      <w:lvlText w:val="o"/>
+      <w:lvlJc w:val="left"/>
+      <w:pPr>
+        <w:ind w:left="5760" w:hanging="360"/>
+      </w:pPr>
+      <w:rPr>
+        <w:rFonts w:ascii="Courier New" w:hAnsi="Courier New" w:cs="Courier New" w:hint="default"/>
+      </w:rPr>
+    </w:lvl>
+    <w:lvl w:ilvl="8" w:tplc="2C0A0005" w:tentative="1">
+      <w:start w:val="1"/>
+      <w:numFmt w:val="bullet"/>
+      <w:lvlText w:val=""/>
+      <w:lvlJc w:val="left"/>
+      <w:pPr>
+        <w:ind w:left="6480" w:hanging="360"/>
+      </w:pPr>
+      <w:rPr>
+        <w:rFonts w:ascii="Wingdings" w:hAnsi="Wingdings" w:hint="default"/>
+      </w:rPr>
+    </w:lvl>
+  </w:abstractNum>
+  <w:abstractNum w:abstractNumId="2">
+    <w:nsid w:val="43652C80"/>
+    <w:multiLevelType w:val="hybridMultilevel"/>
+    <w:tmpl w:val="F1CCA5B0"/>
+    <w:lvl w:ilvl="0" w:tplc="2C0A0001">
+      <w:start w:val="1"/>
+      <w:numFmt w:val="bullet"/>
+      <w:lvlText w:val=""/>
+      <w:lvlJc w:val="left"/>
+      <w:pPr>
+        <w:ind w:left="720" w:hanging="360"/>
+      </w:pPr>
+      <w:rPr>
+        <w:rFonts w:ascii="Symbol" w:hAnsi="Symbol" w:hint="default"/>
+      </w:rPr>
+    </w:lvl>
+    <w:lvl w:ilvl="1" w:tplc="2C0A0003" w:tentative="1">
+      <w:start w:val="1"/>
+      <w:numFmt w:val="bullet"/>
+      <w:lvlText w:val="o"/>
+      <w:lvlJc w:val="left"/>
+      <w:pPr>
+        <w:ind w:left="1440" w:hanging="360"/>
+      </w:pPr>
+      <w:rPr>
+        <w:rFonts w:ascii="Courier New" w:hAnsi="Courier New" w:cs="Courier New" w:hint="default"/>
+      </w:rPr>
+    </w:lvl>
+    <w:lvl w:ilvl="2" w:tplc="2C0A0005" w:tentative="1">
+      <w:start w:val="1"/>
+      <w:numFmt w:val="bullet"/>
+      <w:lvlText w:val=""/>
+      <w:lvlJc w:val="left"/>
+      <w:pPr>
+        <w:ind w:left="2160" w:hanging="360"/>
+      </w:pPr>
+      <w:rPr>
+        <w:rFonts w:ascii="Wingdings" w:hAnsi="Wingdings" w:hint="default"/>
+      </w:rPr>
+    </w:lvl>
+    <w:lvl w:ilvl="3" w:tplc="2C0A0001" w:tentative="1">
+      <w:start w:val="1"/>
+      <w:numFmt w:val="bullet"/>
+      <w:lvlText w:val=""/>
+      <w:lvlJc w:val="left"/>
+      <w:pPr>
+        <w:ind w:left="2880" w:hanging="360"/>
+      </w:pPr>
+      <w:rPr>
+        <w:rFonts w:ascii="Symbol" w:hAnsi="Symbol" w:hint="default"/>
+      </w:rPr>
+    </w:lvl>
+    <w:lvl w:ilvl="4" w:tplc="2C0A0003" w:tentative="1">
+      <w:start w:val="1"/>
+      <w:numFmt w:val="bullet"/>
+      <w:lvlText w:val="o"/>
+      <w:lvlJc w:val="left"/>
+      <w:pPr>
+        <w:ind w:left="3600" w:hanging="360"/>
+      </w:pPr>
+      <w:rPr>
+        <w:rFonts w:ascii="Courier New" w:hAnsi="Courier New" w:cs="Courier New" w:hint="default"/>
+      </w:rPr>
+    </w:lvl>
+    <w:lvl w:ilvl="5" w:tplc="2C0A0005" w:tentative="1">
+      <w:start w:val="1"/>
+      <w:numFmt w:val="bullet"/>
+      <w:lvlText w:val=""/>
+      <w:lvlJc w:val="left"/>
+      <w:pPr>
+        <w:ind w:left="4320" w:hanging="360"/>
+      </w:pPr>
+      <w:rPr>
+        <w:rFonts w:ascii="Wingdings" w:hAnsi="Wingdings" w:hint="default"/>
+      </w:rPr>
+    </w:lvl>
+    <w:lvl w:ilvl="6" w:tplc="2C0A0001" w:tentative="1">
+      <w:start w:val="1"/>
+      <w:numFmt w:val="bullet"/>
+      <w:lvlText w:val=""/>
+      <w:lvlJc w:val="left"/>
+      <w:pPr>
+        <w:ind w:left="5040" w:hanging="360"/>
+      </w:pPr>
+      <w:rPr>
+        <w:rFonts w:ascii="Symbol" w:hAnsi="Symbol" w:hint="default"/>
+      </w:rPr>
+    </w:lvl>
+    <w:lvl w:ilvl="7" w:tplc="2C0A0003" w:tentative="1">
+      <w:start w:val="1"/>
+      <w:numFmt w:val="bullet"/>
+      <w:lvlText w:val="o"/>
+      <w:lvlJc w:val="left"/>
+      <w:pPr>
+        <w:ind w:left="5760" w:hanging="360"/>
+      </w:pPr>
+      <w:rPr>
+        <w:rFonts w:ascii="Courier New" w:hAnsi="Courier New" w:cs="Courier New" w:hint="default"/>
+      </w:rPr>
+    </w:lvl>
+    <w:lvl w:ilvl="8" w:tplc="2C0A0005" w:tentative="1">
+      <w:start w:val="1"/>
+      <w:numFmt w:val="bullet"/>
+      <w:lvlText w:val=""/>
+      <w:lvlJc w:val="left"/>
+      <w:pPr>
+        <w:ind w:left="6480" w:hanging="360"/>
+      </w:pPr>
+      <w:rPr>
+        <w:rFonts w:ascii="Wingdings" w:hAnsi="Wingdings" w:hint="default"/>
+      </w:rPr>
+    </w:lvl>
+  </w:abstractNum>
+  <w:abstractNum w:abstractNumId="3">
+    <w:nsid w:val="503E0E9D"/>
+    <w:multiLevelType w:val="hybridMultilevel"/>
+    <w:tmpl w:val="A582F790"/>
+    <w:lvl w:ilvl="0" w:tplc="F5100448">
+      <w:start w:val="10"/>
+      <w:numFmt w:val="bullet"/>
+      <w:lvlText w:val="-"/>
+      <w:lvlJc w:val="left"/>
+      <w:pPr>
+        <w:ind w:left="720" w:hanging="360"/>
+      </w:pPr>
+      <w:rPr>
+        <w:rFonts w:ascii="CMSY10" w:eastAsia="Calibri" w:hAnsi="CMSY10" w:cs="CMSY10" w:hint="default"/>
+      </w:rPr>
+    </w:lvl>
+    <w:lvl w:ilvl="1" w:tplc="2C0A0003" w:tentative="1">
+      <w:start w:val="1"/>
+      <w:numFmt w:val="bullet"/>
+      <w:lvlText w:val="o"/>
+      <w:lvlJc w:val="left"/>
+      <w:pPr>
+        <w:ind w:left="1440" w:hanging="360"/>
+      </w:pPr>
+      <w:rPr>
+        <w:rFonts w:ascii="Courier New" w:hAnsi="Courier New" w:cs="Courier New" w:hint="default"/>
+      </w:rPr>
+    </w:lvl>
+    <w:lvl w:ilvl="2" w:tplc="2C0A0005" w:tentative="1">
+      <w:start w:val="1"/>
+      <w:numFmt w:val="bullet"/>
+      <w:lvlText w:val=""/>
+      <w:lvlJc w:val="left"/>
+      <w:pPr>
+        <w:ind w:left="2160" w:hanging="360"/>
+      </w:pPr>
+      <w:rPr>
+        <w:rFonts w:ascii="Wingdings" w:hAnsi="Wingdings" w:hint="default"/>
+      </w:rPr>
+    </w:lvl>
+    <w:lvl w:ilvl="3" w:tplc="2C0A0001" w:tentative="1">
+      <w:start w:val="1"/>
+      <w:numFmt w:val="bullet"/>
+      <w:lvlText w:val=""/>
+      <w:lvlJc w:val="left"/>
+      <w:pPr>
+        <w:ind w:left="2880" w:hanging="360"/>
+      </w:pPr>
+      <w:rPr>
+        <w:rFonts w:ascii="Symbol" w:hAnsi="Symbol" w:hint="default"/>
+      </w:rPr>
+    </w:lvl>
+    <w:lvl w:ilvl="4" w:tplc="2C0A0003" w:tentative="1">
+      <w:start w:val="1"/>
+      <w:numFmt w:val="bullet"/>
+      <w:lvlText w:val="o"/>
+      <w:lvlJc w:val="left"/>
+      <w:pPr>
+        <w:ind w:left="3600" w:hanging="360"/>
+      </w:pPr>
+      <w:rPr>
+        <w:rFonts w:ascii="Courier New" w:hAnsi="Courier New" w:cs="Courier New" w:hint="default"/>
+      </w:rPr>
+    </w:lvl>
+    <w:lvl w:ilvl="5" w:tplc="2C0A0005" w:tentative="1">
+      <w:start w:val="1"/>
+      <w:numFmt w:val="bullet"/>
+      <w:lvlText w:val=""/>
+      <w:lvlJc w:val="left"/>
+      <w:pPr>
+        <w:ind w:left="4320" w:hanging="360"/>
+      </w:pPr>
+      <w:rPr>
+        <w:rFonts w:ascii="Wingdings" w:hAnsi="Wingdings" w:hint="default"/>
+      </w:rPr>
+    </w:lvl>
+    <w:lvl w:ilvl="6" w:tplc="2C0A0001" w:tentative="1">
+      <w:start w:val="1"/>
+      <w:numFmt w:val="bullet"/>
+      <w:lvlText w:val=""/>
+      <w:lvlJc w:val="left"/>
+      <w:pPr>
+        <w:ind w:left="5040" w:hanging="360"/>
+      </w:pPr>
+      <w:rPr>
+        <w:rFonts w:ascii="Symbol" w:hAnsi="Symbol" w:hint="default"/>
+      </w:rPr>
+    </w:lvl>
+    <w:lvl w:ilvl="7" w:tplc="2C0A0003" w:tentative="1">
+      <w:start w:val="1"/>
+      <w:numFmt w:val="bullet"/>
+      <w:lvlText w:val="o"/>
+      <w:lvlJc w:val="left"/>
+      <w:pPr>
+        <w:ind w:left="5760" w:hanging="360"/>
+      </w:pPr>
+      <w:rPr>
+        <w:rFonts w:ascii="Courier New" w:hAnsi="Courier New" w:cs="Courier New" w:hint="default"/>
+      </w:rPr>
+    </w:lvl>
+    <w:lvl w:ilvl="8" w:tplc="2C0A0005" w:tentative="1">
+      <w:start w:val="1"/>
+      <w:numFmt w:val="bullet"/>
+      <w:lvlText w:val=""/>
+      <w:lvlJc w:val="left"/>
+      <w:pPr>
+        <w:ind w:left="6480" w:hanging="360"/>
+      </w:pPr>
+      <w:rPr>
+        <w:rFonts w:ascii="Wingdings" w:hAnsi="Wingdings" w:hint="default"/>
+      </w:rPr>
+    </w:lvl>
+  </w:abstractNum>
+  <w:abstractNum w:abstractNumId="4">
+    <w:nsid w:val="62F763E8"/>
+    <w:multiLevelType w:val="hybridMultilevel"/>
+    <w:tmpl w:val="39107D44"/>
+    <w:lvl w:ilvl="0" w:tplc="DB26D1B2">
+      <w:start w:val="10"/>
+      <w:numFmt w:val="bullet"/>
+      <w:lvlText w:val="-"/>
+      <w:lvlJc w:val="left"/>
+      <w:pPr>
+        <w:ind w:left="720" w:hanging="360"/>
+      </w:pPr>
+      <w:rPr>
+        <w:rFonts w:ascii="CMBX10" w:eastAsia="Calibri" w:hAnsi="CMBX10" w:cs="CMBX10" w:hint="default"/>
+      </w:rPr>
+    </w:lvl>
+    <w:lvl w:ilvl="1" w:tplc="2C0A0003" w:tentative="1">
+      <w:start w:val="1"/>
+      <w:numFmt w:val="bullet"/>
+      <w:lvlText w:val="o"/>
+      <w:lvlJc w:val="left"/>
+      <w:pPr>
+        <w:ind w:left="1440" w:hanging="360"/>
+      </w:pPr>
+      <w:rPr>
+        <w:rFonts w:ascii="Courier New" w:hAnsi="Courier New" w:cs="Courier New" w:hint="default"/>
+      </w:rPr>
+    </w:lvl>
+    <w:lvl w:ilvl="2" w:tplc="2C0A0005" w:tentative="1">
+      <w:start w:val="1"/>
+      <w:numFmt w:val="bullet"/>
+      <w:lvlText w:val=""/>
+      <w:lvlJc w:val="left"/>
+      <w:pPr>
+        <w:ind w:left="2160" w:hanging="360"/>
+      </w:pPr>
+      <w:rPr>
+        <w:rFonts w:ascii="Wingdings" w:hAnsi="Wingdings" w:hint="default"/>
+      </w:rPr>
+    </w:lvl>
+    <w:lvl w:ilvl="3" w:tplc="2C0A0001" w:tentative="1">
+      <w:start w:val="1"/>
+      <w:numFmt w:val="bullet"/>
+      <w:lvlText w:val=""/>
+      <w:lvlJc w:val="left"/>
+      <w:pPr>
+        <w:ind w:left="2880" w:hanging="360"/>
+      </w:pPr>
+      <w:rPr>
+        <w:rFonts w:ascii="Symbol" w:hAnsi="Symbol" w:hint="default"/>
+      </w:rPr>
+    </w:lvl>
+    <w:lvl w:ilvl="4" w:tplc="2C0A0003" w:tentative="1">
+      <w:start w:val="1"/>
+      <w:numFmt w:val="bullet"/>
+      <w:lvlText w:val="o"/>
+      <w:lvlJc w:val="left"/>
+      <w:pPr>
+        <w:ind w:left="3600" w:hanging="360"/>
+      </w:pPr>
+      <w:rPr>
+        <w:rFonts w:ascii="Courier New" w:hAnsi="Courier New" w:cs="Courier New" w:hint="default"/>
+      </w:rPr>
+    </w:lvl>
+    <w:lvl w:ilvl="5" w:tplc="2C0A0005" w:tentative="1">
+      <w:start w:val="1"/>
+      <w:numFmt w:val="bullet"/>
+      <w:lvlText w:val=""/>
+      <w:lvlJc w:val="left"/>
+      <w:pPr>
+        <w:ind w:left="4320" w:hanging="360"/>
+      </w:pPr>
+      <w:rPr>
+        <w:rFonts w:ascii="Wingdings" w:hAnsi="Wingdings" w:hint="default"/>
+      </w:rPr>
+    </w:lvl>
+    <w:lvl w:ilvl="6" w:tplc="2C0A0001" w:tentative="1">
+      <w:start w:val="1"/>
+      <w:numFmt w:val="bullet"/>
+      <w:lvlText w:val=""/>
+      <w:lvlJc w:val="left"/>
+      <w:pPr>
+        <w:ind w:left="5040" w:hanging="360"/>
+      </w:pPr>
+      <w:rPr>
+        <w:rFonts w:ascii="Symbol" w:hAnsi="Symbol" w:hint="default"/>
+      </w:rPr>
+    </w:lvl>
+    <w:lvl w:ilvl="7" w:tplc="2C0A0003" w:tentative="1">
+      <w:start w:val="1"/>
+      <w:numFmt w:val="bullet"/>
+      <w:lvlText w:val="o"/>
+      <w:lvlJc w:val="left"/>
+      <w:pPr>
+        <w:ind w:left="5760" w:hanging="360"/>
+      </w:pPr>
+      <w:rPr>
+        <w:rFonts w:ascii="Courier New" w:hAnsi="Courier New" w:cs="Courier New" w:hint="default"/>
+      </w:rPr>
+    </w:lvl>
+    <w:lvl w:ilvl="8" w:tplc="2C0A0005" w:tentative="1">
+      <w:start w:val="1"/>
+      <w:numFmt w:val="bullet"/>
+      <w:lvlText w:val=""/>
+      <w:lvlJc w:val="left"/>
+      <w:pPr>
+        <w:ind w:left="6480" w:hanging="360"/>
+      </w:pPr>
+      <w:rPr>
+        <w:rFonts w:ascii="Wingdings" w:hAnsi="Wingdings" w:hint="default"/>
+      </w:rPr>
+    </w:lvl>
+  </w:abstractNum>
+  <w:num w:numId="1">
+    <w:abstractNumId w:val="3"/>
+  </w:num>
+  <w:num w:numId="2">
+    <w:abstractNumId w:val="4"/>
+  </w:num>
+  <w:num w:numId="3">
+    <w:abstractNumId w:val="1"/>
+  </w:num>
+  <w:num w:numId="4">
+    <w:abstractNumId w:val="2"/>
+  </w:num>
+  <w:num w:numId="5">
+    <w:abstractNumId w:val="0"/>
+  </w:num>
+</w:numbering>
 </file>
 
 <file path=word/styles.xml><?xml version="1.0" encoding="utf-8"?>
@@ -46242,7 +48502,7 @@
 </file>
 
 <file path=customXml/itemProps1.xml><?xml version="1.0" encoding="utf-8"?>
-<ds:datastoreItem xmlns:ds="http://schemas.openxmlformats.org/officeDocument/2006/customXml" ds:itemID="{C9B728CB-A863-4BA1-B0A0-851A9E5DB090}">
+<ds:datastoreItem xmlns:ds="http://schemas.openxmlformats.org/officeDocument/2006/customXml" ds:itemID="{47BA70BD-7A24-4DF8-9BF9-A3B3F7CC1AD4}">
   <ds:schemaRefs>
     <ds:schemaRef ds:uri="http://schemas.openxmlformats.org/officeDocument/2006/bibliography"/>
   </ds:schemaRefs>

</xml_diff>

<commit_message>
Agrego VRRP al informe
</commit_message>
<xml_diff>
--- a/ tp-distribuidos-grupo3/documentacion/Informe.docx
+++ b/ tp-distribuidos-grupo3/documentacion/Informe.docx
@@ -6393,7 +6393,7 @@
             <v:path o:extrusionok="f" gradientshapeok="t" o:connecttype="rect"/>
             <o:lock v:ext="edit" aspectratio="t"/>
           </v:shapetype>
-          <v:shape id="_x0000_i1025" type="#_x0000_t75" style="width:425.8pt;height:609.5pt">
+          <v:shape id="_x0000_i1025" type="#_x0000_t75" style="width:425.45pt;height:609.65pt">
             <v:imagedata r:id="rId14" o:title=""/>
           </v:shape>
         </w:pict>
@@ -6445,7 +6445,7 @@
           <w:b/>
         </w:rPr>
         <w:pict>
-          <v:shape id="_x0000_i1026" type="#_x0000_t75" style="width:424.55pt;height:607.05pt">
+          <v:shape id="_x0000_i1026" type="#_x0000_t75" style="width:424.5pt;height:606.85pt">
             <v:imagedata r:id="rId15" o:title=""/>
           </v:shape>
         </w:pict>
@@ -35936,7 +35936,7 @@
           <w:szCs w:val="24"/>
         </w:rPr>
         <w:pict>
-          <v:shape id="_x0000_i1027" type="#_x0000_t75" style="width:337.65pt;height:345.1pt">
+          <v:shape id="_x0000_i1027" type="#_x0000_t75" style="width:337.55pt;height:345.05pt">
             <v:imagedata r:id="rId16" o:title=""/>
           </v:shape>
         </w:pict>
@@ -47058,8 +47058,4376 @@
           <w:szCs w:val="20"/>
         </w:rPr>
       </w:pPr>
+    </w:p>
+    <w:p>
+      <w:pPr>
+        <w:autoSpaceDE w:val="0"/>
+        <w:autoSpaceDN w:val="0"/>
+        <w:adjustRightInd w:val="0"/>
+        <w:spacing w:after="0" w:line="240" w:lineRule="auto"/>
+        <w:rPr>
+          <w:rFonts w:ascii="Arial" w:hAnsi="Arial" w:cs="Arial"/>
+          <w:b/>
+          <w:sz w:val="32"/>
+          <w:szCs w:val="32"/>
+          <w:u w:val="single"/>
+          <w:lang w:val="en-US"/>
+        </w:rPr>
+      </w:pPr>
+      <w:r>
+        <w:rPr>
+          <w:rFonts w:ascii="Arial" w:hAnsi="Arial" w:cs="Arial"/>
+          <w:b/>
+          <w:sz w:val="32"/>
+          <w:szCs w:val="32"/>
+          <w:u w:val="single"/>
+          <w:lang w:val="en-US"/>
+        </w:rPr>
+        <w:lastRenderedPageBreak/>
+        <w:t>VRRP (Virtual Router Redundancy Protocol)</w:t>
+      </w:r>
+    </w:p>
+    <w:p>
+      <w:pPr>
+        <w:autoSpaceDE w:val="0"/>
+        <w:autoSpaceDN w:val="0"/>
+        <w:adjustRightInd w:val="0"/>
+        <w:spacing w:after="0" w:line="240" w:lineRule="auto"/>
+        <w:rPr>
+          <w:rFonts w:ascii="Arial" w:hAnsi="Arial" w:cs="Arial"/>
+          <w:b/>
+          <w:sz w:val="32"/>
+          <w:szCs w:val="32"/>
+          <w:u w:val="single"/>
+          <w:lang w:val="en-US"/>
+        </w:rPr>
+      </w:pPr>
+    </w:p>
+    <w:p>
+      <w:pPr>
+        <w:autoSpaceDE w:val="0"/>
+        <w:autoSpaceDN w:val="0"/>
+        <w:adjustRightInd w:val="0"/>
+        <w:spacing w:after="0" w:line="240" w:lineRule="auto"/>
+        <w:jc w:val="both"/>
+        <w:rPr>
+          <w:rFonts w:ascii="Arial" w:hAnsi="Arial" w:cs="Arial"/>
+          <w:sz w:val="24"/>
+          <w:szCs w:val="24"/>
+          <w:lang w:eastAsia="es-AR"/>
+        </w:rPr>
+      </w:pPr>
+      <w:r>
+        <w:rPr>
+          <w:rFonts w:ascii="Arial" w:hAnsi="Arial" w:cs="Arial"/>
+          <w:sz w:val="24"/>
+          <w:szCs w:val="24"/>
+          <w:lang w:eastAsia="es-AR"/>
+        </w:rPr>
+        <w:t>V</w:t>
+      </w:r>
+      <w:r>
+        <w:rPr>
+          <w:rFonts w:ascii="Arial" w:hAnsi="Arial" w:cs="Arial"/>
+          <w:sz w:val="24"/>
+          <w:szCs w:val="24"/>
+          <w:lang w:eastAsia="es-AR"/>
+        </w:rPr>
+        <w:t>RRP</w:t>
+      </w:r>
+      <w:r>
+        <w:rPr>
+          <w:rFonts w:ascii="Arial" w:hAnsi="Arial" w:cs="Arial"/>
+          <w:sz w:val="24"/>
+          <w:szCs w:val="24"/>
+          <w:lang w:eastAsia="es-AR"/>
+        </w:rPr>
+        <w:t xml:space="preserve"> es un protocolo de redundancia definido en el RFC 3768. El </w:t>
+      </w:r>
+      <w:r>
+        <w:rPr>
+          <w:rFonts w:ascii="Arial" w:hAnsi="Arial" w:cs="Arial"/>
+          <w:sz w:val="24"/>
+          <w:szCs w:val="24"/>
+          <w:lang w:eastAsia="es-AR"/>
+        </w:rPr>
+        <w:t>objetivo es manten</w:t>
+      </w:r>
+      <w:r>
+        <w:rPr>
+          <w:rFonts w:ascii="Arial" w:hAnsi="Arial" w:cs="Arial"/>
+          <w:sz w:val="24"/>
+          <w:szCs w:val="24"/>
+          <w:lang w:eastAsia="es-AR"/>
+        </w:rPr>
+        <w:t xml:space="preserve">er disponible una puerta de enlace para una determinada red. </w:t>
+      </w:r>
+      <w:r>
+        <w:rPr>
+          <w:rFonts w:ascii="Arial" w:hAnsi="Arial" w:cs="Arial"/>
+          <w:sz w:val="24"/>
+          <w:szCs w:val="24"/>
+          <w:lang w:eastAsia="es-AR"/>
+        </w:rPr>
+        <w:t>Para ello se define un router virtual y se confi</w:t>
+      </w:r>
+      <w:r>
+        <w:rPr>
+          <w:rFonts w:ascii="Arial" w:hAnsi="Arial" w:cs="Arial"/>
+          <w:sz w:val="24"/>
+          <w:szCs w:val="24"/>
+          <w:lang w:eastAsia="es-AR"/>
+        </w:rPr>
+        <w:t>guran dos o más</w:t>
+      </w:r>
+      <w:r>
+        <w:rPr>
+          <w:rFonts w:ascii="Arial" w:hAnsi="Arial" w:cs="Arial"/>
+          <w:sz w:val="24"/>
+          <w:szCs w:val="24"/>
+          <w:lang w:eastAsia="es-AR"/>
+        </w:rPr>
+        <w:t xml:space="preserve"> routers fí</w:t>
+      </w:r>
+      <w:r>
+        <w:rPr>
+          <w:rFonts w:ascii="Arial" w:hAnsi="Arial" w:cs="Arial"/>
+          <w:sz w:val="24"/>
+          <w:szCs w:val="24"/>
+          <w:lang w:eastAsia="es-AR"/>
+        </w:rPr>
+        <w:t xml:space="preserve">sicos, de los cuales solo uno va a realizar realmente el enrutamiento. Si el router </w:t>
+      </w:r>
+      <w:r>
+        <w:rPr>
+          <w:rFonts w:ascii="Arial" w:hAnsi="Arial" w:cs="Arial"/>
+          <w:sz w:val="24"/>
+          <w:szCs w:val="24"/>
+          <w:lang w:eastAsia="es-AR"/>
+        </w:rPr>
+        <w:t xml:space="preserve">físico </w:t>
+      </w:r>
+      <w:r>
+        <w:rPr>
+          <w:rFonts w:ascii="Arial" w:hAnsi="Arial" w:cs="Arial"/>
+          <w:sz w:val="24"/>
+          <w:szCs w:val="24"/>
+          <w:lang w:eastAsia="es-AR"/>
+        </w:rPr>
+        <w:t xml:space="preserve">falla o alguna de sus interfaces (sobre las cuales se aplica el protocolo) cae, se negocia mediante el </w:t>
+      </w:r>
+      <w:r>
+        <w:rPr>
+          <w:rFonts w:ascii="Arial" w:hAnsi="Arial" w:cs="Arial"/>
+          <w:sz w:val="24"/>
+          <w:szCs w:val="24"/>
+          <w:lang w:eastAsia="es-AR"/>
+        </w:rPr>
+        <w:t>tra</w:t>
+      </w:r>
+      <w:r>
+        <w:rPr>
+          <w:rFonts w:ascii="Arial" w:hAnsi="Arial" w:cs="Arial"/>
+          <w:sz w:val="24"/>
+          <w:szCs w:val="24"/>
+          <w:lang w:eastAsia="es-AR"/>
+        </w:rPr>
+        <w:t xml:space="preserve">spaso de mensajes quien es el próximo router que toma el rol de maestro. </w:t>
+      </w:r>
+    </w:p>
+    <w:p>
+      <w:pPr>
+        <w:autoSpaceDE w:val="0"/>
+        <w:autoSpaceDN w:val="0"/>
+        <w:adjustRightInd w:val="0"/>
+        <w:spacing w:after="0" w:line="240" w:lineRule="auto"/>
+        <w:jc w:val="both"/>
+        <w:rPr>
+          <w:rFonts w:ascii="Arial" w:hAnsi="Arial" w:cs="Arial"/>
+          <w:sz w:val="24"/>
+          <w:szCs w:val="24"/>
+          <w:lang w:eastAsia="es-AR"/>
+        </w:rPr>
+      </w:pPr>
+      <w:r>
+        <w:rPr>
+          <w:rFonts w:ascii="Arial" w:hAnsi="Arial" w:cs="Arial"/>
+          <w:sz w:val="24"/>
+          <w:szCs w:val="24"/>
+          <w:lang w:eastAsia="es-AR"/>
+        </w:rPr>
+        <w:t xml:space="preserve">En el caso </w:t>
+      </w:r>
+      <w:r>
+        <w:rPr>
+          <w:rFonts w:ascii="Arial" w:hAnsi="Arial" w:cs="Arial"/>
+          <w:sz w:val="24"/>
+          <w:szCs w:val="24"/>
+          <w:lang w:eastAsia="es-AR"/>
+        </w:rPr>
+        <w:t>del presente trabajo, se aplicó</w:t>
+      </w:r>
+      <w:r>
+        <w:rPr>
+          <w:rFonts w:ascii="Arial" w:hAnsi="Arial" w:cs="Arial"/>
+          <w:sz w:val="24"/>
+          <w:szCs w:val="24"/>
+          <w:lang w:eastAsia="es-AR"/>
+        </w:rPr>
+        <w:t xml:space="preserve"> </w:t>
+      </w:r>
+      <w:r>
+        <w:rPr>
+          <w:rFonts w:ascii="Arial" w:hAnsi="Arial" w:cs="Arial"/>
+          <w:sz w:val="24"/>
+          <w:szCs w:val="24"/>
+          <w:lang w:eastAsia="es-AR"/>
+        </w:rPr>
+        <w:t xml:space="preserve">VRRP </w:t>
+      </w:r>
+      <w:r>
+        <w:rPr>
+          <w:rFonts w:ascii="Arial" w:hAnsi="Arial" w:cs="Arial"/>
+          <w:sz w:val="24"/>
+          <w:szCs w:val="24"/>
+          <w:lang w:eastAsia="es-AR"/>
+        </w:rPr>
+        <w:t xml:space="preserve">en dos pares de routers, por un lado R3 y R4, </w:t>
+      </w:r>
+      <w:r>
+        <w:rPr>
+          <w:rFonts w:ascii="Arial" w:hAnsi="Arial" w:cs="Arial"/>
+          <w:sz w:val="24"/>
+          <w:szCs w:val="24"/>
+          <w:lang w:eastAsia="es-AR"/>
+        </w:rPr>
+        <w:t>y por el otro R9 y R10.</w:t>
+      </w:r>
+    </w:p>
+    <w:p>
+      <w:pPr>
+        <w:autoSpaceDE w:val="0"/>
+        <w:autoSpaceDN w:val="0"/>
+        <w:adjustRightInd w:val="0"/>
+        <w:spacing w:after="0" w:line="240" w:lineRule="auto"/>
+        <w:jc w:val="both"/>
+        <w:rPr>
+          <w:rFonts w:ascii="Arial" w:hAnsi="Arial" w:cs="Arial"/>
+          <w:sz w:val="24"/>
+          <w:szCs w:val="24"/>
+          <w:lang w:eastAsia="es-AR"/>
+        </w:rPr>
+      </w:pPr>
+      <w:r>
+        <w:rPr>
+          <w:rFonts w:ascii="Arial" w:hAnsi="Arial" w:cs="Arial"/>
+          <w:sz w:val="24"/>
+          <w:szCs w:val="24"/>
+          <w:lang w:eastAsia="es-AR"/>
+        </w:rPr>
+        <w:t>A continuación se muestra como se aplicó el protocolo en ambos casos.</w:t>
+      </w:r>
+    </w:p>
+    <w:p>
+      <w:pPr>
+        <w:autoSpaceDE w:val="0"/>
+        <w:autoSpaceDN w:val="0"/>
+        <w:adjustRightInd w:val="0"/>
+        <w:spacing w:after="0" w:line="240" w:lineRule="auto"/>
+        <w:jc w:val="both"/>
+        <w:rPr>
+          <w:rFonts w:ascii="Arial" w:hAnsi="Arial" w:cs="Arial"/>
+          <w:sz w:val="24"/>
+          <w:szCs w:val="24"/>
+          <w:lang w:eastAsia="es-AR"/>
+        </w:rPr>
+      </w:pPr>
+    </w:p>
+    <w:p>
+      <w:pPr>
+        <w:spacing w:after="0"/>
+        <w:jc w:val="both"/>
+        <w:rPr>
+          <w:rFonts w:ascii="Arial" w:hAnsi="Arial" w:cs="Arial"/>
+          <w:b/>
+          <w:sz w:val="24"/>
+          <w:szCs w:val="24"/>
+        </w:rPr>
+      </w:pPr>
+      <w:r>
+        <w:rPr>
+          <w:rFonts w:ascii="Arial" w:hAnsi="Arial" w:cs="Arial"/>
+          <w:b/>
+          <w:sz w:val="24"/>
+          <w:szCs w:val="24"/>
+        </w:rPr>
+        <w:t>R3</w:t>
+      </w:r>
+    </w:p>
+    <w:p>
+      <w:pPr>
+        <w:autoSpaceDE w:val="0"/>
+        <w:autoSpaceDN w:val="0"/>
+        <w:adjustRightInd w:val="0"/>
+        <w:spacing w:after="0" w:line="240" w:lineRule="auto"/>
+        <w:jc w:val="both"/>
+        <w:rPr>
+          <w:rFonts w:ascii="Arial" w:hAnsi="Arial" w:cs="Arial"/>
+          <w:sz w:val="20"/>
+          <w:szCs w:val="20"/>
+          <w:lang w:val="en-US"/>
+        </w:rPr>
+      </w:pPr>
+      <w:proofErr w:type="gramStart"/>
+      <w:r>
+        <w:rPr>
+          <w:rFonts w:ascii="Arial" w:hAnsi="Arial" w:cs="Arial"/>
+          <w:sz w:val="20"/>
+          <w:szCs w:val="20"/>
+          <w:lang w:val="en-US"/>
+        </w:rPr>
+        <w:t>interface</w:t>
+      </w:r>
+      <w:proofErr w:type="gramEnd"/>
+      <w:r>
+        <w:rPr>
+          <w:rFonts w:ascii="Arial" w:hAnsi="Arial" w:cs="Arial"/>
+          <w:sz w:val="20"/>
+          <w:szCs w:val="20"/>
+          <w:lang w:val="en-US"/>
+        </w:rPr>
+        <w:t xml:space="preserve"> Ethernet0/0</w:t>
+      </w:r>
+    </w:p>
+    <w:p>
+      <w:pPr>
+        <w:autoSpaceDE w:val="0"/>
+        <w:autoSpaceDN w:val="0"/>
+        <w:adjustRightInd w:val="0"/>
+        <w:spacing w:after="0" w:line="240" w:lineRule="auto"/>
+        <w:jc w:val="both"/>
+        <w:rPr>
+          <w:rFonts w:ascii="Arial" w:hAnsi="Arial" w:cs="Arial"/>
+          <w:sz w:val="20"/>
+          <w:szCs w:val="20"/>
+          <w:lang w:val="en-US"/>
+        </w:rPr>
+      </w:pPr>
+      <w:proofErr w:type="gramStart"/>
+      <w:r>
+        <w:rPr>
+          <w:rFonts w:ascii="Arial" w:hAnsi="Arial" w:cs="Arial"/>
+          <w:sz w:val="20"/>
+          <w:szCs w:val="20"/>
+          <w:lang w:val="en-US"/>
+        </w:rPr>
+        <w:t>description</w:t>
+      </w:r>
+      <w:proofErr w:type="gramEnd"/>
+      <w:r>
+        <w:rPr>
+          <w:rFonts w:ascii="Arial" w:hAnsi="Arial" w:cs="Arial"/>
+          <w:sz w:val="20"/>
+          <w:szCs w:val="20"/>
+          <w:lang w:val="en-US"/>
+        </w:rPr>
+        <w:t xml:space="preserve"> Red A - Trek</w:t>
+      </w:r>
+    </w:p>
+    <w:p>
+      <w:pPr>
+        <w:autoSpaceDE w:val="0"/>
+        <w:autoSpaceDN w:val="0"/>
+        <w:adjustRightInd w:val="0"/>
+        <w:spacing w:after="0" w:line="240" w:lineRule="auto"/>
+        <w:jc w:val="both"/>
+        <w:rPr>
+          <w:rFonts w:ascii="Arial" w:hAnsi="Arial" w:cs="Arial"/>
+          <w:sz w:val="20"/>
+          <w:szCs w:val="20"/>
+          <w:lang w:val="en-US"/>
+        </w:rPr>
+      </w:pPr>
+      <w:proofErr w:type="spellStart"/>
+      <w:proofErr w:type="gramStart"/>
+      <w:r>
+        <w:rPr>
+          <w:rFonts w:ascii="Arial" w:hAnsi="Arial" w:cs="Arial"/>
+          <w:sz w:val="20"/>
+          <w:szCs w:val="20"/>
+          <w:lang w:val="en-US"/>
+        </w:rPr>
+        <w:t>ip</w:t>
+      </w:r>
+      <w:proofErr w:type="spellEnd"/>
+      <w:proofErr w:type="gramEnd"/>
+      <w:r>
+        <w:rPr>
+          <w:rFonts w:ascii="Arial" w:hAnsi="Arial" w:cs="Arial"/>
+          <w:sz w:val="20"/>
+          <w:szCs w:val="20"/>
+          <w:lang w:val="en-US"/>
+        </w:rPr>
+        <w:t xml:space="preserve"> address 10.118.5.3 255.255.255.0</w:t>
+      </w:r>
+    </w:p>
+    <w:p>
+      <w:pPr>
+        <w:autoSpaceDE w:val="0"/>
+        <w:autoSpaceDN w:val="0"/>
+        <w:adjustRightInd w:val="0"/>
+        <w:spacing w:after="0" w:line="240" w:lineRule="auto"/>
+        <w:jc w:val="both"/>
+        <w:rPr>
+          <w:rFonts w:ascii="Arial" w:hAnsi="Arial" w:cs="Arial"/>
+          <w:sz w:val="20"/>
+          <w:szCs w:val="20"/>
+          <w:lang w:val="en-US"/>
+        </w:rPr>
+      </w:pPr>
+      <w:proofErr w:type="gramStart"/>
+      <w:r>
+        <w:rPr>
+          <w:rFonts w:ascii="Arial" w:hAnsi="Arial" w:cs="Arial"/>
+          <w:sz w:val="20"/>
+          <w:szCs w:val="20"/>
+          <w:lang w:val="en-US"/>
+        </w:rPr>
+        <w:t>full-duplex</w:t>
+      </w:r>
+      <w:proofErr w:type="gramEnd"/>
+    </w:p>
+    <w:p>
+      <w:pPr>
+        <w:autoSpaceDE w:val="0"/>
+        <w:autoSpaceDN w:val="0"/>
+        <w:adjustRightInd w:val="0"/>
+        <w:spacing w:after="0" w:line="240" w:lineRule="auto"/>
+        <w:jc w:val="both"/>
+        <w:rPr>
+          <w:rFonts w:ascii="Arial" w:hAnsi="Arial" w:cs="Arial"/>
+          <w:sz w:val="20"/>
+          <w:szCs w:val="20"/>
+          <w:lang w:val="en-US"/>
+        </w:rPr>
+      </w:pPr>
+      <w:proofErr w:type="spellStart"/>
+      <w:proofErr w:type="gramStart"/>
+      <w:r>
+        <w:rPr>
+          <w:rFonts w:ascii="Arial" w:hAnsi="Arial" w:cs="Arial"/>
+          <w:sz w:val="20"/>
+          <w:szCs w:val="20"/>
+          <w:lang w:val="en-US"/>
+        </w:rPr>
+        <w:t>vrrp</w:t>
+      </w:r>
+      <w:proofErr w:type="spellEnd"/>
+      <w:proofErr w:type="gramEnd"/>
+      <w:r>
+        <w:rPr>
+          <w:rFonts w:ascii="Arial" w:hAnsi="Arial" w:cs="Arial"/>
+          <w:sz w:val="20"/>
+          <w:szCs w:val="20"/>
+          <w:lang w:val="en-US"/>
+        </w:rPr>
+        <w:t xml:space="preserve"> 10 description vrrp_lan_1</w:t>
+      </w:r>
+    </w:p>
+    <w:p>
+      <w:pPr>
+        <w:autoSpaceDE w:val="0"/>
+        <w:autoSpaceDN w:val="0"/>
+        <w:adjustRightInd w:val="0"/>
+        <w:spacing w:after="0" w:line="240" w:lineRule="auto"/>
+        <w:jc w:val="both"/>
+        <w:rPr>
+          <w:rFonts w:ascii="Arial" w:hAnsi="Arial" w:cs="Arial"/>
+          <w:sz w:val="20"/>
+          <w:szCs w:val="20"/>
+          <w:lang w:val="en-US"/>
+        </w:rPr>
+      </w:pPr>
+      <w:proofErr w:type="spellStart"/>
+      <w:proofErr w:type="gramStart"/>
+      <w:r>
+        <w:rPr>
+          <w:rFonts w:ascii="Arial" w:hAnsi="Arial" w:cs="Arial"/>
+          <w:sz w:val="20"/>
+          <w:szCs w:val="20"/>
+          <w:lang w:val="en-US"/>
+        </w:rPr>
+        <w:t>vrrp</w:t>
+      </w:r>
+      <w:proofErr w:type="spellEnd"/>
+      <w:proofErr w:type="gramEnd"/>
+      <w:r>
+        <w:rPr>
+          <w:rFonts w:ascii="Arial" w:hAnsi="Arial" w:cs="Arial"/>
+          <w:sz w:val="20"/>
+          <w:szCs w:val="20"/>
+          <w:lang w:val="en-US"/>
+        </w:rPr>
+        <w:t xml:space="preserve"> 10 priority 110</w:t>
+      </w:r>
+    </w:p>
+    <w:p>
+      <w:pPr>
+        <w:autoSpaceDE w:val="0"/>
+        <w:autoSpaceDN w:val="0"/>
+        <w:adjustRightInd w:val="0"/>
+        <w:spacing w:after="0" w:line="240" w:lineRule="auto"/>
+        <w:jc w:val="both"/>
+        <w:rPr>
+          <w:rFonts w:ascii="Arial" w:hAnsi="Arial" w:cs="Arial"/>
+          <w:sz w:val="20"/>
+          <w:szCs w:val="20"/>
+          <w:lang w:val="en-US"/>
+        </w:rPr>
+      </w:pPr>
+      <w:proofErr w:type="spellStart"/>
+      <w:proofErr w:type="gramStart"/>
+      <w:r>
+        <w:rPr>
+          <w:rFonts w:ascii="Arial" w:hAnsi="Arial" w:cs="Arial"/>
+          <w:sz w:val="20"/>
+          <w:szCs w:val="20"/>
+          <w:lang w:val="en-US"/>
+        </w:rPr>
+        <w:t>vrrp</w:t>
+      </w:r>
+      <w:proofErr w:type="spellEnd"/>
+      <w:proofErr w:type="gramEnd"/>
+      <w:r>
+        <w:rPr>
+          <w:rFonts w:ascii="Arial" w:hAnsi="Arial" w:cs="Arial"/>
+          <w:sz w:val="20"/>
+          <w:szCs w:val="20"/>
+          <w:lang w:val="en-US"/>
+        </w:rPr>
+        <w:t xml:space="preserve"> 10 timers advertise 15</w:t>
+      </w:r>
+    </w:p>
+    <w:p>
+      <w:pPr>
+        <w:autoSpaceDE w:val="0"/>
+        <w:autoSpaceDN w:val="0"/>
+        <w:adjustRightInd w:val="0"/>
+        <w:spacing w:after="0" w:line="240" w:lineRule="auto"/>
+        <w:jc w:val="both"/>
+        <w:rPr>
+          <w:rFonts w:ascii="Arial" w:hAnsi="Arial" w:cs="Arial"/>
+          <w:sz w:val="20"/>
+          <w:szCs w:val="20"/>
+          <w:lang w:val="en-US"/>
+        </w:rPr>
+      </w:pPr>
+      <w:proofErr w:type="spellStart"/>
+      <w:proofErr w:type="gramStart"/>
+      <w:r>
+        <w:rPr>
+          <w:rFonts w:ascii="Arial" w:hAnsi="Arial" w:cs="Arial"/>
+          <w:sz w:val="20"/>
+          <w:szCs w:val="20"/>
+          <w:lang w:val="en-US"/>
+        </w:rPr>
+        <w:t>vrrp</w:t>
+      </w:r>
+      <w:proofErr w:type="spellEnd"/>
+      <w:proofErr w:type="gramEnd"/>
+      <w:r>
+        <w:rPr>
+          <w:rFonts w:ascii="Arial" w:hAnsi="Arial" w:cs="Arial"/>
+          <w:sz w:val="20"/>
+          <w:szCs w:val="20"/>
+          <w:lang w:val="en-US"/>
+        </w:rPr>
+        <w:t xml:space="preserve"> 10 timers learn</w:t>
+      </w:r>
+    </w:p>
+    <w:p>
+      <w:pPr>
+        <w:autoSpaceDE w:val="0"/>
+        <w:autoSpaceDN w:val="0"/>
+        <w:adjustRightInd w:val="0"/>
+        <w:spacing w:after="0" w:line="240" w:lineRule="auto"/>
+        <w:jc w:val="both"/>
+        <w:rPr>
+          <w:rFonts w:ascii="Arial" w:hAnsi="Arial" w:cs="Arial"/>
+          <w:sz w:val="20"/>
+          <w:szCs w:val="20"/>
+          <w:lang w:val="en-US"/>
+        </w:rPr>
+      </w:pPr>
+      <w:proofErr w:type="spellStart"/>
+      <w:proofErr w:type="gramStart"/>
+      <w:r>
+        <w:rPr>
+          <w:rFonts w:ascii="Arial" w:hAnsi="Arial" w:cs="Arial"/>
+          <w:sz w:val="20"/>
+          <w:szCs w:val="20"/>
+          <w:lang w:val="en-US"/>
+        </w:rPr>
+        <w:t>vrrp</w:t>
+      </w:r>
+      <w:proofErr w:type="spellEnd"/>
+      <w:proofErr w:type="gramEnd"/>
+      <w:r>
+        <w:rPr>
+          <w:rFonts w:ascii="Arial" w:hAnsi="Arial" w:cs="Arial"/>
+          <w:sz w:val="20"/>
+          <w:szCs w:val="20"/>
+          <w:lang w:val="en-US"/>
+        </w:rPr>
+        <w:t xml:space="preserve"> 10 </w:t>
+      </w:r>
+      <w:proofErr w:type="spellStart"/>
+      <w:r>
+        <w:rPr>
+          <w:rFonts w:ascii="Arial" w:hAnsi="Arial" w:cs="Arial"/>
+          <w:sz w:val="20"/>
+          <w:szCs w:val="20"/>
+          <w:lang w:val="en-US"/>
+        </w:rPr>
+        <w:t>ip</w:t>
+      </w:r>
+      <w:proofErr w:type="spellEnd"/>
+      <w:r>
+        <w:rPr>
+          <w:rFonts w:ascii="Arial" w:hAnsi="Arial" w:cs="Arial"/>
+          <w:sz w:val="20"/>
+          <w:szCs w:val="20"/>
+          <w:lang w:val="en-US"/>
+        </w:rPr>
+        <w:t xml:space="preserve"> 10.118.5.5</w:t>
+      </w:r>
+    </w:p>
+    <w:p>
+      <w:pPr>
+        <w:autoSpaceDE w:val="0"/>
+        <w:autoSpaceDN w:val="0"/>
+        <w:adjustRightInd w:val="0"/>
+        <w:spacing w:after="0" w:line="240" w:lineRule="auto"/>
+        <w:jc w:val="both"/>
+        <w:rPr>
+          <w:rFonts w:ascii="Arial" w:hAnsi="Arial" w:cs="Arial"/>
+          <w:sz w:val="20"/>
+          <w:szCs w:val="20"/>
+          <w:lang w:val="en-US"/>
+        </w:rPr>
+      </w:pPr>
+      <w:proofErr w:type="spellStart"/>
+      <w:proofErr w:type="gramStart"/>
+      <w:r>
+        <w:rPr>
+          <w:rFonts w:ascii="Arial" w:hAnsi="Arial" w:cs="Arial"/>
+          <w:sz w:val="20"/>
+          <w:szCs w:val="20"/>
+          <w:lang w:val="en-US"/>
+        </w:rPr>
+        <w:t>vrrp</w:t>
+      </w:r>
+      <w:proofErr w:type="spellEnd"/>
+      <w:proofErr w:type="gramEnd"/>
+      <w:r>
+        <w:rPr>
+          <w:rFonts w:ascii="Arial" w:hAnsi="Arial" w:cs="Arial"/>
+          <w:sz w:val="20"/>
+          <w:szCs w:val="20"/>
+          <w:lang w:val="en-US"/>
+        </w:rPr>
+        <w:t xml:space="preserve"> 10 track 1 decrement 20</w:t>
+      </w:r>
+    </w:p>
+    <w:p>
+      <w:pPr>
+        <w:autoSpaceDE w:val="0"/>
+        <w:autoSpaceDN w:val="0"/>
+        <w:adjustRightInd w:val="0"/>
+        <w:spacing w:after="0" w:line="240" w:lineRule="auto"/>
+        <w:jc w:val="both"/>
+        <w:rPr>
+          <w:rFonts w:ascii="Arial" w:hAnsi="Arial" w:cs="Arial"/>
+          <w:sz w:val="20"/>
+          <w:szCs w:val="20"/>
+          <w:lang w:val="en-US"/>
+        </w:rPr>
+      </w:pPr>
+      <w:proofErr w:type="spellStart"/>
+      <w:proofErr w:type="gramStart"/>
+      <w:r>
+        <w:rPr>
+          <w:rFonts w:ascii="Arial" w:hAnsi="Arial" w:cs="Arial"/>
+          <w:sz w:val="20"/>
+          <w:szCs w:val="20"/>
+          <w:lang w:val="en-US"/>
+        </w:rPr>
+        <w:t>vrrp</w:t>
+      </w:r>
+      <w:proofErr w:type="spellEnd"/>
+      <w:proofErr w:type="gramEnd"/>
+      <w:r>
+        <w:rPr>
+          <w:rFonts w:ascii="Arial" w:hAnsi="Arial" w:cs="Arial"/>
+          <w:sz w:val="20"/>
+          <w:szCs w:val="20"/>
+          <w:lang w:val="en-US"/>
+        </w:rPr>
+        <w:t xml:space="preserve"> 10 track 2 decrement 20</w:t>
+      </w:r>
+    </w:p>
+    <w:p>
+      <w:pPr>
+        <w:autoSpaceDE w:val="0"/>
+        <w:autoSpaceDN w:val="0"/>
+        <w:adjustRightInd w:val="0"/>
+        <w:spacing w:after="0" w:line="240" w:lineRule="auto"/>
+        <w:jc w:val="both"/>
+        <w:rPr>
+          <w:rFonts w:ascii="Arial" w:hAnsi="Arial" w:cs="Arial"/>
+          <w:sz w:val="20"/>
+          <w:szCs w:val="20"/>
+          <w:lang w:val="en-US"/>
+        </w:rPr>
+      </w:pPr>
+      <w:proofErr w:type="gramStart"/>
+      <w:r>
+        <w:rPr>
+          <w:rFonts w:ascii="Arial" w:hAnsi="Arial" w:cs="Arial"/>
+          <w:sz w:val="20"/>
+          <w:szCs w:val="20"/>
+          <w:lang w:val="en-US"/>
+        </w:rPr>
+        <w:t>no</w:t>
+      </w:r>
+      <w:proofErr w:type="gramEnd"/>
+      <w:r>
+        <w:rPr>
+          <w:rFonts w:ascii="Arial" w:hAnsi="Arial" w:cs="Arial"/>
+          <w:sz w:val="20"/>
+          <w:szCs w:val="20"/>
+          <w:lang w:val="en-US"/>
+        </w:rPr>
+        <w:t xml:space="preserve"> shut</w:t>
+      </w:r>
+    </w:p>
+    <w:p>
+      <w:pPr>
+        <w:autoSpaceDE w:val="0"/>
+        <w:autoSpaceDN w:val="0"/>
+        <w:adjustRightInd w:val="0"/>
+        <w:spacing w:after="0" w:line="240" w:lineRule="auto"/>
+        <w:jc w:val="both"/>
+        <w:rPr>
+          <w:rFonts w:ascii="Arial" w:hAnsi="Arial" w:cs="Arial"/>
+          <w:sz w:val="20"/>
+          <w:szCs w:val="20"/>
+          <w:lang w:val="en-US"/>
+        </w:rPr>
+      </w:pPr>
+    </w:p>
+    <w:p>
+      <w:pPr>
+        <w:autoSpaceDE w:val="0"/>
+        <w:autoSpaceDN w:val="0"/>
+        <w:adjustRightInd w:val="0"/>
+        <w:spacing w:after="0" w:line="240" w:lineRule="auto"/>
+        <w:jc w:val="both"/>
+        <w:rPr>
+          <w:rFonts w:ascii="Arial" w:hAnsi="Arial" w:cs="Arial"/>
+          <w:sz w:val="20"/>
+          <w:szCs w:val="20"/>
+          <w:lang w:val="en-US"/>
+        </w:rPr>
+      </w:pPr>
+      <w:proofErr w:type="gramStart"/>
+      <w:r>
+        <w:rPr>
+          <w:rFonts w:ascii="Arial" w:hAnsi="Arial" w:cs="Arial"/>
+          <w:sz w:val="20"/>
+          <w:szCs w:val="20"/>
+          <w:lang w:val="en-US"/>
+        </w:rPr>
+        <w:t>interface</w:t>
+      </w:r>
+      <w:proofErr w:type="gramEnd"/>
+      <w:r>
+        <w:rPr>
+          <w:rFonts w:ascii="Arial" w:hAnsi="Arial" w:cs="Arial"/>
+          <w:sz w:val="20"/>
+          <w:szCs w:val="20"/>
+          <w:lang w:val="en-US"/>
+        </w:rPr>
+        <w:t xml:space="preserve"> Ethernet0/1</w:t>
+      </w:r>
+    </w:p>
+    <w:p>
+      <w:pPr>
+        <w:autoSpaceDE w:val="0"/>
+        <w:autoSpaceDN w:val="0"/>
+        <w:adjustRightInd w:val="0"/>
+        <w:spacing w:after="0" w:line="240" w:lineRule="auto"/>
+        <w:jc w:val="both"/>
+        <w:rPr>
+          <w:rFonts w:ascii="Arial" w:hAnsi="Arial" w:cs="Arial"/>
+          <w:sz w:val="20"/>
+          <w:szCs w:val="20"/>
+          <w:lang w:val="en-US"/>
+        </w:rPr>
+      </w:pPr>
+      <w:proofErr w:type="gramStart"/>
+      <w:r>
+        <w:rPr>
+          <w:rFonts w:ascii="Arial" w:hAnsi="Arial" w:cs="Arial"/>
+          <w:sz w:val="20"/>
+          <w:szCs w:val="20"/>
+          <w:lang w:val="en-US"/>
+        </w:rPr>
+        <w:t>description</w:t>
+      </w:r>
+      <w:proofErr w:type="gramEnd"/>
+      <w:r>
+        <w:rPr>
+          <w:rFonts w:ascii="Arial" w:hAnsi="Arial" w:cs="Arial"/>
+          <w:sz w:val="20"/>
+          <w:szCs w:val="20"/>
+          <w:lang w:val="en-US"/>
+        </w:rPr>
+        <w:t xml:space="preserve"> Red C - Specialized</w:t>
+      </w:r>
+    </w:p>
+    <w:p>
+      <w:pPr>
+        <w:autoSpaceDE w:val="0"/>
+        <w:autoSpaceDN w:val="0"/>
+        <w:adjustRightInd w:val="0"/>
+        <w:spacing w:after="0" w:line="240" w:lineRule="auto"/>
+        <w:jc w:val="both"/>
+        <w:rPr>
+          <w:rFonts w:ascii="Arial" w:hAnsi="Arial" w:cs="Arial"/>
+          <w:sz w:val="20"/>
+          <w:szCs w:val="20"/>
+          <w:lang w:val="en-US"/>
+        </w:rPr>
+      </w:pPr>
+      <w:proofErr w:type="spellStart"/>
+      <w:proofErr w:type="gramStart"/>
+      <w:r>
+        <w:rPr>
+          <w:rFonts w:ascii="Arial" w:hAnsi="Arial" w:cs="Arial"/>
+          <w:sz w:val="20"/>
+          <w:szCs w:val="20"/>
+          <w:lang w:val="en-US"/>
+        </w:rPr>
+        <w:t>ip</w:t>
+      </w:r>
+      <w:proofErr w:type="spellEnd"/>
+      <w:proofErr w:type="gramEnd"/>
+      <w:r>
+        <w:rPr>
+          <w:rFonts w:ascii="Arial" w:hAnsi="Arial" w:cs="Arial"/>
+          <w:sz w:val="20"/>
+          <w:szCs w:val="20"/>
+          <w:lang w:val="en-US"/>
+        </w:rPr>
+        <w:t xml:space="preserve"> address 192.168.71.1 255.255.255.0</w:t>
+      </w:r>
+    </w:p>
+    <w:p>
+      <w:pPr>
+        <w:autoSpaceDE w:val="0"/>
+        <w:autoSpaceDN w:val="0"/>
+        <w:adjustRightInd w:val="0"/>
+        <w:spacing w:after="0" w:line="240" w:lineRule="auto"/>
+        <w:jc w:val="both"/>
+        <w:rPr>
+          <w:rFonts w:ascii="Arial" w:hAnsi="Arial" w:cs="Arial"/>
+          <w:sz w:val="20"/>
+          <w:szCs w:val="20"/>
+          <w:lang w:val="en-US"/>
+        </w:rPr>
+      </w:pPr>
+      <w:proofErr w:type="gramStart"/>
+      <w:r>
+        <w:rPr>
+          <w:rFonts w:ascii="Arial" w:hAnsi="Arial" w:cs="Arial"/>
+          <w:sz w:val="20"/>
+          <w:szCs w:val="20"/>
+          <w:lang w:val="en-US"/>
+        </w:rPr>
+        <w:t>full-duplex</w:t>
+      </w:r>
+      <w:proofErr w:type="gramEnd"/>
+    </w:p>
+    <w:p>
+      <w:pPr>
+        <w:autoSpaceDE w:val="0"/>
+        <w:autoSpaceDN w:val="0"/>
+        <w:adjustRightInd w:val="0"/>
+        <w:spacing w:after="0" w:line="240" w:lineRule="auto"/>
+        <w:jc w:val="both"/>
+        <w:rPr>
+          <w:rFonts w:ascii="Arial" w:hAnsi="Arial" w:cs="Arial"/>
+          <w:sz w:val="20"/>
+          <w:szCs w:val="20"/>
+          <w:lang w:val="en-US"/>
+        </w:rPr>
+      </w:pPr>
+      <w:proofErr w:type="spellStart"/>
+      <w:proofErr w:type="gramStart"/>
+      <w:r>
+        <w:rPr>
+          <w:rFonts w:ascii="Arial" w:hAnsi="Arial" w:cs="Arial"/>
+          <w:sz w:val="20"/>
+          <w:szCs w:val="20"/>
+          <w:lang w:val="en-US"/>
+        </w:rPr>
+        <w:t>vrrp</w:t>
+      </w:r>
+      <w:proofErr w:type="spellEnd"/>
+      <w:proofErr w:type="gramEnd"/>
+      <w:r>
+        <w:rPr>
+          <w:rFonts w:ascii="Arial" w:hAnsi="Arial" w:cs="Arial"/>
+          <w:sz w:val="20"/>
+          <w:szCs w:val="20"/>
+          <w:lang w:val="en-US"/>
+        </w:rPr>
+        <w:t xml:space="preserve"> 11 description </w:t>
+      </w:r>
+      <w:proofErr w:type="spellStart"/>
+      <w:r>
+        <w:rPr>
+          <w:rFonts w:ascii="Arial" w:hAnsi="Arial" w:cs="Arial"/>
+          <w:sz w:val="20"/>
+          <w:szCs w:val="20"/>
+          <w:lang w:val="en-US"/>
+        </w:rPr>
+        <w:t>vrrp_lan_isp</w:t>
+      </w:r>
+      <w:proofErr w:type="spellEnd"/>
+    </w:p>
+    <w:p>
+      <w:pPr>
+        <w:autoSpaceDE w:val="0"/>
+        <w:autoSpaceDN w:val="0"/>
+        <w:adjustRightInd w:val="0"/>
+        <w:spacing w:after="0" w:line="240" w:lineRule="auto"/>
+        <w:jc w:val="both"/>
+        <w:rPr>
+          <w:rFonts w:ascii="Arial" w:hAnsi="Arial" w:cs="Arial"/>
+          <w:sz w:val="20"/>
+          <w:szCs w:val="20"/>
+          <w:lang w:val="en-US"/>
+        </w:rPr>
+      </w:pPr>
+      <w:proofErr w:type="spellStart"/>
+      <w:proofErr w:type="gramStart"/>
+      <w:r>
+        <w:rPr>
+          <w:rFonts w:ascii="Arial" w:hAnsi="Arial" w:cs="Arial"/>
+          <w:sz w:val="20"/>
+          <w:szCs w:val="20"/>
+          <w:lang w:val="en-US"/>
+        </w:rPr>
+        <w:t>vrrp</w:t>
+      </w:r>
+      <w:proofErr w:type="spellEnd"/>
+      <w:proofErr w:type="gramEnd"/>
+      <w:r>
+        <w:rPr>
+          <w:rFonts w:ascii="Arial" w:hAnsi="Arial" w:cs="Arial"/>
+          <w:sz w:val="20"/>
+          <w:szCs w:val="20"/>
+          <w:lang w:val="en-US"/>
+        </w:rPr>
+        <w:t xml:space="preserve"> 11 priority 110</w:t>
+      </w:r>
+    </w:p>
+    <w:p>
+      <w:pPr>
+        <w:autoSpaceDE w:val="0"/>
+        <w:autoSpaceDN w:val="0"/>
+        <w:adjustRightInd w:val="0"/>
+        <w:spacing w:after="0" w:line="240" w:lineRule="auto"/>
+        <w:jc w:val="both"/>
+        <w:rPr>
+          <w:rFonts w:ascii="Arial" w:hAnsi="Arial" w:cs="Arial"/>
+          <w:sz w:val="20"/>
+          <w:szCs w:val="20"/>
+          <w:lang w:val="en-US"/>
+        </w:rPr>
+      </w:pPr>
+      <w:proofErr w:type="spellStart"/>
+      <w:proofErr w:type="gramStart"/>
+      <w:r>
+        <w:rPr>
+          <w:rFonts w:ascii="Arial" w:hAnsi="Arial" w:cs="Arial"/>
+          <w:sz w:val="20"/>
+          <w:szCs w:val="20"/>
+          <w:lang w:val="en-US"/>
+        </w:rPr>
+        <w:t>vrrp</w:t>
+      </w:r>
+      <w:proofErr w:type="spellEnd"/>
+      <w:proofErr w:type="gramEnd"/>
+      <w:r>
+        <w:rPr>
+          <w:rFonts w:ascii="Arial" w:hAnsi="Arial" w:cs="Arial"/>
+          <w:sz w:val="20"/>
+          <w:szCs w:val="20"/>
+          <w:lang w:val="en-US"/>
+        </w:rPr>
+        <w:t xml:space="preserve"> 11 timers advertise 15</w:t>
+      </w:r>
+    </w:p>
+    <w:p>
+      <w:pPr>
+        <w:autoSpaceDE w:val="0"/>
+        <w:autoSpaceDN w:val="0"/>
+        <w:adjustRightInd w:val="0"/>
+        <w:spacing w:after="0" w:line="240" w:lineRule="auto"/>
+        <w:jc w:val="both"/>
+        <w:rPr>
+          <w:rFonts w:ascii="Arial" w:hAnsi="Arial" w:cs="Arial"/>
+          <w:sz w:val="20"/>
+          <w:szCs w:val="20"/>
+          <w:lang w:val="en-US"/>
+        </w:rPr>
+      </w:pPr>
+      <w:proofErr w:type="spellStart"/>
+      <w:proofErr w:type="gramStart"/>
+      <w:r>
+        <w:rPr>
+          <w:rFonts w:ascii="Arial" w:hAnsi="Arial" w:cs="Arial"/>
+          <w:sz w:val="20"/>
+          <w:szCs w:val="20"/>
+          <w:lang w:val="en-US"/>
+        </w:rPr>
+        <w:t>vrrp</w:t>
+      </w:r>
+      <w:proofErr w:type="spellEnd"/>
+      <w:proofErr w:type="gramEnd"/>
+      <w:r>
+        <w:rPr>
+          <w:rFonts w:ascii="Arial" w:hAnsi="Arial" w:cs="Arial"/>
+          <w:sz w:val="20"/>
+          <w:szCs w:val="20"/>
+          <w:lang w:val="en-US"/>
+        </w:rPr>
+        <w:t xml:space="preserve"> 11 timers learn</w:t>
+      </w:r>
+    </w:p>
+    <w:p>
+      <w:pPr>
+        <w:autoSpaceDE w:val="0"/>
+        <w:autoSpaceDN w:val="0"/>
+        <w:adjustRightInd w:val="0"/>
+        <w:spacing w:after="0" w:line="240" w:lineRule="auto"/>
+        <w:jc w:val="both"/>
+        <w:rPr>
+          <w:rFonts w:ascii="Arial" w:hAnsi="Arial" w:cs="Arial"/>
+          <w:sz w:val="20"/>
+          <w:szCs w:val="20"/>
+          <w:lang w:val="en-US"/>
+        </w:rPr>
+      </w:pPr>
+      <w:proofErr w:type="spellStart"/>
+      <w:proofErr w:type="gramStart"/>
+      <w:r>
+        <w:rPr>
+          <w:rFonts w:ascii="Arial" w:hAnsi="Arial" w:cs="Arial"/>
+          <w:sz w:val="20"/>
+          <w:szCs w:val="20"/>
+          <w:lang w:val="en-US"/>
+        </w:rPr>
+        <w:t>vrrp</w:t>
+      </w:r>
+      <w:proofErr w:type="spellEnd"/>
+      <w:proofErr w:type="gramEnd"/>
+      <w:r>
+        <w:rPr>
+          <w:rFonts w:ascii="Arial" w:hAnsi="Arial" w:cs="Arial"/>
+          <w:sz w:val="20"/>
+          <w:szCs w:val="20"/>
+          <w:lang w:val="en-US"/>
+        </w:rPr>
+        <w:t xml:space="preserve"> 11 </w:t>
+      </w:r>
+      <w:proofErr w:type="spellStart"/>
+      <w:r>
+        <w:rPr>
+          <w:rFonts w:ascii="Arial" w:hAnsi="Arial" w:cs="Arial"/>
+          <w:sz w:val="20"/>
+          <w:szCs w:val="20"/>
+          <w:lang w:val="en-US"/>
+        </w:rPr>
+        <w:t>ip</w:t>
+      </w:r>
+      <w:proofErr w:type="spellEnd"/>
+      <w:r>
+        <w:rPr>
+          <w:rFonts w:ascii="Arial" w:hAnsi="Arial" w:cs="Arial"/>
+          <w:sz w:val="20"/>
+          <w:szCs w:val="20"/>
+          <w:lang w:val="en-US"/>
+        </w:rPr>
+        <w:t xml:space="preserve"> 192.168.71.3</w:t>
+      </w:r>
+    </w:p>
+    <w:p>
+      <w:pPr>
+        <w:autoSpaceDE w:val="0"/>
+        <w:autoSpaceDN w:val="0"/>
+        <w:adjustRightInd w:val="0"/>
+        <w:spacing w:after="0" w:line="240" w:lineRule="auto"/>
+        <w:jc w:val="both"/>
+        <w:rPr>
+          <w:rFonts w:ascii="Arial" w:hAnsi="Arial" w:cs="Arial"/>
+          <w:sz w:val="20"/>
+          <w:szCs w:val="20"/>
+          <w:lang w:val="en-US"/>
+        </w:rPr>
+      </w:pPr>
+      <w:proofErr w:type="spellStart"/>
+      <w:proofErr w:type="gramStart"/>
+      <w:r>
+        <w:rPr>
+          <w:rFonts w:ascii="Arial" w:hAnsi="Arial" w:cs="Arial"/>
+          <w:sz w:val="20"/>
+          <w:szCs w:val="20"/>
+          <w:lang w:val="en-US"/>
+        </w:rPr>
+        <w:t>vrrp</w:t>
+      </w:r>
+      <w:proofErr w:type="spellEnd"/>
+      <w:proofErr w:type="gramEnd"/>
+      <w:r>
+        <w:rPr>
+          <w:rFonts w:ascii="Arial" w:hAnsi="Arial" w:cs="Arial"/>
+          <w:sz w:val="20"/>
+          <w:szCs w:val="20"/>
+          <w:lang w:val="en-US"/>
+        </w:rPr>
+        <w:t xml:space="preserve"> 11 track 1 decrement 20</w:t>
+      </w:r>
+    </w:p>
+    <w:p>
+      <w:pPr>
+        <w:autoSpaceDE w:val="0"/>
+        <w:autoSpaceDN w:val="0"/>
+        <w:adjustRightInd w:val="0"/>
+        <w:spacing w:after="0" w:line="240" w:lineRule="auto"/>
+        <w:jc w:val="both"/>
+        <w:rPr>
+          <w:rFonts w:ascii="Arial" w:hAnsi="Arial" w:cs="Arial"/>
+          <w:sz w:val="20"/>
+          <w:szCs w:val="20"/>
+          <w:lang w:val="en-US"/>
+        </w:rPr>
+      </w:pPr>
+      <w:proofErr w:type="spellStart"/>
+      <w:proofErr w:type="gramStart"/>
+      <w:r>
+        <w:rPr>
+          <w:rFonts w:ascii="Arial" w:hAnsi="Arial" w:cs="Arial"/>
+          <w:sz w:val="20"/>
+          <w:szCs w:val="20"/>
+          <w:lang w:val="en-US"/>
+        </w:rPr>
+        <w:t>vrrp</w:t>
+      </w:r>
+      <w:proofErr w:type="spellEnd"/>
+      <w:proofErr w:type="gramEnd"/>
+      <w:r>
+        <w:rPr>
+          <w:rFonts w:ascii="Arial" w:hAnsi="Arial" w:cs="Arial"/>
+          <w:sz w:val="20"/>
+          <w:szCs w:val="20"/>
+          <w:lang w:val="en-US"/>
+        </w:rPr>
+        <w:t xml:space="preserve"> 11 track 2 decrement 20</w:t>
+      </w:r>
+    </w:p>
+    <w:p>
+      <w:pPr>
+        <w:autoSpaceDE w:val="0"/>
+        <w:autoSpaceDN w:val="0"/>
+        <w:adjustRightInd w:val="0"/>
+        <w:spacing w:after="0" w:line="240" w:lineRule="auto"/>
+        <w:jc w:val="both"/>
+        <w:rPr>
+          <w:rFonts w:ascii="Arial" w:hAnsi="Arial" w:cs="Arial"/>
+          <w:sz w:val="20"/>
+          <w:szCs w:val="20"/>
+        </w:rPr>
+      </w:pPr>
+      <w:proofErr w:type="gramStart"/>
+      <w:r>
+        <w:rPr>
+          <w:rFonts w:ascii="Arial" w:hAnsi="Arial" w:cs="Arial"/>
+          <w:sz w:val="20"/>
+          <w:szCs w:val="20"/>
+        </w:rPr>
+        <w:t>no</w:t>
+      </w:r>
+      <w:proofErr w:type="gramEnd"/>
+      <w:r>
+        <w:rPr>
+          <w:rFonts w:ascii="Arial" w:hAnsi="Arial" w:cs="Arial"/>
+          <w:sz w:val="20"/>
+          <w:szCs w:val="20"/>
+        </w:rPr>
+        <w:t xml:space="preserve"> </w:t>
+      </w:r>
+      <w:proofErr w:type="spellStart"/>
+      <w:r>
+        <w:rPr>
+          <w:rFonts w:ascii="Arial" w:hAnsi="Arial" w:cs="Arial"/>
+          <w:sz w:val="20"/>
+          <w:szCs w:val="20"/>
+        </w:rPr>
+        <w:t>shut</w:t>
+      </w:r>
+      <w:proofErr w:type="spellEnd"/>
+    </w:p>
+    <w:p>
+      <w:pPr>
+        <w:jc w:val="both"/>
+        <w:rPr>
+          <w:rFonts w:ascii="Arial" w:hAnsi="Arial" w:cs="Arial"/>
+          <w:b/>
+          <w:sz w:val="24"/>
+          <w:szCs w:val="24"/>
+        </w:rPr>
+      </w:pPr>
+    </w:p>
+    <w:p>
+      <w:pPr>
+        <w:spacing w:after="0"/>
+        <w:jc w:val="both"/>
+        <w:rPr>
+          <w:rFonts w:ascii="Arial" w:hAnsi="Arial" w:cs="Arial"/>
+          <w:b/>
+          <w:sz w:val="24"/>
+          <w:szCs w:val="24"/>
+        </w:rPr>
+      </w:pPr>
+      <w:r>
+        <w:rPr>
+          <w:rFonts w:ascii="Arial" w:hAnsi="Arial" w:cs="Arial"/>
+          <w:b/>
+          <w:sz w:val="24"/>
+          <w:szCs w:val="24"/>
+        </w:rPr>
+        <w:t>R</w:t>
+      </w:r>
+      <w:r>
+        <w:rPr>
+          <w:rFonts w:ascii="Arial" w:hAnsi="Arial" w:cs="Arial"/>
+          <w:b/>
+          <w:sz w:val="24"/>
+          <w:szCs w:val="24"/>
+        </w:rPr>
+        <w:t>4</w:t>
+      </w:r>
+    </w:p>
+    <w:p>
+      <w:pPr>
+        <w:autoSpaceDE w:val="0"/>
+        <w:autoSpaceDN w:val="0"/>
+        <w:adjustRightInd w:val="0"/>
+        <w:spacing w:after="0" w:line="240" w:lineRule="auto"/>
+        <w:jc w:val="both"/>
+        <w:rPr>
+          <w:rFonts w:ascii="Arial" w:hAnsi="Arial" w:cs="Arial"/>
+          <w:sz w:val="20"/>
+          <w:szCs w:val="20"/>
+          <w:lang w:val="en-US"/>
+        </w:rPr>
+      </w:pPr>
+      <w:proofErr w:type="gramStart"/>
+      <w:r>
+        <w:rPr>
+          <w:rFonts w:ascii="Arial" w:hAnsi="Arial" w:cs="Arial"/>
+          <w:sz w:val="20"/>
+          <w:szCs w:val="20"/>
+          <w:lang w:val="en-US"/>
+        </w:rPr>
+        <w:t>interface</w:t>
+      </w:r>
+      <w:proofErr w:type="gramEnd"/>
+      <w:r>
+        <w:rPr>
+          <w:rFonts w:ascii="Arial" w:hAnsi="Arial" w:cs="Arial"/>
+          <w:sz w:val="20"/>
+          <w:szCs w:val="20"/>
+          <w:lang w:val="en-US"/>
+        </w:rPr>
+        <w:t xml:space="preserve"> Ethernet0/1</w:t>
+      </w:r>
+    </w:p>
+    <w:p>
+      <w:pPr>
+        <w:autoSpaceDE w:val="0"/>
+        <w:autoSpaceDN w:val="0"/>
+        <w:adjustRightInd w:val="0"/>
+        <w:spacing w:after="0" w:line="240" w:lineRule="auto"/>
+        <w:jc w:val="both"/>
+        <w:rPr>
+          <w:rFonts w:ascii="Arial" w:hAnsi="Arial" w:cs="Arial"/>
+          <w:sz w:val="20"/>
+          <w:szCs w:val="20"/>
+          <w:lang w:val="en-US"/>
+        </w:rPr>
+      </w:pPr>
+      <w:proofErr w:type="gramStart"/>
+      <w:r>
+        <w:rPr>
+          <w:rFonts w:ascii="Arial" w:hAnsi="Arial" w:cs="Arial"/>
+          <w:sz w:val="20"/>
+          <w:szCs w:val="20"/>
+          <w:lang w:val="en-US"/>
+        </w:rPr>
+        <w:t>description</w:t>
+      </w:r>
+      <w:proofErr w:type="gramEnd"/>
+      <w:r>
+        <w:rPr>
+          <w:rFonts w:ascii="Arial" w:hAnsi="Arial" w:cs="Arial"/>
+          <w:sz w:val="20"/>
+          <w:szCs w:val="20"/>
+          <w:lang w:val="en-US"/>
+        </w:rPr>
+        <w:t xml:space="preserve"> Red A - Trek</w:t>
+      </w:r>
+    </w:p>
+    <w:p>
+      <w:pPr>
+        <w:autoSpaceDE w:val="0"/>
+        <w:autoSpaceDN w:val="0"/>
+        <w:adjustRightInd w:val="0"/>
+        <w:spacing w:after="0" w:line="240" w:lineRule="auto"/>
+        <w:jc w:val="both"/>
+        <w:rPr>
+          <w:rFonts w:ascii="Arial" w:hAnsi="Arial" w:cs="Arial"/>
+          <w:sz w:val="20"/>
+          <w:szCs w:val="20"/>
+          <w:lang w:val="en-US"/>
+        </w:rPr>
+      </w:pPr>
+      <w:proofErr w:type="spellStart"/>
+      <w:proofErr w:type="gramStart"/>
+      <w:r>
+        <w:rPr>
+          <w:rFonts w:ascii="Arial" w:hAnsi="Arial" w:cs="Arial"/>
+          <w:sz w:val="20"/>
+          <w:szCs w:val="20"/>
+          <w:lang w:val="en-US"/>
+        </w:rPr>
+        <w:t>ip</w:t>
+      </w:r>
+      <w:proofErr w:type="spellEnd"/>
+      <w:proofErr w:type="gramEnd"/>
+      <w:r>
+        <w:rPr>
+          <w:rFonts w:ascii="Arial" w:hAnsi="Arial" w:cs="Arial"/>
+          <w:sz w:val="20"/>
+          <w:szCs w:val="20"/>
+          <w:lang w:val="en-US"/>
+        </w:rPr>
+        <w:t xml:space="preserve"> address 10.118.5.4 255.255.255.0</w:t>
+      </w:r>
+    </w:p>
+    <w:p>
+      <w:pPr>
+        <w:autoSpaceDE w:val="0"/>
+        <w:autoSpaceDN w:val="0"/>
+        <w:adjustRightInd w:val="0"/>
+        <w:spacing w:after="0" w:line="240" w:lineRule="auto"/>
+        <w:jc w:val="both"/>
+        <w:rPr>
+          <w:rFonts w:ascii="Arial" w:hAnsi="Arial" w:cs="Arial"/>
+          <w:sz w:val="20"/>
+          <w:szCs w:val="20"/>
+          <w:lang w:val="en-US"/>
+        </w:rPr>
+      </w:pPr>
+      <w:proofErr w:type="gramStart"/>
+      <w:r>
+        <w:rPr>
+          <w:rFonts w:ascii="Arial" w:hAnsi="Arial" w:cs="Arial"/>
+          <w:sz w:val="20"/>
+          <w:szCs w:val="20"/>
+          <w:lang w:val="en-US"/>
+        </w:rPr>
+        <w:t>full-duplex</w:t>
+      </w:r>
+      <w:proofErr w:type="gramEnd"/>
+    </w:p>
+    <w:p>
+      <w:pPr>
+        <w:autoSpaceDE w:val="0"/>
+        <w:autoSpaceDN w:val="0"/>
+        <w:adjustRightInd w:val="0"/>
+        <w:spacing w:after="0" w:line="240" w:lineRule="auto"/>
+        <w:jc w:val="both"/>
+        <w:rPr>
+          <w:rFonts w:ascii="Arial" w:hAnsi="Arial" w:cs="Arial"/>
+          <w:sz w:val="20"/>
+          <w:szCs w:val="20"/>
+          <w:lang w:val="en-US"/>
+        </w:rPr>
+      </w:pPr>
+      <w:proofErr w:type="spellStart"/>
+      <w:proofErr w:type="gramStart"/>
+      <w:r>
+        <w:rPr>
+          <w:rFonts w:ascii="Arial" w:hAnsi="Arial" w:cs="Arial"/>
+          <w:sz w:val="20"/>
+          <w:szCs w:val="20"/>
+          <w:lang w:val="en-US"/>
+        </w:rPr>
+        <w:t>vrrp</w:t>
+      </w:r>
+      <w:proofErr w:type="spellEnd"/>
+      <w:proofErr w:type="gramEnd"/>
+      <w:r>
+        <w:rPr>
+          <w:rFonts w:ascii="Arial" w:hAnsi="Arial" w:cs="Arial"/>
+          <w:sz w:val="20"/>
+          <w:szCs w:val="20"/>
+          <w:lang w:val="en-US"/>
+        </w:rPr>
+        <w:t xml:space="preserve"> 1 description vrrp_lan_1</w:t>
+      </w:r>
+    </w:p>
+    <w:p>
+      <w:pPr>
+        <w:autoSpaceDE w:val="0"/>
+        <w:autoSpaceDN w:val="0"/>
+        <w:adjustRightInd w:val="0"/>
+        <w:spacing w:after="0" w:line="240" w:lineRule="auto"/>
+        <w:jc w:val="both"/>
+        <w:rPr>
+          <w:rFonts w:ascii="Arial" w:hAnsi="Arial" w:cs="Arial"/>
+          <w:sz w:val="20"/>
+          <w:szCs w:val="20"/>
+          <w:lang w:val="en-US"/>
+        </w:rPr>
+      </w:pPr>
+      <w:proofErr w:type="spellStart"/>
+      <w:proofErr w:type="gramStart"/>
+      <w:r>
+        <w:rPr>
+          <w:rFonts w:ascii="Arial" w:hAnsi="Arial" w:cs="Arial"/>
+          <w:sz w:val="20"/>
+          <w:szCs w:val="20"/>
+          <w:lang w:val="en-US"/>
+        </w:rPr>
+        <w:t>vrrp</w:t>
+      </w:r>
+      <w:proofErr w:type="spellEnd"/>
+      <w:proofErr w:type="gramEnd"/>
+      <w:r>
+        <w:rPr>
+          <w:rFonts w:ascii="Arial" w:hAnsi="Arial" w:cs="Arial"/>
+          <w:sz w:val="20"/>
+          <w:szCs w:val="20"/>
+          <w:lang w:val="en-US"/>
+        </w:rPr>
+        <w:t xml:space="preserve"> 1 priority 100</w:t>
+      </w:r>
+    </w:p>
+    <w:p>
+      <w:pPr>
+        <w:autoSpaceDE w:val="0"/>
+        <w:autoSpaceDN w:val="0"/>
+        <w:adjustRightInd w:val="0"/>
+        <w:spacing w:after="0" w:line="240" w:lineRule="auto"/>
+        <w:jc w:val="both"/>
+        <w:rPr>
+          <w:rFonts w:ascii="Arial" w:hAnsi="Arial" w:cs="Arial"/>
+          <w:sz w:val="20"/>
+          <w:szCs w:val="20"/>
+          <w:lang w:val="en-US"/>
+        </w:rPr>
+      </w:pPr>
+      <w:proofErr w:type="spellStart"/>
+      <w:proofErr w:type="gramStart"/>
+      <w:r>
+        <w:rPr>
+          <w:rFonts w:ascii="Arial" w:hAnsi="Arial" w:cs="Arial"/>
+          <w:sz w:val="20"/>
+          <w:szCs w:val="20"/>
+          <w:lang w:val="en-US"/>
+        </w:rPr>
+        <w:t>vrrp</w:t>
+      </w:r>
+      <w:proofErr w:type="spellEnd"/>
+      <w:proofErr w:type="gramEnd"/>
+      <w:r>
+        <w:rPr>
+          <w:rFonts w:ascii="Arial" w:hAnsi="Arial" w:cs="Arial"/>
+          <w:sz w:val="20"/>
+          <w:szCs w:val="20"/>
+          <w:lang w:val="en-US"/>
+        </w:rPr>
+        <w:t xml:space="preserve"> 1 timers advertise 15</w:t>
+      </w:r>
+    </w:p>
+    <w:p>
+      <w:pPr>
+        <w:autoSpaceDE w:val="0"/>
+        <w:autoSpaceDN w:val="0"/>
+        <w:adjustRightInd w:val="0"/>
+        <w:spacing w:after="0" w:line="240" w:lineRule="auto"/>
+        <w:jc w:val="both"/>
+        <w:rPr>
+          <w:rFonts w:ascii="Arial" w:hAnsi="Arial" w:cs="Arial"/>
+          <w:sz w:val="20"/>
+          <w:szCs w:val="20"/>
+          <w:lang w:val="en-US"/>
+        </w:rPr>
+      </w:pPr>
+      <w:proofErr w:type="spellStart"/>
+      <w:proofErr w:type="gramStart"/>
+      <w:r>
+        <w:rPr>
+          <w:rFonts w:ascii="Arial" w:hAnsi="Arial" w:cs="Arial"/>
+          <w:sz w:val="20"/>
+          <w:szCs w:val="20"/>
+          <w:lang w:val="en-US"/>
+        </w:rPr>
+        <w:t>vrrp</w:t>
+      </w:r>
+      <w:proofErr w:type="spellEnd"/>
+      <w:proofErr w:type="gramEnd"/>
+      <w:r>
+        <w:rPr>
+          <w:rFonts w:ascii="Arial" w:hAnsi="Arial" w:cs="Arial"/>
+          <w:sz w:val="20"/>
+          <w:szCs w:val="20"/>
+          <w:lang w:val="en-US"/>
+        </w:rPr>
+        <w:t xml:space="preserve"> 1 timers learn</w:t>
+      </w:r>
+    </w:p>
+    <w:p>
+      <w:pPr>
+        <w:autoSpaceDE w:val="0"/>
+        <w:autoSpaceDN w:val="0"/>
+        <w:adjustRightInd w:val="0"/>
+        <w:spacing w:after="0" w:line="240" w:lineRule="auto"/>
+        <w:jc w:val="both"/>
+        <w:rPr>
+          <w:rFonts w:ascii="Arial" w:hAnsi="Arial" w:cs="Arial"/>
+          <w:sz w:val="20"/>
+          <w:szCs w:val="20"/>
+          <w:lang w:val="en-US"/>
+        </w:rPr>
+      </w:pPr>
+      <w:proofErr w:type="spellStart"/>
+      <w:proofErr w:type="gramStart"/>
+      <w:r>
+        <w:rPr>
+          <w:rFonts w:ascii="Arial" w:hAnsi="Arial" w:cs="Arial"/>
+          <w:sz w:val="20"/>
+          <w:szCs w:val="20"/>
+          <w:lang w:val="en-US"/>
+        </w:rPr>
+        <w:t>vrrp</w:t>
+      </w:r>
+      <w:proofErr w:type="spellEnd"/>
+      <w:proofErr w:type="gramEnd"/>
+      <w:r>
+        <w:rPr>
+          <w:rFonts w:ascii="Arial" w:hAnsi="Arial" w:cs="Arial"/>
+          <w:sz w:val="20"/>
+          <w:szCs w:val="20"/>
+          <w:lang w:val="en-US"/>
+        </w:rPr>
+        <w:t xml:space="preserve"> 1 </w:t>
+      </w:r>
+      <w:proofErr w:type="spellStart"/>
+      <w:r>
+        <w:rPr>
+          <w:rFonts w:ascii="Arial" w:hAnsi="Arial" w:cs="Arial"/>
+          <w:sz w:val="20"/>
+          <w:szCs w:val="20"/>
+          <w:lang w:val="en-US"/>
+        </w:rPr>
+        <w:t>ip</w:t>
+      </w:r>
+      <w:proofErr w:type="spellEnd"/>
+      <w:r>
+        <w:rPr>
+          <w:rFonts w:ascii="Arial" w:hAnsi="Arial" w:cs="Arial"/>
+          <w:sz w:val="20"/>
+          <w:szCs w:val="20"/>
+          <w:lang w:val="en-US"/>
+        </w:rPr>
+        <w:t xml:space="preserve"> 10.118.5.5</w:t>
+      </w:r>
+    </w:p>
+    <w:p>
+      <w:pPr>
+        <w:autoSpaceDE w:val="0"/>
+        <w:autoSpaceDN w:val="0"/>
+        <w:adjustRightInd w:val="0"/>
+        <w:spacing w:after="0" w:line="240" w:lineRule="auto"/>
+        <w:jc w:val="both"/>
+        <w:rPr>
+          <w:rFonts w:ascii="Arial" w:hAnsi="Arial" w:cs="Arial"/>
+          <w:sz w:val="20"/>
+          <w:szCs w:val="20"/>
+          <w:lang w:val="en-US"/>
+        </w:rPr>
+      </w:pPr>
+      <w:proofErr w:type="spellStart"/>
+      <w:proofErr w:type="gramStart"/>
+      <w:r>
+        <w:rPr>
+          <w:rFonts w:ascii="Arial" w:hAnsi="Arial" w:cs="Arial"/>
+          <w:sz w:val="20"/>
+          <w:szCs w:val="20"/>
+          <w:lang w:val="en-US"/>
+        </w:rPr>
+        <w:t>vrrp</w:t>
+      </w:r>
+      <w:proofErr w:type="spellEnd"/>
+      <w:proofErr w:type="gramEnd"/>
+      <w:r>
+        <w:rPr>
+          <w:rFonts w:ascii="Arial" w:hAnsi="Arial" w:cs="Arial"/>
+          <w:sz w:val="20"/>
+          <w:szCs w:val="20"/>
+          <w:lang w:val="en-US"/>
+        </w:rPr>
+        <w:t xml:space="preserve"> 1 track 1 decrement 20</w:t>
+      </w:r>
+    </w:p>
+    <w:p>
+      <w:pPr>
+        <w:autoSpaceDE w:val="0"/>
+        <w:autoSpaceDN w:val="0"/>
+        <w:adjustRightInd w:val="0"/>
+        <w:spacing w:after="0" w:line="240" w:lineRule="auto"/>
+        <w:jc w:val="both"/>
+        <w:rPr>
+          <w:rFonts w:ascii="Arial" w:hAnsi="Arial" w:cs="Arial"/>
+          <w:sz w:val="20"/>
+          <w:szCs w:val="20"/>
+          <w:lang w:val="en-US"/>
+        </w:rPr>
+      </w:pPr>
+      <w:proofErr w:type="spellStart"/>
+      <w:proofErr w:type="gramStart"/>
+      <w:r>
+        <w:rPr>
+          <w:rFonts w:ascii="Arial" w:hAnsi="Arial" w:cs="Arial"/>
+          <w:sz w:val="20"/>
+          <w:szCs w:val="20"/>
+          <w:lang w:val="en-US"/>
+        </w:rPr>
+        <w:lastRenderedPageBreak/>
+        <w:t>vrrp</w:t>
+      </w:r>
+      <w:proofErr w:type="spellEnd"/>
+      <w:proofErr w:type="gramEnd"/>
+      <w:r>
+        <w:rPr>
+          <w:rFonts w:ascii="Arial" w:hAnsi="Arial" w:cs="Arial"/>
+          <w:sz w:val="20"/>
+          <w:szCs w:val="20"/>
+          <w:lang w:val="en-US"/>
+        </w:rPr>
+        <w:t xml:space="preserve"> 1 track 2 decrement 20</w:t>
+      </w:r>
+    </w:p>
+    <w:p>
+      <w:pPr>
+        <w:autoSpaceDE w:val="0"/>
+        <w:autoSpaceDN w:val="0"/>
+        <w:adjustRightInd w:val="0"/>
+        <w:spacing w:after="0" w:line="240" w:lineRule="auto"/>
+        <w:jc w:val="both"/>
+        <w:rPr>
+          <w:rFonts w:ascii="Arial" w:hAnsi="Arial" w:cs="Arial"/>
+          <w:sz w:val="20"/>
+          <w:szCs w:val="20"/>
+          <w:lang w:val="en-US"/>
+        </w:rPr>
+      </w:pPr>
+      <w:proofErr w:type="gramStart"/>
+      <w:r>
+        <w:rPr>
+          <w:rFonts w:ascii="Arial" w:hAnsi="Arial" w:cs="Arial"/>
+          <w:sz w:val="20"/>
+          <w:szCs w:val="20"/>
+          <w:lang w:val="en-US"/>
+        </w:rPr>
+        <w:t>no</w:t>
+      </w:r>
+      <w:proofErr w:type="gramEnd"/>
+      <w:r>
+        <w:rPr>
+          <w:rFonts w:ascii="Arial" w:hAnsi="Arial" w:cs="Arial"/>
+          <w:sz w:val="20"/>
+          <w:szCs w:val="20"/>
+          <w:lang w:val="en-US"/>
+        </w:rPr>
+        <w:t xml:space="preserve"> shut</w:t>
+      </w:r>
+    </w:p>
+    <w:p>
+      <w:pPr>
+        <w:autoSpaceDE w:val="0"/>
+        <w:autoSpaceDN w:val="0"/>
+        <w:adjustRightInd w:val="0"/>
+        <w:spacing w:after="0" w:line="240" w:lineRule="auto"/>
+        <w:jc w:val="both"/>
+        <w:rPr>
+          <w:rFonts w:ascii="Arial" w:hAnsi="Arial" w:cs="Arial"/>
+          <w:sz w:val="20"/>
+          <w:szCs w:val="20"/>
+          <w:lang w:val="en-US"/>
+        </w:rPr>
+      </w:pPr>
+    </w:p>
+    <w:p>
+      <w:pPr>
+        <w:autoSpaceDE w:val="0"/>
+        <w:autoSpaceDN w:val="0"/>
+        <w:adjustRightInd w:val="0"/>
+        <w:spacing w:after="0" w:line="240" w:lineRule="auto"/>
+        <w:jc w:val="both"/>
+        <w:rPr>
+          <w:rFonts w:ascii="Arial" w:hAnsi="Arial" w:cs="Arial"/>
+          <w:sz w:val="20"/>
+          <w:szCs w:val="20"/>
+          <w:lang w:val="en-US"/>
+        </w:rPr>
+      </w:pPr>
+      <w:proofErr w:type="gramStart"/>
+      <w:r>
+        <w:rPr>
+          <w:rFonts w:ascii="Arial" w:hAnsi="Arial" w:cs="Arial"/>
+          <w:sz w:val="20"/>
+          <w:szCs w:val="20"/>
+          <w:lang w:val="en-US"/>
+        </w:rPr>
+        <w:t>interface</w:t>
+      </w:r>
+      <w:proofErr w:type="gramEnd"/>
+      <w:r>
+        <w:rPr>
+          <w:rFonts w:ascii="Arial" w:hAnsi="Arial" w:cs="Arial"/>
+          <w:sz w:val="20"/>
+          <w:szCs w:val="20"/>
+          <w:lang w:val="en-US"/>
+        </w:rPr>
+        <w:t xml:space="preserve"> Ethernet0/0</w:t>
+      </w:r>
+    </w:p>
+    <w:p>
+      <w:pPr>
+        <w:autoSpaceDE w:val="0"/>
+        <w:autoSpaceDN w:val="0"/>
+        <w:adjustRightInd w:val="0"/>
+        <w:spacing w:after="0" w:line="240" w:lineRule="auto"/>
+        <w:jc w:val="both"/>
+        <w:rPr>
+          <w:rFonts w:ascii="Arial" w:hAnsi="Arial" w:cs="Arial"/>
+          <w:sz w:val="20"/>
+          <w:szCs w:val="20"/>
+          <w:lang w:val="en-US"/>
+        </w:rPr>
+      </w:pPr>
+      <w:proofErr w:type="gramStart"/>
+      <w:r>
+        <w:rPr>
+          <w:rFonts w:ascii="Arial" w:hAnsi="Arial" w:cs="Arial"/>
+          <w:sz w:val="20"/>
+          <w:szCs w:val="20"/>
+          <w:lang w:val="en-US"/>
+        </w:rPr>
+        <w:t>description</w:t>
+      </w:r>
+      <w:proofErr w:type="gramEnd"/>
+      <w:r>
+        <w:rPr>
+          <w:rFonts w:ascii="Arial" w:hAnsi="Arial" w:cs="Arial"/>
+          <w:sz w:val="20"/>
+          <w:szCs w:val="20"/>
+          <w:lang w:val="en-US"/>
+        </w:rPr>
+        <w:t xml:space="preserve"> Red C - Specialized</w:t>
+      </w:r>
+    </w:p>
+    <w:p>
+      <w:pPr>
+        <w:autoSpaceDE w:val="0"/>
+        <w:autoSpaceDN w:val="0"/>
+        <w:adjustRightInd w:val="0"/>
+        <w:spacing w:after="0" w:line="240" w:lineRule="auto"/>
+        <w:jc w:val="both"/>
+        <w:rPr>
+          <w:rFonts w:ascii="Arial" w:hAnsi="Arial" w:cs="Arial"/>
+          <w:sz w:val="20"/>
+          <w:szCs w:val="20"/>
+          <w:lang w:val="en-US"/>
+        </w:rPr>
+      </w:pPr>
+      <w:proofErr w:type="spellStart"/>
+      <w:proofErr w:type="gramStart"/>
+      <w:r>
+        <w:rPr>
+          <w:rFonts w:ascii="Arial" w:hAnsi="Arial" w:cs="Arial"/>
+          <w:sz w:val="20"/>
+          <w:szCs w:val="20"/>
+          <w:lang w:val="en-US"/>
+        </w:rPr>
+        <w:t>ip</w:t>
+      </w:r>
+      <w:proofErr w:type="spellEnd"/>
+      <w:proofErr w:type="gramEnd"/>
+      <w:r>
+        <w:rPr>
+          <w:rFonts w:ascii="Arial" w:hAnsi="Arial" w:cs="Arial"/>
+          <w:sz w:val="20"/>
+          <w:szCs w:val="20"/>
+          <w:lang w:val="en-US"/>
+        </w:rPr>
+        <w:t xml:space="preserve"> address 192.168.71.2 255.255.255.0</w:t>
+      </w:r>
+    </w:p>
+    <w:p>
+      <w:pPr>
+        <w:autoSpaceDE w:val="0"/>
+        <w:autoSpaceDN w:val="0"/>
+        <w:adjustRightInd w:val="0"/>
+        <w:spacing w:after="0" w:line="240" w:lineRule="auto"/>
+        <w:jc w:val="both"/>
+        <w:rPr>
+          <w:rFonts w:ascii="Arial" w:hAnsi="Arial" w:cs="Arial"/>
+          <w:sz w:val="20"/>
+          <w:szCs w:val="20"/>
+          <w:lang w:val="en-US"/>
+        </w:rPr>
+      </w:pPr>
+      <w:proofErr w:type="gramStart"/>
+      <w:r>
+        <w:rPr>
+          <w:rFonts w:ascii="Arial" w:hAnsi="Arial" w:cs="Arial"/>
+          <w:sz w:val="20"/>
+          <w:szCs w:val="20"/>
+          <w:lang w:val="en-US"/>
+        </w:rPr>
+        <w:t>full-duplex</w:t>
+      </w:r>
+      <w:proofErr w:type="gramEnd"/>
+    </w:p>
+    <w:p>
+      <w:pPr>
+        <w:autoSpaceDE w:val="0"/>
+        <w:autoSpaceDN w:val="0"/>
+        <w:adjustRightInd w:val="0"/>
+        <w:spacing w:after="0" w:line="240" w:lineRule="auto"/>
+        <w:jc w:val="both"/>
+        <w:rPr>
+          <w:rFonts w:ascii="Arial" w:hAnsi="Arial" w:cs="Arial"/>
+          <w:sz w:val="20"/>
+          <w:szCs w:val="20"/>
+          <w:lang w:val="en-US"/>
+        </w:rPr>
+      </w:pPr>
+      <w:proofErr w:type="spellStart"/>
+      <w:proofErr w:type="gramStart"/>
+      <w:r>
+        <w:rPr>
+          <w:rFonts w:ascii="Arial" w:hAnsi="Arial" w:cs="Arial"/>
+          <w:sz w:val="20"/>
+          <w:szCs w:val="20"/>
+          <w:lang w:val="en-US"/>
+        </w:rPr>
+        <w:t>vrrp</w:t>
+      </w:r>
+      <w:proofErr w:type="spellEnd"/>
+      <w:proofErr w:type="gramEnd"/>
+      <w:r>
+        <w:rPr>
+          <w:rFonts w:ascii="Arial" w:hAnsi="Arial" w:cs="Arial"/>
+          <w:sz w:val="20"/>
+          <w:szCs w:val="20"/>
+          <w:lang w:val="en-US"/>
+        </w:rPr>
+        <w:t xml:space="preserve"> 11 description </w:t>
+      </w:r>
+      <w:proofErr w:type="spellStart"/>
+      <w:r>
+        <w:rPr>
+          <w:rFonts w:ascii="Arial" w:hAnsi="Arial" w:cs="Arial"/>
+          <w:sz w:val="20"/>
+          <w:szCs w:val="20"/>
+          <w:lang w:val="en-US"/>
+        </w:rPr>
+        <w:t>vrrp_lan_isp</w:t>
+      </w:r>
+      <w:proofErr w:type="spellEnd"/>
+    </w:p>
+    <w:p>
+      <w:pPr>
+        <w:autoSpaceDE w:val="0"/>
+        <w:autoSpaceDN w:val="0"/>
+        <w:adjustRightInd w:val="0"/>
+        <w:spacing w:after="0" w:line="240" w:lineRule="auto"/>
+        <w:jc w:val="both"/>
+        <w:rPr>
+          <w:rFonts w:ascii="Arial" w:hAnsi="Arial" w:cs="Arial"/>
+          <w:sz w:val="20"/>
+          <w:szCs w:val="20"/>
+          <w:lang w:val="en-US"/>
+        </w:rPr>
+      </w:pPr>
+      <w:proofErr w:type="spellStart"/>
+      <w:proofErr w:type="gramStart"/>
+      <w:r>
+        <w:rPr>
+          <w:rFonts w:ascii="Arial" w:hAnsi="Arial" w:cs="Arial"/>
+          <w:sz w:val="20"/>
+          <w:szCs w:val="20"/>
+          <w:lang w:val="en-US"/>
+        </w:rPr>
+        <w:t>vrrp</w:t>
+      </w:r>
+      <w:proofErr w:type="spellEnd"/>
+      <w:proofErr w:type="gramEnd"/>
+      <w:r>
+        <w:rPr>
+          <w:rFonts w:ascii="Arial" w:hAnsi="Arial" w:cs="Arial"/>
+          <w:sz w:val="20"/>
+          <w:szCs w:val="20"/>
+          <w:lang w:val="en-US"/>
+        </w:rPr>
+        <w:t xml:space="preserve"> 11 priority 100</w:t>
+      </w:r>
+    </w:p>
+    <w:p>
+      <w:pPr>
+        <w:autoSpaceDE w:val="0"/>
+        <w:autoSpaceDN w:val="0"/>
+        <w:adjustRightInd w:val="0"/>
+        <w:spacing w:after="0" w:line="240" w:lineRule="auto"/>
+        <w:jc w:val="both"/>
+        <w:rPr>
+          <w:rFonts w:ascii="Arial" w:hAnsi="Arial" w:cs="Arial"/>
+          <w:sz w:val="20"/>
+          <w:szCs w:val="20"/>
+          <w:lang w:val="en-US"/>
+        </w:rPr>
+      </w:pPr>
+      <w:proofErr w:type="spellStart"/>
+      <w:proofErr w:type="gramStart"/>
+      <w:r>
+        <w:rPr>
+          <w:rFonts w:ascii="Arial" w:hAnsi="Arial" w:cs="Arial"/>
+          <w:sz w:val="20"/>
+          <w:szCs w:val="20"/>
+          <w:lang w:val="en-US"/>
+        </w:rPr>
+        <w:t>vrrp</w:t>
+      </w:r>
+      <w:proofErr w:type="spellEnd"/>
+      <w:proofErr w:type="gramEnd"/>
+      <w:r>
+        <w:rPr>
+          <w:rFonts w:ascii="Arial" w:hAnsi="Arial" w:cs="Arial"/>
+          <w:sz w:val="20"/>
+          <w:szCs w:val="20"/>
+          <w:lang w:val="en-US"/>
+        </w:rPr>
+        <w:t xml:space="preserve"> 11 timers advertise 15</w:t>
+      </w:r>
+    </w:p>
+    <w:p>
+      <w:pPr>
+        <w:autoSpaceDE w:val="0"/>
+        <w:autoSpaceDN w:val="0"/>
+        <w:adjustRightInd w:val="0"/>
+        <w:spacing w:after="0" w:line="240" w:lineRule="auto"/>
+        <w:jc w:val="both"/>
+        <w:rPr>
+          <w:rFonts w:ascii="Arial" w:hAnsi="Arial" w:cs="Arial"/>
+          <w:sz w:val="20"/>
+          <w:szCs w:val="20"/>
+          <w:lang w:val="en-US"/>
+        </w:rPr>
+      </w:pPr>
+      <w:proofErr w:type="spellStart"/>
+      <w:proofErr w:type="gramStart"/>
+      <w:r>
+        <w:rPr>
+          <w:rFonts w:ascii="Arial" w:hAnsi="Arial" w:cs="Arial"/>
+          <w:sz w:val="20"/>
+          <w:szCs w:val="20"/>
+          <w:lang w:val="en-US"/>
+        </w:rPr>
+        <w:t>vrrp</w:t>
+      </w:r>
+      <w:proofErr w:type="spellEnd"/>
+      <w:proofErr w:type="gramEnd"/>
+      <w:r>
+        <w:rPr>
+          <w:rFonts w:ascii="Arial" w:hAnsi="Arial" w:cs="Arial"/>
+          <w:sz w:val="20"/>
+          <w:szCs w:val="20"/>
+          <w:lang w:val="en-US"/>
+        </w:rPr>
+        <w:t xml:space="preserve"> 11 timers learn</w:t>
+      </w:r>
+    </w:p>
+    <w:p>
+      <w:pPr>
+        <w:autoSpaceDE w:val="0"/>
+        <w:autoSpaceDN w:val="0"/>
+        <w:adjustRightInd w:val="0"/>
+        <w:spacing w:after="0" w:line="240" w:lineRule="auto"/>
+        <w:jc w:val="both"/>
+        <w:rPr>
+          <w:rFonts w:ascii="Arial" w:hAnsi="Arial" w:cs="Arial"/>
+          <w:sz w:val="20"/>
+          <w:szCs w:val="20"/>
+          <w:lang w:val="en-US"/>
+        </w:rPr>
+      </w:pPr>
+      <w:proofErr w:type="spellStart"/>
+      <w:proofErr w:type="gramStart"/>
+      <w:r>
+        <w:rPr>
+          <w:rFonts w:ascii="Arial" w:hAnsi="Arial" w:cs="Arial"/>
+          <w:sz w:val="20"/>
+          <w:szCs w:val="20"/>
+          <w:lang w:val="en-US"/>
+        </w:rPr>
+        <w:t>vrrp</w:t>
+      </w:r>
+      <w:proofErr w:type="spellEnd"/>
+      <w:proofErr w:type="gramEnd"/>
+      <w:r>
+        <w:rPr>
+          <w:rFonts w:ascii="Arial" w:hAnsi="Arial" w:cs="Arial"/>
+          <w:sz w:val="20"/>
+          <w:szCs w:val="20"/>
+          <w:lang w:val="en-US"/>
+        </w:rPr>
+        <w:t xml:space="preserve"> 11 </w:t>
+      </w:r>
+      <w:proofErr w:type="spellStart"/>
+      <w:r>
+        <w:rPr>
+          <w:rFonts w:ascii="Arial" w:hAnsi="Arial" w:cs="Arial"/>
+          <w:sz w:val="20"/>
+          <w:szCs w:val="20"/>
+          <w:lang w:val="en-US"/>
+        </w:rPr>
+        <w:t>ip</w:t>
+      </w:r>
+      <w:proofErr w:type="spellEnd"/>
+      <w:r>
+        <w:rPr>
+          <w:rFonts w:ascii="Arial" w:hAnsi="Arial" w:cs="Arial"/>
+          <w:sz w:val="20"/>
+          <w:szCs w:val="20"/>
+          <w:lang w:val="en-US"/>
+        </w:rPr>
+        <w:t xml:space="preserve"> 192.168.71.3</w:t>
+      </w:r>
+    </w:p>
+    <w:p>
+      <w:pPr>
+        <w:autoSpaceDE w:val="0"/>
+        <w:autoSpaceDN w:val="0"/>
+        <w:adjustRightInd w:val="0"/>
+        <w:spacing w:after="0" w:line="240" w:lineRule="auto"/>
+        <w:jc w:val="both"/>
+        <w:rPr>
+          <w:rFonts w:ascii="Arial" w:hAnsi="Arial" w:cs="Arial"/>
+          <w:sz w:val="20"/>
+          <w:szCs w:val="20"/>
+          <w:lang w:val="en-US"/>
+        </w:rPr>
+      </w:pPr>
+      <w:proofErr w:type="spellStart"/>
+      <w:proofErr w:type="gramStart"/>
+      <w:r>
+        <w:rPr>
+          <w:rFonts w:ascii="Arial" w:hAnsi="Arial" w:cs="Arial"/>
+          <w:sz w:val="20"/>
+          <w:szCs w:val="20"/>
+          <w:lang w:val="en-US"/>
+        </w:rPr>
+        <w:t>vrrp</w:t>
+      </w:r>
+      <w:proofErr w:type="spellEnd"/>
+      <w:proofErr w:type="gramEnd"/>
+      <w:r>
+        <w:rPr>
+          <w:rFonts w:ascii="Arial" w:hAnsi="Arial" w:cs="Arial"/>
+          <w:sz w:val="20"/>
+          <w:szCs w:val="20"/>
+          <w:lang w:val="en-US"/>
+        </w:rPr>
+        <w:t xml:space="preserve"> 11 track 1 decrement 20</w:t>
+      </w:r>
+    </w:p>
+    <w:p>
+      <w:pPr>
+        <w:autoSpaceDE w:val="0"/>
+        <w:autoSpaceDN w:val="0"/>
+        <w:adjustRightInd w:val="0"/>
+        <w:spacing w:after="0" w:line="240" w:lineRule="auto"/>
+        <w:jc w:val="both"/>
+        <w:rPr>
+          <w:rFonts w:ascii="Arial" w:hAnsi="Arial" w:cs="Arial"/>
+          <w:sz w:val="20"/>
+          <w:szCs w:val="20"/>
+          <w:lang w:val="en-US"/>
+        </w:rPr>
+      </w:pPr>
+      <w:proofErr w:type="spellStart"/>
+      <w:proofErr w:type="gramStart"/>
+      <w:r>
+        <w:rPr>
+          <w:rFonts w:ascii="Arial" w:hAnsi="Arial" w:cs="Arial"/>
+          <w:sz w:val="20"/>
+          <w:szCs w:val="20"/>
+          <w:lang w:val="en-US"/>
+        </w:rPr>
+        <w:t>vrrp</w:t>
+      </w:r>
+      <w:proofErr w:type="spellEnd"/>
+      <w:proofErr w:type="gramEnd"/>
+      <w:r>
+        <w:rPr>
+          <w:rFonts w:ascii="Arial" w:hAnsi="Arial" w:cs="Arial"/>
+          <w:sz w:val="20"/>
+          <w:szCs w:val="20"/>
+          <w:lang w:val="en-US"/>
+        </w:rPr>
+        <w:t xml:space="preserve"> 11 track 2 decrement 20</w:t>
+      </w:r>
+    </w:p>
+    <w:p>
+      <w:pPr>
+        <w:autoSpaceDE w:val="0"/>
+        <w:autoSpaceDN w:val="0"/>
+        <w:adjustRightInd w:val="0"/>
+        <w:spacing w:after="0" w:line="240" w:lineRule="auto"/>
+        <w:jc w:val="both"/>
+        <w:rPr>
+          <w:rFonts w:ascii="Arial" w:hAnsi="Arial" w:cs="Arial"/>
+          <w:sz w:val="20"/>
+          <w:szCs w:val="20"/>
+          <w:lang w:val="en-US"/>
+        </w:rPr>
+      </w:pPr>
+      <w:proofErr w:type="gramStart"/>
+      <w:r>
+        <w:rPr>
+          <w:rFonts w:ascii="Arial" w:hAnsi="Arial" w:cs="Arial"/>
+          <w:sz w:val="20"/>
+          <w:szCs w:val="20"/>
+          <w:lang w:val="en-US"/>
+        </w:rPr>
+        <w:t>no</w:t>
+      </w:r>
+      <w:proofErr w:type="gramEnd"/>
+      <w:r>
+        <w:rPr>
+          <w:rFonts w:ascii="Arial" w:hAnsi="Arial" w:cs="Arial"/>
+          <w:sz w:val="20"/>
+          <w:szCs w:val="20"/>
+          <w:lang w:val="en-US"/>
+        </w:rPr>
+        <w:t xml:space="preserve"> shut</w:t>
+      </w:r>
+    </w:p>
+    <w:p>
+      <w:pPr>
+        <w:autoSpaceDE w:val="0"/>
+        <w:autoSpaceDN w:val="0"/>
+        <w:adjustRightInd w:val="0"/>
+        <w:spacing w:after="0" w:line="240" w:lineRule="auto"/>
+        <w:jc w:val="both"/>
+        <w:rPr>
+          <w:rFonts w:ascii="Arial" w:hAnsi="Arial" w:cs="Arial"/>
+          <w:sz w:val="20"/>
+          <w:szCs w:val="20"/>
+          <w:lang w:val="en-US"/>
+        </w:rPr>
+      </w:pPr>
       <w:bookmarkStart w:id="0" w:name="_GoBack"/>
       <w:bookmarkEnd w:id="0"/>
+    </w:p>
+    <w:p>
+      <w:pPr>
+        <w:autoSpaceDE w:val="0"/>
+        <w:autoSpaceDN w:val="0"/>
+        <w:adjustRightInd w:val="0"/>
+        <w:spacing w:after="0" w:line="240" w:lineRule="auto"/>
+        <w:jc w:val="both"/>
+        <w:rPr>
+          <w:rFonts w:ascii="Arial" w:hAnsi="Arial" w:cs="Arial"/>
+          <w:sz w:val="20"/>
+          <w:szCs w:val="20"/>
+          <w:lang w:val="en-US"/>
+        </w:rPr>
+      </w:pPr>
+    </w:p>
+    <w:p>
+      <w:pPr>
+        <w:spacing w:after="0"/>
+        <w:jc w:val="both"/>
+        <w:rPr>
+          <w:rFonts w:ascii="Arial" w:hAnsi="Arial" w:cs="Arial"/>
+          <w:b/>
+          <w:sz w:val="24"/>
+          <w:szCs w:val="24"/>
+          <w:lang w:val="en-US"/>
+        </w:rPr>
+      </w:pPr>
+      <w:r>
+        <w:rPr>
+          <w:rFonts w:ascii="Arial" w:hAnsi="Arial" w:cs="Arial"/>
+          <w:b/>
+          <w:sz w:val="24"/>
+          <w:szCs w:val="24"/>
+          <w:lang w:val="en-US"/>
+        </w:rPr>
+        <w:t>R</w:t>
+      </w:r>
+      <w:r>
+        <w:rPr>
+          <w:rFonts w:ascii="Arial" w:hAnsi="Arial" w:cs="Arial"/>
+          <w:b/>
+          <w:sz w:val="24"/>
+          <w:szCs w:val="24"/>
+          <w:lang w:val="en-US"/>
+        </w:rPr>
+        <w:t>9</w:t>
+      </w:r>
+    </w:p>
+    <w:p>
+      <w:pPr>
+        <w:autoSpaceDE w:val="0"/>
+        <w:autoSpaceDN w:val="0"/>
+        <w:adjustRightInd w:val="0"/>
+        <w:spacing w:after="0" w:line="240" w:lineRule="auto"/>
+        <w:jc w:val="both"/>
+        <w:rPr>
+          <w:rFonts w:ascii="Arial" w:hAnsi="Arial" w:cs="Arial"/>
+          <w:sz w:val="20"/>
+          <w:szCs w:val="20"/>
+          <w:lang w:val="en-US"/>
+        </w:rPr>
+      </w:pPr>
+      <w:proofErr w:type="gramStart"/>
+      <w:r>
+        <w:rPr>
+          <w:rFonts w:ascii="Arial" w:hAnsi="Arial" w:cs="Arial"/>
+          <w:sz w:val="20"/>
+          <w:szCs w:val="20"/>
+          <w:lang w:val="en-US"/>
+        </w:rPr>
+        <w:t>interface</w:t>
+      </w:r>
+      <w:proofErr w:type="gramEnd"/>
+      <w:r>
+        <w:rPr>
+          <w:rFonts w:ascii="Arial" w:hAnsi="Arial" w:cs="Arial"/>
+          <w:sz w:val="20"/>
+          <w:szCs w:val="20"/>
+          <w:lang w:val="en-US"/>
+        </w:rPr>
+        <w:t xml:space="preserve"> Ethernet1/1</w:t>
+      </w:r>
+    </w:p>
+    <w:p>
+      <w:pPr>
+        <w:autoSpaceDE w:val="0"/>
+        <w:autoSpaceDN w:val="0"/>
+        <w:adjustRightInd w:val="0"/>
+        <w:spacing w:after="0" w:line="240" w:lineRule="auto"/>
+        <w:jc w:val="both"/>
+        <w:rPr>
+          <w:rFonts w:ascii="Arial" w:hAnsi="Arial" w:cs="Arial"/>
+          <w:sz w:val="20"/>
+          <w:szCs w:val="20"/>
+          <w:lang w:val="en-US"/>
+        </w:rPr>
+      </w:pPr>
+      <w:proofErr w:type="gramStart"/>
+      <w:r>
+        <w:rPr>
+          <w:rFonts w:ascii="Arial" w:hAnsi="Arial" w:cs="Arial"/>
+          <w:sz w:val="20"/>
+          <w:szCs w:val="20"/>
+          <w:lang w:val="en-US"/>
+        </w:rPr>
+        <w:t>description</w:t>
+      </w:r>
+      <w:proofErr w:type="gramEnd"/>
+      <w:r>
+        <w:rPr>
+          <w:rFonts w:ascii="Arial" w:hAnsi="Arial" w:cs="Arial"/>
+          <w:sz w:val="20"/>
+          <w:szCs w:val="20"/>
+          <w:lang w:val="en-US"/>
+        </w:rPr>
+        <w:t xml:space="preserve"> SW3 - Red H - </w:t>
+      </w:r>
+      <w:proofErr w:type="spellStart"/>
+      <w:r>
+        <w:rPr>
+          <w:rFonts w:ascii="Arial" w:hAnsi="Arial" w:cs="Arial"/>
+          <w:sz w:val="20"/>
+          <w:szCs w:val="20"/>
+          <w:lang w:val="en-US"/>
+        </w:rPr>
+        <w:t>Lapierre</w:t>
+      </w:r>
+      <w:proofErr w:type="spellEnd"/>
+    </w:p>
+    <w:p>
+      <w:pPr>
+        <w:autoSpaceDE w:val="0"/>
+        <w:autoSpaceDN w:val="0"/>
+        <w:adjustRightInd w:val="0"/>
+        <w:spacing w:after="0" w:line="240" w:lineRule="auto"/>
+        <w:jc w:val="both"/>
+        <w:rPr>
+          <w:rFonts w:ascii="Arial" w:hAnsi="Arial" w:cs="Arial"/>
+          <w:sz w:val="20"/>
+          <w:szCs w:val="20"/>
+          <w:lang w:val="en-US"/>
+        </w:rPr>
+      </w:pPr>
+      <w:proofErr w:type="spellStart"/>
+      <w:proofErr w:type="gramStart"/>
+      <w:r>
+        <w:rPr>
+          <w:rFonts w:ascii="Arial" w:hAnsi="Arial" w:cs="Arial"/>
+          <w:sz w:val="20"/>
+          <w:szCs w:val="20"/>
+          <w:lang w:val="en-US"/>
+        </w:rPr>
+        <w:t>ip</w:t>
+      </w:r>
+      <w:proofErr w:type="spellEnd"/>
+      <w:proofErr w:type="gramEnd"/>
+      <w:r>
+        <w:rPr>
+          <w:rFonts w:ascii="Arial" w:hAnsi="Arial" w:cs="Arial"/>
+          <w:sz w:val="20"/>
+          <w:szCs w:val="20"/>
+          <w:lang w:val="en-US"/>
+        </w:rPr>
+        <w:t xml:space="preserve"> address 10.19.3.131 255.255.255.240</w:t>
+      </w:r>
+    </w:p>
+    <w:p>
+      <w:pPr>
+        <w:autoSpaceDE w:val="0"/>
+        <w:autoSpaceDN w:val="0"/>
+        <w:adjustRightInd w:val="0"/>
+        <w:spacing w:after="0" w:line="240" w:lineRule="auto"/>
+        <w:jc w:val="both"/>
+        <w:rPr>
+          <w:rFonts w:ascii="Arial" w:hAnsi="Arial" w:cs="Arial"/>
+          <w:sz w:val="20"/>
+          <w:szCs w:val="20"/>
+          <w:lang w:val="en-US"/>
+        </w:rPr>
+      </w:pPr>
+      <w:proofErr w:type="gramStart"/>
+      <w:r>
+        <w:rPr>
+          <w:rFonts w:ascii="Arial" w:hAnsi="Arial" w:cs="Arial"/>
+          <w:sz w:val="20"/>
+          <w:szCs w:val="20"/>
+          <w:lang w:val="en-US"/>
+        </w:rPr>
+        <w:t>speed</w:t>
+      </w:r>
+      <w:proofErr w:type="gramEnd"/>
+      <w:r>
+        <w:rPr>
+          <w:rFonts w:ascii="Arial" w:hAnsi="Arial" w:cs="Arial"/>
+          <w:sz w:val="20"/>
+          <w:szCs w:val="20"/>
+          <w:lang w:val="en-US"/>
+        </w:rPr>
+        <w:t xml:space="preserve"> auto</w:t>
+      </w:r>
+    </w:p>
+    <w:p>
+      <w:pPr>
+        <w:autoSpaceDE w:val="0"/>
+        <w:autoSpaceDN w:val="0"/>
+        <w:adjustRightInd w:val="0"/>
+        <w:spacing w:after="0" w:line="240" w:lineRule="auto"/>
+        <w:jc w:val="both"/>
+        <w:rPr>
+          <w:rFonts w:ascii="Arial" w:hAnsi="Arial" w:cs="Arial"/>
+          <w:sz w:val="20"/>
+          <w:szCs w:val="20"/>
+          <w:lang w:val="en-US"/>
+        </w:rPr>
+      </w:pPr>
+      <w:proofErr w:type="gramStart"/>
+      <w:r>
+        <w:rPr>
+          <w:rFonts w:ascii="Arial" w:hAnsi="Arial" w:cs="Arial"/>
+          <w:sz w:val="20"/>
+          <w:szCs w:val="20"/>
+          <w:lang w:val="en-US"/>
+        </w:rPr>
+        <w:t>full-duplex</w:t>
+      </w:r>
+      <w:proofErr w:type="gramEnd"/>
+    </w:p>
+    <w:p>
+      <w:pPr>
+        <w:autoSpaceDE w:val="0"/>
+        <w:autoSpaceDN w:val="0"/>
+        <w:adjustRightInd w:val="0"/>
+        <w:spacing w:after="0" w:line="240" w:lineRule="auto"/>
+        <w:jc w:val="both"/>
+        <w:rPr>
+          <w:rFonts w:ascii="Arial" w:hAnsi="Arial" w:cs="Arial"/>
+          <w:sz w:val="20"/>
+          <w:szCs w:val="20"/>
+          <w:lang w:val="en-US"/>
+        </w:rPr>
+      </w:pPr>
+      <w:proofErr w:type="spellStart"/>
+      <w:proofErr w:type="gramStart"/>
+      <w:r>
+        <w:rPr>
+          <w:rFonts w:ascii="Arial" w:hAnsi="Arial" w:cs="Arial"/>
+          <w:sz w:val="20"/>
+          <w:szCs w:val="20"/>
+          <w:lang w:val="en-US"/>
+        </w:rPr>
+        <w:t>vrrp</w:t>
+      </w:r>
+      <w:proofErr w:type="spellEnd"/>
+      <w:proofErr w:type="gramEnd"/>
+      <w:r>
+        <w:rPr>
+          <w:rFonts w:ascii="Arial" w:hAnsi="Arial" w:cs="Arial"/>
+          <w:sz w:val="20"/>
+          <w:szCs w:val="20"/>
+          <w:lang w:val="en-US"/>
+        </w:rPr>
+        <w:t xml:space="preserve"> 10 description </w:t>
+      </w:r>
+      <w:proofErr w:type="spellStart"/>
+      <w:r>
+        <w:rPr>
+          <w:rFonts w:ascii="Arial" w:hAnsi="Arial" w:cs="Arial"/>
+          <w:sz w:val="20"/>
+          <w:szCs w:val="20"/>
+          <w:lang w:val="en-US"/>
+        </w:rPr>
+        <w:t>vrrp_lan_isp</w:t>
+      </w:r>
+      <w:proofErr w:type="spellEnd"/>
+    </w:p>
+    <w:p>
+      <w:pPr>
+        <w:autoSpaceDE w:val="0"/>
+        <w:autoSpaceDN w:val="0"/>
+        <w:adjustRightInd w:val="0"/>
+        <w:spacing w:after="0" w:line="240" w:lineRule="auto"/>
+        <w:jc w:val="both"/>
+        <w:rPr>
+          <w:rFonts w:ascii="Arial" w:hAnsi="Arial" w:cs="Arial"/>
+          <w:sz w:val="20"/>
+          <w:szCs w:val="20"/>
+          <w:lang w:val="en-US"/>
+        </w:rPr>
+      </w:pPr>
+      <w:proofErr w:type="spellStart"/>
+      <w:proofErr w:type="gramStart"/>
+      <w:r>
+        <w:rPr>
+          <w:rFonts w:ascii="Arial" w:hAnsi="Arial" w:cs="Arial"/>
+          <w:sz w:val="20"/>
+          <w:szCs w:val="20"/>
+          <w:lang w:val="en-US"/>
+        </w:rPr>
+        <w:t>vrrp</w:t>
+      </w:r>
+      <w:proofErr w:type="spellEnd"/>
+      <w:proofErr w:type="gramEnd"/>
+      <w:r>
+        <w:rPr>
+          <w:rFonts w:ascii="Arial" w:hAnsi="Arial" w:cs="Arial"/>
+          <w:sz w:val="20"/>
+          <w:szCs w:val="20"/>
+          <w:lang w:val="en-US"/>
+        </w:rPr>
+        <w:t xml:space="preserve"> 10 priority 100</w:t>
+      </w:r>
+    </w:p>
+    <w:p>
+      <w:pPr>
+        <w:autoSpaceDE w:val="0"/>
+        <w:autoSpaceDN w:val="0"/>
+        <w:adjustRightInd w:val="0"/>
+        <w:spacing w:after="0" w:line="240" w:lineRule="auto"/>
+        <w:jc w:val="both"/>
+        <w:rPr>
+          <w:rFonts w:ascii="Arial" w:hAnsi="Arial" w:cs="Arial"/>
+          <w:sz w:val="20"/>
+          <w:szCs w:val="20"/>
+          <w:lang w:val="en-US"/>
+        </w:rPr>
+      </w:pPr>
+      <w:proofErr w:type="spellStart"/>
+      <w:proofErr w:type="gramStart"/>
+      <w:r>
+        <w:rPr>
+          <w:rFonts w:ascii="Arial" w:hAnsi="Arial" w:cs="Arial"/>
+          <w:sz w:val="20"/>
+          <w:szCs w:val="20"/>
+          <w:lang w:val="en-US"/>
+        </w:rPr>
+        <w:t>vrrp</w:t>
+      </w:r>
+      <w:proofErr w:type="spellEnd"/>
+      <w:proofErr w:type="gramEnd"/>
+      <w:r>
+        <w:rPr>
+          <w:rFonts w:ascii="Arial" w:hAnsi="Arial" w:cs="Arial"/>
+          <w:sz w:val="20"/>
+          <w:szCs w:val="20"/>
+          <w:lang w:val="en-US"/>
+        </w:rPr>
+        <w:t xml:space="preserve"> 10 timers advertise 15</w:t>
+      </w:r>
+    </w:p>
+    <w:p>
+      <w:pPr>
+        <w:autoSpaceDE w:val="0"/>
+        <w:autoSpaceDN w:val="0"/>
+        <w:adjustRightInd w:val="0"/>
+        <w:spacing w:after="0" w:line="240" w:lineRule="auto"/>
+        <w:jc w:val="both"/>
+        <w:rPr>
+          <w:rFonts w:ascii="Arial" w:hAnsi="Arial" w:cs="Arial"/>
+          <w:sz w:val="20"/>
+          <w:szCs w:val="20"/>
+          <w:lang w:val="en-US"/>
+        </w:rPr>
+      </w:pPr>
+      <w:proofErr w:type="spellStart"/>
+      <w:proofErr w:type="gramStart"/>
+      <w:r>
+        <w:rPr>
+          <w:rFonts w:ascii="Arial" w:hAnsi="Arial" w:cs="Arial"/>
+          <w:sz w:val="20"/>
+          <w:szCs w:val="20"/>
+          <w:lang w:val="en-US"/>
+        </w:rPr>
+        <w:t>vrrp</w:t>
+      </w:r>
+      <w:proofErr w:type="spellEnd"/>
+      <w:proofErr w:type="gramEnd"/>
+      <w:r>
+        <w:rPr>
+          <w:rFonts w:ascii="Arial" w:hAnsi="Arial" w:cs="Arial"/>
+          <w:sz w:val="20"/>
+          <w:szCs w:val="20"/>
+          <w:lang w:val="en-US"/>
+        </w:rPr>
+        <w:t xml:space="preserve"> 10 timers learn</w:t>
+      </w:r>
+    </w:p>
+    <w:p>
+      <w:pPr>
+        <w:autoSpaceDE w:val="0"/>
+        <w:autoSpaceDN w:val="0"/>
+        <w:adjustRightInd w:val="0"/>
+        <w:spacing w:after="0" w:line="240" w:lineRule="auto"/>
+        <w:jc w:val="both"/>
+        <w:rPr>
+          <w:rFonts w:ascii="Arial" w:hAnsi="Arial" w:cs="Arial"/>
+          <w:sz w:val="20"/>
+          <w:szCs w:val="20"/>
+          <w:lang w:val="en-US"/>
+        </w:rPr>
+      </w:pPr>
+      <w:proofErr w:type="spellStart"/>
+      <w:proofErr w:type="gramStart"/>
+      <w:r>
+        <w:rPr>
+          <w:rFonts w:ascii="Arial" w:hAnsi="Arial" w:cs="Arial"/>
+          <w:sz w:val="20"/>
+          <w:szCs w:val="20"/>
+          <w:lang w:val="en-US"/>
+        </w:rPr>
+        <w:t>vrrp</w:t>
+      </w:r>
+      <w:proofErr w:type="spellEnd"/>
+      <w:proofErr w:type="gramEnd"/>
+      <w:r>
+        <w:rPr>
+          <w:rFonts w:ascii="Arial" w:hAnsi="Arial" w:cs="Arial"/>
+          <w:sz w:val="20"/>
+          <w:szCs w:val="20"/>
+          <w:lang w:val="en-US"/>
+        </w:rPr>
+        <w:t xml:space="preserve"> 10 </w:t>
+      </w:r>
+      <w:proofErr w:type="spellStart"/>
+      <w:r>
+        <w:rPr>
+          <w:rFonts w:ascii="Arial" w:hAnsi="Arial" w:cs="Arial"/>
+          <w:sz w:val="20"/>
+          <w:szCs w:val="20"/>
+          <w:lang w:val="en-US"/>
+        </w:rPr>
+        <w:t>ip</w:t>
+      </w:r>
+      <w:proofErr w:type="spellEnd"/>
+      <w:r>
+        <w:rPr>
+          <w:rFonts w:ascii="Arial" w:hAnsi="Arial" w:cs="Arial"/>
+          <w:sz w:val="20"/>
+          <w:szCs w:val="20"/>
+          <w:lang w:val="en-US"/>
+        </w:rPr>
+        <w:t xml:space="preserve"> 10.19.3.133</w:t>
+      </w:r>
+    </w:p>
+    <w:p>
+      <w:pPr>
+        <w:autoSpaceDE w:val="0"/>
+        <w:autoSpaceDN w:val="0"/>
+        <w:adjustRightInd w:val="0"/>
+        <w:spacing w:after="0" w:line="240" w:lineRule="auto"/>
+        <w:jc w:val="both"/>
+        <w:rPr>
+          <w:rFonts w:ascii="Arial" w:hAnsi="Arial" w:cs="Arial"/>
+          <w:sz w:val="20"/>
+          <w:szCs w:val="20"/>
+          <w:lang w:val="en-US"/>
+        </w:rPr>
+      </w:pPr>
+      <w:proofErr w:type="spellStart"/>
+      <w:proofErr w:type="gramStart"/>
+      <w:r>
+        <w:rPr>
+          <w:rFonts w:ascii="Arial" w:hAnsi="Arial" w:cs="Arial"/>
+          <w:sz w:val="20"/>
+          <w:szCs w:val="20"/>
+          <w:lang w:val="en-US"/>
+        </w:rPr>
+        <w:t>vrrp</w:t>
+      </w:r>
+      <w:proofErr w:type="spellEnd"/>
+      <w:proofErr w:type="gramEnd"/>
+      <w:r>
+        <w:rPr>
+          <w:rFonts w:ascii="Arial" w:hAnsi="Arial" w:cs="Arial"/>
+          <w:sz w:val="20"/>
+          <w:szCs w:val="20"/>
+          <w:lang w:val="en-US"/>
+        </w:rPr>
+        <w:t xml:space="preserve"> 10 track 1 decrement 20</w:t>
+      </w:r>
+    </w:p>
+    <w:p>
+      <w:pPr>
+        <w:autoSpaceDE w:val="0"/>
+        <w:autoSpaceDN w:val="0"/>
+        <w:adjustRightInd w:val="0"/>
+        <w:spacing w:after="0" w:line="240" w:lineRule="auto"/>
+        <w:jc w:val="both"/>
+        <w:rPr>
+          <w:rFonts w:ascii="Arial" w:hAnsi="Arial" w:cs="Arial"/>
+          <w:sz w:val="20"/>
+          <w:szCs w:val="20"/>
+          <w:lang w:val="en-US"/>
+        </w:rPr>
+      </w:pPr>
+      <w:proofErr w:type="spellStart"/>
+      <w:proofErr w:type="gramStart"/>
+      <w:r>
+        <w:rPr>
+          <w:rFonts w:ascii="Arial" w:hAnsi="Arial" w:cs="Arial"/>
+          <w:sz w:val="20"/>
+          <w:szCs w:val="20"/>
+          <w:lang w:val="en-US"/>
+        </w:rPr>
+        <w:t>vrrp</w:t>
+      </w:r>
+      <w:proofErr w:type="spellEnd"/>
+      <w:proofErr w:type="gramEnd"/>
+      <w:r>
+        <w:rPr>
+          <w:rFonts w:ascii="Arial" w:hAnsi="Arial" w:cs="Arial"/>
+          <w:sz w:val="20"/>
+          <w:szCs w:val="20"/>
+          <w:lang w:val="en-US"/>
+        </w:rPr>
+        <w:t xml:space="preserve"> 10 track 2 decrement 20</w:t>
+      </w:r>
+    </w:p>
+    <w:p>
+      <w:pPr>
+        <w:autoSpaceDE w:val="0"/>
+        <w:autoSpaceDN w:val="0"/>
+        <w:adjustRightInd w:val="0"/>
+        <w:spacing w:after="0" w:line="240" w:lineRule="auto"/>
+        <w:jc w:val="both"/>
+        <w:rPr>
+          <w:rFonts w:ascii="Arial" w:hAnsi="Arial" w:cs="Arial"/>
+          <w:sz w:val="20"/>
+          <w:szCs w:val="20"/>
+          <w:lang w:val="en-US"/>
+        </w:rPr>
+      </w:pPr>
+      <w:proofErr w:type="gramStart"/>
+      <w:r>
+        <w:rPr>
+          <w:rFonts w:ascii="Arial" w:hAnsi="Arial" w:cs="Arial"/>
+          <w:sz w:val="20"/>
+          <w:szCs w:val="20"/>
+          <w:lang w:val="en-US"/>
+        </w:rPr>
+        <w:t>no</w:t>
+      </w:r>
+      <w:proofErr w:type="gramEnd"/>
+      <w:r>
+        <w:rPr>
+          <w:rFonts w:ascii="Arial" w:hAnsi="Arial" w:cs="Arial"/>
+          <w:sz w:val="20"/>
+          <w:szCs w:val="20"/>
+          <w:lang w:val="en-US"/>
+        </w:rPr>
+        <w:t xml:space="preserve"> shut</w:t>
+      </w:r>
+    </w:p>
+    <w:p>
+      <w:pPr>
+        <w:autoSpaceDE w:val="0"/>
+        <w:autoSpaceDN w:val="0"/>
+        <w:adjustRightInd w:val="0"/>
+        <w:spacing w:after="0" w:line="240" w:lineRule="auto"/>
+        <w:jc w:val="both"/>
+        <w:rPr>
+          <w:rFonts w:ascii="Arial" w:hAnsi="Arial" w:cs="Arial"/>
+          <w:sz w:val="20"/>
+          <w:szCs w:val="20"/>
+          <w:lang w:val="en-US"/>
+        </w:rPr>
+      </w:pPr>
+    </w:p>
+    <w:p>
+      <w:pPr>
+        <w:autoSpaceDE w:val="0"/>
+        <w:autoSpaceDN w:val="0"/>
+        <w:adjustRightInd w:val="0"/>
+        <w:spacing w:after="0" w:line="240" w:lineRule="auto"/>
+        <w:jc w:val="both"/>
+        <w:rPr>
+          <w:rFonts w:ascii="Arial" w:hAnsi="Arial" w:cs="Arial"/>
+          <w:sz w:val="20"/>
+          <w:szCs w:val="20"/>
+          <w:lang w:val="en-US"/>
+        </w:rPr>
+      </w:pPr>
+      <w:proofErr w:type="gramStart"/>
+      <w:r>
+        <w:rPr>
+          <w:rFonts w:ascii="Arial" w:hAnsi="Arial" w:cs="Arial"/>
+          <w:sz w:val="20"/>
+          <w:szCs w:val="20"/>
+          <w:lang w:val="en-US"/>
+        </w:rPr>
+        <w:t>interface</w:t>
+      </w:r>
+      <w:proofErr w:type="gramEnd"/>
+      <w:r>
+        <w:rPr>
+          <w:rFonts w:ascii="Arial" w:hAnsi="Arial" w:cs="Arial"/>
+          <w:sz w:val="20"/>
+          <w:szCs w:val="20"/>
+          <w:lang w:val="en-US"/>
+        </w:rPr>
+        <w:t xml:space="preserve"> Ethernet1/0</w:t>
+      </w:r>
+    </w:p>
+    <w:p>
+      <w:pPr>
+        <w:autoSpaceDE w:val="0"/>
+        <w:autoSpaceDN w:val="0"/>
+        <w:adjustRightInd w:val="0"/>
+        <w:spacing w:after="0" w:line="240" w:lineRule="auto"/>
+        <w:jc w:val="both"/>
+        <w:rPr>
+          <w:rFonts w:ascii="Arial" w:hAnsi="Arial" w:cs="Arial"/>
+          <w:sz w:val="20"/>
+          <w:szCs w:val="20"/>
+          <w:lang w:val="en-US"/>
+        </w:rPr>
+      </w:pPr>
+      <w:proofErr w:type="gramStart"/>
+      <w:r>
+        <w:rPr>
+          <w:rFonts w:ascii="Arial" w:hAnsi="Arial" w:cs="Arial"/>
+          <w:sz w:val="20"/>
+          <w:szCs w:val="20"/>
+          <w:lang w:val="en-US"/>
+        </w:rPr>
+        <w:t>description</w:t>
+      </w:r>
+      <w:proofErr w:type="gramEnd"/>
+      <w:r>
+        <w:rPr>
+          <w:rFonts w:ascii="Arial" w:hAnsi="Arial" w:cs="Arial"/>
+          <w:sz w:val="20"/>
+          <w:szCs w:val="20"/>
+          <w:lang w:val="en-US"/>
+        </w:rPr>
+        <w:t xml:space="preserve"> Link to L - Cannondale</w:t>
+      </w:r>
+    </w:p>
+    <w:p>
+      <w:pPr>
+        <w:autoSpaceDE w:val="0"/>
+        <w:autoSpaceDN w:val="0"/>
+        <w:adjustRightInd w:val="0"/>
+        <w:spacing w:after="0" w:line="240" w:lineRule="auto"/>
+        <w:jc w:val="both"/>
+        <w:rPr>
+          <w:rFonts w:ascii="Arial" w:hAnsi="Arial" w:cs="Arial"/>
+          <w:sz w:val="20"/>
+          <w:szCs w:val="20"/>
+          <w:lang w:val="en-US"/>
+        </w:rPr>
+      </w:pPr>
+      <w:proofErr w:type="spellStart"/>
+      <w:proofErr w:type="gramStart"/>
+      <w:r>
+        <w:rPr>
+          <w:rFonts w:ascii="Arial" w:hAnsi="Arial" w:cs="Arial"/>
+          <w:sz w:val="20"/>
+          <w:szCs w:val="20"/>
+          <w:lang w:val="en-US"/>
+        </w:rPr>
+        <w:t>ip</w:t>
+      </w:r>
+      <w:proofErr w:type="spellEnd"/>
+      <w:proofErr w:type="gramEnd"/>
+      <w:r>
+        <w:rPr>
+          <w:rFonts w:ascii="Arial" w:hAnsi="Arial" w:cs="Arial"/>
+          <w:sz w:val="20"/>
+          <w:szCs w:val="20"/>
+          <w:lang w:val="en-US"/>
+        </w:rPr>
+        <w:t xml:space="preserve"> address 10.19.3.65 255.255.255.224</w:t>
+      </w:r>
+    </w:p>
+    <w:p>
+      <w:pPr>
+        <w:autoSpaceDE w:val="0"/>
+        <w:autoSpaceDN w:val="0"/>
+        <w:adjustRightInd w:val="0"/>
+        <w:spacing w:after="0" w:line="240" w:lineRule="auto"/>
+        <w:jc w:val="both"/>
+        <w:rPr>
+          <w:rFonts w:ascii="Arial" w:hAnsi="Arial" w:cs="Arial"/>
+          <w:sz w:val="20"/>
+          <w:szCs w:val="20"/>
+          <w:lang w:val="en-US"/>
+        </w:rPr>
+      </w:pPr>
+      <w:proofErr w:type="gramStart"/>
+      <w:r>
+        <w:rPr>
+          <w:rFonts w:ascii="Arial" w:hAnsi="Arial" w:cs="Arial"/>
+          <w:sz w:val="20"/>
+          <w:szCs w:val="20"/>
+          <w:lang w:val="en-US"/>
+        </w:rPr>
+        <w:t>full-duplex</w:t>
+      </w:r>
+      <w:proofErr w:type="gramEnd"/>
+    </w:p>
+    <w:p>
+      <w:pPr>
+        <w:autoSpaceDE w:val="0"/>
+        <w:autoSpaceDN w:val="0"/>
+        <w:adjustRightInd w:val="0"/>
+        <w:spacing w:after="0" w:line="240" w:lineRule="auto"/>
+        <w:jc w:val="both"/>
+        <w:rPr>
+          <w:rFonts w:ascii="Arial" w:hAnsi="Arial" w:cs="Arial"/>
+          <w:sz w:val="20"/>
+          <w:szCs w:val="20"/>
+          <w:lang w:val="en-US"/>
+        </w:rPr>
+      </w:pPr>
+      <w:proofErr w:type="gramStart"/>
+      <w:r>
+        <w:rPr>
+          <w:rFonts w:ascii="Arial" w:hAnsi="Arial" w:cs="Arial"/>
+          <w:sz w:val="20"/>
+          <w:szCs w:val="20"/>
+          <w:lang w:val="en-US"/>
+        </w:rPr>
+        <w:t>speed</w:t>
+      </w:r>
+      <w:proofErr w:type="gramEnd"/>
+      <w:r>
+        <w:rPr>
+          <w:rFonts w:ascii="Arial" w:hAnsi="Arial" w:cs="Arial"/>
+          <w:sz w:val="20"/>
+          <w:szCs w:val="20"/>
+          <w:lang w:val="en-US"/>
+        </w:rPr>
+        <w:t xml:space="preserve"> auto</w:t>
+      </w:r>
+    </w:p>
+    <w:p>
+      <w:pPr>
+        <w:autoSpaceDE w:val="0"/>
+        <w:autoSpaceDN w:val="0"/>
+        <w:adjustRightInd w:val="0"/>
+        <w:spacing w:after="0" w:line="240" w:lineRule="auto"/>
+        <w:jc w:val="both"/>
+        <w:rPr>
+          <w:rFonts w:ascii="Arial" w:hAnsi="Arial" w:cs="Arial"/>
+          <w:sz w:val="20"/>
+          <w:szCs w:val="20"/>
+          <w:lang w:val="en-US"/>
+        </w:rPr>
+      </w:pPr>
+      <w:proofErr w:type="spellStart"/>
+      <w:proofErr w:type="gramStart"/>
+      <w:r>
+        <w:rPr>
+          <w:rFonts w:ascii="Arial" w:hAnsi="Arial" w:cs="Arial"/>
+          <w:sz w:val="20"/>
+          <w:szCs w:val="20"/>
+          <w:lang w:val="en-US"/>
+        </w:rPr>
+        <w:t>vrrp</w:t>
+      </w:r>
+      <w:proofErr w:type="spellEnd"/>
+      <w:proofErr w:type="gramEnd"/>
+      <w:r>
+        <w:rPr>
+          <w:rFonts w:ascii="Arial" w:hAnsi="Arial" w:cs="Arial"/>
+          <w:sz w:val="20"/>
+          <w:szCs w:val="20"/>
+          <w:lang w:val="en-US"/>
+        </w:rPr>
+        <w:t xml:space="preserve"> 11 description vrrp_lan_1</w:t>
+      </w:r>
+    </w:p>
+    <w:p>
+      <w:pPr>
+        <w:autoSpaceDE w:val="0"/>
+        <w:autoSpaceDN w:val="0"/>
+        <w:adjustRightInd w:val="0"/>
+        <w:spacing w:after="0" w:line="240" w:lineRule="auto"/>
+        <w:jc w:val="both"/>
+        <w:rPr>
+          <w:rFonts w:ascii="Arial" w:hAnsi="Arial" w:cs="Arial"/>
+          <w:sz w:val="20"/>
+          <w:szCs w:val="20"/>
+          <w:lang w:val="en-US"/>
+        </w:rPr>
+      </w:pPr>
+      <w:proofErr w:type="spellStart"/>
+      <w:proofErr w:type="gramStart"/>
+      <w:r>
+        <w:rPr>
+          <w:rFonts w:ascii="Arial" w:hAnsi="Arial" w:cs="Arial"/>
+          <w:sz w:val="20"/>
+          <w:szCs w:val="20"/>
+          <w:lang w:val="en-US"/>
+        </w:rPr>
+        <w:t>vrrp</w:t>
+      </w:r>
+      <w:proofErr w:type="spellEnd"/>
+      <w:proofErr w:type="gramEnd"/>
+      <w:r>
+        <w:rPr>
+          <w:rFonts w:ascii="Arial" w:hAnsi="Arial" w:cs="Arial"/>
+          <w:sz w:val="20"/>
+          <w:szCs w:val="20"/>
+          <w:lang w:val="en-US"/>
+        </w:rPr>
+        <w:t xml:space="preserve"> 11 priority 100</w:t>
+      </w:r>
+    </w:p>
+    <w:p>
+      <w:pPr>
+        <w:autoSpaceDE w:val="0"/>
+        <w:autoSpaceDN w:val="0"/>
+        <w:adjustRightInd w:val="0"/>
+        <w:spacing w:after="0" w:line="240" w:lineRule="auto"/>
+        <w:jc w:val="both"/>
+        <w:rPr>
+          <w:rFonts w:ascii="Arial" w:hAnsi="Arial" w:cs="Arial"/>
+          <w:sz w:val="20"/>
+          <w:szCs w:val="20"/>
+          <w:lang w:val="en-US"/>
+        </w:rPr>
+      </w:pPr>
+      <w:proofErr w:type="spellStart"/>
+      <w:proofErr w:type="gramStart"/>
+      <w:r>
+        <w:rPr>
+          <w:rFonts w:ascii="Arial" w:hAnsi="Arial" w:cs="Arial"/>
+          <w:sz w:val="20"/>
+          <w:szCs w:val="20"/>
+          <w:lang w:val="en-US"/>
+        </w:rPr>
+        <w:t>vrrp</w:t>
+      </w:r>
+      <w:proofErr w:type="spellEnd"/>
+      <w:proofErr w:type="gramEnd"/>
+      <w:r>
+        <w:rPr>
+          <w:rFonts w:ascii="Arial" w:hAnsi="Arial" w:cs="Arial"/>
+          <w:sz w:val="20"/>
+          <w:szCs w:val="20"/>
+          <w:lang w:val="en-US"/>
+        </w:rPr>
+        <w:t xml:space="preserve"> 11 timers advertise 15</w:t>
+      </w:r>
+    </w:p>
+    <w:p>
+      <w:pPr>
+        <w:autoSpaceDE w:val="0"/>
+        <w:autoSpaceDN w:val="0"/>
+        <w:adjustRightInd w:val="0"/>
+        <w:spacing w:after="0" w:line="240" w:lineRule="auto"/>
+        <w:jc w:val="both"/>
+        <w:rPr>
+          <w:rFonts w:ascii="Arial" w:hAnsi="Arial" w:cs="Arial"/>
+          <w:sz w:val="20"/>
+          <w:szCs w:val="20"/>
+          <w:lang w:val="en-US"/>
+        </w:rPr>
+      </w:pPr>
+      <w:proofErr w:type="spellStart"/>
+      <w:proofErr w:type="gramStart"/>
+      <w:r>
+        <w:rPr>
+          <w:rFonts w:ascii="Arial" w:hAnsi="Arial" w:cs="Arial"/>
+          <w:sz w:val="20"/>
+          <w:szCs w:val="20"/>
+          <w:lang w:val="en-US"/>
+        </w:rPr>
+        <w:t>vrrp</w:t>
+      </w:r>
+      <w:proofErr w:type="spellEnd"/>
+      <w:proofErr w:type="gramEnd"/>
+      <w:r>
+        <w:rPr>
+          <w:rFonts w:ascii="Arial" w:hAnsi="Arial" w:cs="Arial"/>
+          <w:sz w:val="20"/>
+          <w:szCs w:val="20"/>
+          <w:lang w:val="en-US"/>
+        </w:rPr>
+        <w:t xml:space="preserve"> 11 timers learn</w:t>
+      </w:r>
+    </w:p>
+    <w:p>
+      <w:pPr>
+        <w:autoSpaceDE w:val="0"/>
+        <w:autoSpaceDN w:val="0"/>
+        <w:adjustRightInd w:val="0"/>
+        <w:spacing w:after="0" w:line="240" w:lineRule="auto"/>
+        <w:jc w:val="both"/>
+        <w:rPr>
+          <w:rFonts w:ascii="Arial" w:hAnsi="Arial" w:cs="Arial"/>
+          <w:sz w:val="20"/>
+          <w:szCs w:val="20"/>
+          <w:lang w:val="en-US"/>
+        </w:rPr>
+      </w:pPr>
+      <w:proofErr w:type="spellStart"/>
+      <w:proofErr w:type="gramStart"/>
+      <w:r>
+        <w:rPr>
+          <w:rFonts w:ascii="Arial" w:hAnsi="Arial" w:cs="Arial"/>
+          <w:sz w:val="20"/>
+          <w:szCs w:val="20"/>
+          <w:lang w:val="en-US"/>
+        </w:rPr>
+        <w:t>vrrp</w:t>
+      </w:r>
+      <w:proofErr w:type="spellEnd"/>
+      <w:proofErr w:type="gramEnd"/>
+      <w:r>
+        <w:rPr>
+          <w:rFonts w:ascii="Arial" w:hAnsi="Arial" w:cs="Arial"/>
+          <w:sz w:val="20"/>
+          <w:szCs w:val="20"/>
+          <w:lang w:val="en-US"/>
+        </w:rPr>
+        <w:t xml:space="preserve"> 11 </w:t>
+      </w:r>
+      <w:proofErr w:type="spellStart"/>
+      <w:r>
+        <w:rPr>
+          <w:rFonts w:ascii="Arial" w:hAnsi="Arial" w:cs="Arial"/>
+          <w:sz w:val="20"/>
+          <w:szCs w:val="20"/>
+          <w:lang w:val="en-US"/>
+        </w:rPr>
+        <w:t>ip</w:t>
+      </w:r>
+      <w:proofErr w:type="spellEnd"/>
+      <w:r>
+        <w:rPr>
+          <w:rFonts w:ascii="Arial" w:hAnsi="Arial" w:cs="Arial"/>
+          <w:sz w:val="20"/>
+          <w:szCs w:val="20"/>
+          <w:lang w:val="en-US"/>
+        </w:rPr>
+        <w:t xml:space="preserve"> 10.19.3.67</w:t>
+      </w:r>
+    </w:p>
+    <w:p>
+      <w:pPr>
+        <w:autoSpaceDE w:val="0"/>
+        <w:autoSpaceDN w:val="0"/>
+        <w:adjustRightInd w:val="0"/>
+        <w:spacing w:after="0" w:line="240" w:lineRule="auto"/>
+        <w:jc w:val="both"/>
+        <w:rPr>
+          <w:rFonts w:ascii="Arial" w:hAnsi="Arial" w:cs="Arial"/>
+          <w:sz w:val="20"/>
+          <w:szCs w:val="20"/>
+          <w:lang w:val="en-US"/>
+        </w:rPr>
+      </w:pPr>
+      <w:proofErr w:type="gramStart"/>
+      <w:r>
+        <w:rPr>
+          <w:rFonts w:ascii="Arial" w:hAnsi="Arial" w:cs="Arial"/>
+          <w:sz w:val="20"/>
+          <w:szCs w:val="20"/>
+          <w:lang w:val="en-US"/>
+        </w:rPr>
+        <w:t>no</w:t>
+      </w:r>
+      <w:proofErr w:type="gramEnd"/>
+      <w:r>
+        <w:rPr>
+          <w:rFonts w:ascii="Arial" w:hAnsi="Arial" w:cs="Arial"/>
+          <w:sz w:val="20"/>
+          <w:szCs w:val="20"/>
+          <w:lang w:val="en-US"/>
+        </w:rPr>
+        <w:t xml:space="preserve"> shut</w:t>
+      </w:r>
+    </w:p>
+    <w:p>
+      <w:pPr>
+        <w:spacing w:after="0"/>
+        <w:jc w:val="both"/>
+        <w:rPr>
+          <w:rFonts w:ascii="Arial" w:hAnsi="Arial" w:cs="Arial"/>
+          <w:b/>
+          <w:sz w:val="24"/>
+          <w:szCs w:val="24"/>
+        </w:rPr>
+      </w:pPr>
+    </w:p>
+    <w:p>
+      <w:pPr>
+        <w:spacing w:after="0"/>
+        <w:jc w:val="both"/>
+        <w:rPr>
+          <w:rFonts w:ascii="Arial" w:hAnsi="Arial" w:cs="Arial"/>
+          <w:b/>
+          <w:sz w:val="24"/>
+          <w:szCs w:val="24"/>
+        </w:rPr>
+      </w:pPr>
+    </w:p>
+    <w:p>
+      <w:pPr>
+        <w:spacing w:after="0"/>
+        <w:jc w:val="both"/>
+        <w:rPr>
+          <w:rFonts w:ascii="Arial" w:hAnsi="Arial" w:cs="Arial"/>
+          <w:b/>
+          <w:sz w:val="24"/>
+          <w:szCs w:val="24"/>
+        </w:rPr>
+      </w:pPr>
+      <w:r>
+        <w:rPr>
+          <w:rFonts w:ascii="Arial" w:hAnsi="Arial" w:cs="Arial"/>
+          <w:b/>
+          <w:sz w:val="24"/>
+          <w:szCs w:val="24"/>
+        </w:rPr>
+        <w:t>R</w:t>
+      </w:r>
+      <w:r>
+        <w:rPr>
+          <w:rFonts w:ascii="Arial" w:hAnsi="Arial" w:cs="Arial"/>
+          <w:b/>
+          <w:sz w:val="24"/>
+          <w:szCs w:val="24"/>
+        </w:rPr>
+        <w:t>10</w:t>
+      </w:r>
+    </w:p>
+    <w:p>
+      <w:pPr>
+        <w:autoSpaceDE w:val="0"/>
+        <w:autoSpaceDN w:val="0"/>
+        <w:adjustRightInd w:val="0"/>
+        <w:spacing w:after="0" w:line="240" w:lineRule="auto"/>
+        <w:jc w:val="both"/>
+        <w:rPr>
+          <w:rFonts w:ascii="Arial" w:hAnsi="Arial" w:cs="Arial"/>
+          <w:sz w:val="20"/>
+          <w:szCs w:val="20"/>
+          <w:lang w:val="en-US"/>
+        </w:rPr>
+      </w:pPr>
+      <w:proofErr w:type="gramStart"/>
+      <w:r>
+        <w:rPr>
+          <w:rFonts w:ascii="Arial" w:hAnsi="Arial" w:cs="Arial"/>
+          <w:sz w:val="20"/>
+          <w:szCs w:val="20"/>
+          <w:lang w:val="en-US"/>
+        </w:rPr>
+        <w:t>interface</w:t>
+      </w:r>
+      <w:proofErr w:type="gramEnd"/>
+      <w:r>
+        <w:rPr>
+          <w:rFonts w:ascii="Arial" w:hAnsi="Arial" w:cs="Arial"/>
+          <w:sz w:val="20"/>
+          <w:szCs w:val="20"/>
+          <w:lang w:val="en-US"/>
+        </w:rPr>
+        <w:t xml:space="preserve"> Ethernet1/2</w:t>
+      </w:r>
+    </w:p>
+    <w:p>
+      <w:pPr>
+        <w:autoSpaceDE w:val="0"/>
+        <w:autoSpaceDN w:val="0"/>
+        <w:adjustRightInd w:val="0"/>
+        <w:spacing w:after="0" w:line="240" w:lineRule="auto"/>
+        <w:jc w:val="both"/>
+        <w:rPr>
+          <w:rFonts w:ascii="Arial" w:hAnsi="Arial" w:cs="Arial"/>
+          <w:sz w:val="20"/>
+          <w:szCs w:val="20"/>
+          <w:lang w:val="en-US"/>
+        </w:rPr>
+      </w:pPr>
+      <w:proofErr w:type="gramStart"/>
+      <w:r>
+        <w:rPr>
+          <w:rFonts w:ascii="Arial" w:hAnsi="Arial" w:cs="Arial"/>
+          <w:sz w:val="20"/>
+          <w:szCs w:val="20"/>
+          <w:lang w:val="en-US"/>
+        </w:rPr>
+        <w:t>description</w:t>
+      </w:r>
+      <w:proofErr w:type="gramEnd"/>
+      <w:r>
+        <w:rPr>
+          <w:rFonts w:ascii="Arial" w:hAnsi="Arial" w:cs="Arial"/>
+          <w:sz w:val="20"/>
+          <w:szCs w:val="20"/>
+          <w:lang w:val="en-US"/>
+        </w:rPr>
+        <w:t xml:space="preserve"> Link to SW3 - H, </w:t>
+      </w:r>
+      <w:proofErr w:type="spellStart"/>
+      <w:r>
+        <w:rPr>
+          <w:rFonts w:ascii="Arial" w:hAnsi="Arial" w:cs="Arial"/>
+          <w:sz w:val="20"/>
+          <w:szCs w:val="20"/>
+          <w:lang w:val="en-US"/>
+        </w:rPr>
+        <w:t>Lapierre</w:t>
+      </w:r>
+      <w:proofErr w:type="spellEnd"/>
+    </w:p>
+    <w:p>
+      <w:pPr>
+        <w:autoSpaceDE w:val="0"/>
+        <w:autoSpaceDN w:val="0"/>
+        <w:adjustRightInd w:val="0"/>
+        <w:spacing w:after="0" w:line="240" w:lineRule="auto"/>
+        <w:jc w:val="both"/>
+        <w:rPr>
+          <w:rFonts w:ascii="Arial" w:hAnsi="Arial" w:cs="Arial"/>
+          <w:sz w:val="20"/>
+          <w:szCs w:val="20"/>
+          <w:lang w:val="en-US"/>
+        </w:rPr>
+      </w:pPr>
+      <w:proofErr w:type="spellStart"/>
+      <w:proofErr w:type="gramStart"/>
+      <w:r>
+        <w:rPr>
+          <w:rFonts w:ascii="Arial" w:hAnsi="Arial" w:cs="Arial"/>
+          <w:sz w:val="20"/>
+          <w:szCs w:val="20"/>
+          <w:lang w:val="en-US"/>
+        </w:rPr>
+        <w:t>ip</w:t>
+      </w:r>
+      <w:proofErr w:type="spellEnd"/>
+      <w:proofErr w:type="gramEnd"/>
+      <w:r>
+        <w:rPr>
+          <w:rFonts w:ascii="Arial" w:hAnsi="Arial" w:cs="Arial"/>
+          <w:sz w:val="20"/>
+          <w:szCs w:val="20"/>
+          <w:lang w:val="en-US"/>
+        </w:rPr>
+        <w:t xml:space="preserve"> address 10.19.3.132 255.255.255.240</w:t>
+      </w:r>
+    </w:p>
+    <w:p>
+      <w:pPr>
+        <w:autoSpaceDE w:val="0"/>
+        <w:autoSpaceDN w:val="0"/>
+        <w:adjustRightInd w:val="0"/>
+        <w:spacing w:after="0" w:line="240" w:lineRule="auto"/>
+        <w:jc w:val="both"/>
+        <w:rPr>
+          <w:rFonts w:ascii="Arial" w:hAnsi="Arial" w:cs="Arial"/>
+          <w:sz w:val="20"/>
+          <w:szCs w:val="20"/>
+          <w:lang w:val="en-US"/>
+        </w:rPr>
+      </w:pPr>
+      <w:proofErr w:type="gramStart"/>
+      <w:r>
+        <w:rPr>
+          <w:rFonts w:ascii="Arial" w:hAnsi="Arial" w:cs="Arial"/>
+          <w:sz w:val="20"/>
+          <w:szCs w:val="20"/>
+          <w:lang w:val="en-US"/>
+        </w:rPr>
+        <w:t>full-duplex</w:t>
+      </w:r>
+      <w:proofErr w:type="gramEnd"/>
+    </w:p>
+    <w:p>
+      <w:pPr>
+        <w:autoSpaceDE w:val="0"/>
+        <w:autoSpaceDN w:val="0"/>
+        <w:adjustRightInd w:val="0"/>
+        <w:spacing w:after="0" w:line="240" w:lineRule="auto"/>
+        <w:jc w:val="both"/>
+        <w:rPr>
+          <w:rFonts w:ascii="Arial" w:hAnsi="Arial" w:cs="Arial"/>
+          <w:sz w:val="20"/>
+          <w:szCs w:val="20"/>
+          <w:lang w:val="en-US"/>
+        </w:rPr>
+      </w:pPr>
+      <w:proofErr w:type="spellStart"/>
+      <w:proofErr w:type="gramStart"/>
+      <w:r>
+        <w:rPr>
+          <w:rFonts w:ascii="Arial" w:hAnsi="Arial" w:cs="Arial"/>
+          <w:sz w:val="20"/>
+          <w:szCs w:val="20"/>
+          <w:lang w:val="en-US"/>
+        </w:rPr>
+        <w:t>vrrp</w:t>
+      </w:r>
+      <w:proofErr w:type="spellEnd"/>
+      <w:proofErr w:type="gramEnd"/>
+      <w:r>
+        <w:rPr>
+          <w:rFonts w:ascii="Arial" w:hAnsi="Arial" w:cs="Arial"/>
+          <w:sz w:val="20"/>
+          <w:szCs w:val="20"/>
+          <w:lang w:val="en-US"/>
+        </w:rPr>
+        <w:t xml:space="preserve"> 10 description </w:t>
+      </w:r>
+      <w:proofErr w:type="spellStart"/>
+      <w:r>
+        <w:rPr>
+          <w:rFonts w:ascii="Arial" w:hAnsi="Arial" w:cs="Arial"/>
+          <w:sz w:val="20"/>
+          <w:szCs w:val="20"/>
+          <w:lang w:val="en-US"/>
+        </w:rPr>
+        <w:t>vrrp_lan_isp</w:t>
+      </w:r>
+      <w:proofErr w:type="spellEnd"/>
+    </w:p>
+    <w:p>
+      <w:pPr>
+        <w:autoSpaceDE w:val="0"/>
+        <w:autoSpaceDN w:val="0"/>
+        <w:adjustRightInd w:val="0"/>
+        <w:spacing w:after="0" w:line="240" w:lineRule="auto"/>
+        <w:jc w:val="both"/>
+        <w:rPr>
+          <w:rFonts w:ascii="Arial" w:hAnsi="Arial" w:cs="Arial"/>
+          <w:sz w:val="20"/>
+          <w:szCs w:val="20"/>
+          <w:lang w:val="en-US"/>
+        </w:rPr>
+      </w:pPr>
+      <w:proofErr w:type="spellStart"/>
+      <w:proofErr w:type="gramStart"/>
+      <w:r>
+        <w:rPr>
+          <w:rFonts w:ascii="Arial" w:hAnsi="Arial" w:cs="Arial"/>
+          <w:sz w:val="20"/>
+          <w:szCs w:val="20"/>
+          <w:lang w:val="en-US"/>
+        </w:rPr>
+        <w:t>vrrp</w:t>
+      </w:r>
+      <w:proofErr w:type="spellEnd"/>
+      <w:proofErr w:type="gramEnd"/>
+      <w:r>
+        <w:rPr>
+          <w:rFonts w:ascii="Arial" w:hAnsi="Arial" w:cs="Arial"/>
+          <w:sz w:val="20"/>
+          <w:szCs w:val="20"/>
+          <w:lang w:val="en-US"/>
+        </w:rPr>
+        <w:t xml:space="preserve"> 10 priority 110</w:t>
+      </w:r>
+    </w:p>
+    <w:p>
+      <w:pPr>
+        <w:autoSpaceDE w:val="0"/>
+        <w:autoSpaceDN w:val="0"/>
+        <w:adjustRightInd w:val="0"/>
+        <w:spacing w:after="0" w:line="240" w:lineRule="auto"/>
+        <w:jc w:val="both"/>
+        <w:rPr>
+          <w:rFonts w:ascii="Arial" w:hAnsi="Arial" w:cs="Arial"/>
+          <w:sz w:val="20"/>
+          <w:szCs w:val="20"/>
+          <w:lang w:val="en-US"/>
+        </w:rPr>
+      </w:pPr>
+      <w:proofErr w:type="spellStart"/>
+      <w:proofErr w:type="gramStart"/>
+      <w:r>
+        <w:rPr>
+          <w:rFonts w:ascii="Arial" w:hAnsi="Arial" w:cs="Arial"/>
+          <w:sz w:val="20"/>
+          <w:szCs w:val="20"/>
+          <w:lang w:val="en-US"/>
+        </w:rPr>
+        <w:t>vrrp</w:t>
+      </w:r>
+      <w:proofErr w:type="spellEnd"/>
+      <w:proofErr w:type="gramEnd"/>
+      <w:r>
+        <w:rPr>
+          <w:rFonts w:ascii="Arial" w:hAnsi="Arial" w:cs="Arial"/>
+          <w:sz w:val="20"/>
+          <w:szCs w:val="20"/>
+          <w:lang w:val="en-US"/>
+        </w:rPr>
+        <w:t xml:space="preserve"> 10 timers advertise 15</w:t>
+      </w:r>
+    </w:p>
+    <w:p>
+      <w:pPr>
+        <w:autoSpaceDE w:val="0"/>
+        <w:autoSpaceDN w:val="0"/>
+        <w:adjustRightInd w:val="0"/>
+        <w:spacing w:after="0" w:line="240" w:lineRule="auto"/>
+        <w:jc w:val="both"/>
+        <w:rPr>
+          <w:rFonts w:ascii="Arial" w:hAnsi="Arial" w:cs="Arial"/>
+          <w:sz w:val="20"/>
+          <w:szCs w:val="20"/>
+          <w:lang w:val="en-US"/>
+        </w:rPr>
+      </w:pPr>
+      <w:proofErr w:type="spellStart"/>
+      <w:proofErr w:type="gramStart"/>
+      <w:r>
+        <w:rPr>
+          <w:rFonts w:ascii="Arial" w:hAnsi="Arial" w:cs="Arial"/>
+          <w:sz w:val="20"/>
+          <w:szCs w:val="20"/>
+          <w:lang w:val="en-US"/>
+        </w:rPr>
+        <w:lastRenderedPageBreak/>
+        <w:t>vrrp</w:t>
+      </w:r>
+      <w:proofErr w:type="spellEnd"/>
+      <w:proofErr w:type="gramEnd"/>
+      <w:r>
+        <w:rPr>
+          <w:rFonts w:ascii="Arial" w:hAnsi="Arial" w:cs="Arial"/>
+          <w:sz w:val="20"/>
+          <w:szCs w:val="20"/>
+          <w:lang w:val="en-US"/>
+        </w:rPr>
+        <w:t xml:space="preserve"> 10 timers learn</w:t>
+      </w:r>
+    </w:p>
+    <w:p>
+      <w:pPr>
+        <w:autoSpaceDE w:val="0"/>
+        <w:autoSpaceDN w:val="0"/>
+        <w:adjustRightInd w:val="0"/>
+        <w:spacing w:after="0" w:line="240" w:lineRule="auto"/>
+        <w:jc w:val="both"/>
+        <w:rPr>
+          <w:rFonts w:ascii="Arial" w:hAnsi="Arial" w:cs="Arial"/>
+          <w:sz w:val="20"/>
+          <w:szCs w:val="20"/>
+          <w:lang w:val="en-US"/>
+        </w:rPr>
+      </w:pPr>
+      <w:proofErr w:type="spellStart"/>
+      <w:proofErr w:type="gramStart"/>
+      <w:r>
+        <w:rPr>
+          <w:rFonts w:ascii="Arial" w:hAnsi="Arial" w:cs="Arial"/>
+          <w:sz w:val="20"/>
+          <w:szCs w:val="20"/>
+          <w:lang w:val="en-US"/>
+        </w:rPr>
+        <w:t>vrrp</w:t>
+      </w:r>
+      <w:proofErr w:type="spellEnd"/>
+      <w:proofErr w:type="gramEnd"/>
+      <w:r>
+        <w:rPr>
+          <w:rFonts w:ascii="Arial" w:hAnsi="Arial" w:cs="Arial"/>
+          <w:sz w:val="20"/>
+          <w:szCs w:val="20"/>
+          <w:lang w:val="en-US"/>
+        </w:rPr>
+        <w:t xml:space="preserve"> 10 </w:t>
+      </w:r>
+      <w:proofErr w:type="spellStart"/>
+      <w:r>
+        <w:rPr>
+          <w:rFonts w:ascii="Arial" w:hAnsi="Arial" w:cs="Arial"/>
+          <w:sz w:val="20"/>
+          <w:szCs w:val="20"/>
+          <w:lang w:val="en-US"/>
+        </w:rPr>
+        <w:t>ip</w:t>
+      </w:r>
+      <w:proofErr w:type="spellEnd"/>
+      <w:r>
+        <w:rPr>
+          <w:rFonts w:ascii="Arial" w:hAnsi="Arial" w:cs="Arial"/>
+          <w:sz w:val="20"/>
+          <w:szCs w:val="20"/>
+          <w:lang w:val="en-US"/>
+        </w:rPr>
+        <w:t xml:space="preserve"> 10.19.3.133</w:t>
+      </w:r>
+    </w:p>
+    <w:p>
+      <w:pPr>
+        <w:autoSpaceDE w:val="0"/>
+        <w:autoSpaceDN w:val="0"/>
+        <w:adjustRightInd w:val="0"/>
+        <w:spacing w:after="0" w:line="240" w:lineRule="auto"/>
+        <w:jc w:val="both"/>
+        <w:rPr>
+          <w:rFonts w:ascii="Arial" w:hAnsi="Arial" w:cs="Arial"/>
+          <w:sz w:val="20"/>
+          <w:szCs w:val="20"/>
+          <w:lang w:val="en-US"/>
+        </w:rPr>
+      </w:pPr>
+      <w:proofErr w:type="spellStart"/>
+      <w:proofErr w:type="gramStart"/>
+      <w:r>
+        <w:rPr>
+          <w:rFonts w:ascii="Arial" w:hAnsi="Arial" w:cs="Arial"/>
+          <w:sz w:val="20"/>
+          <w:szCs w:val="20"/>
+          <w:lang w:val="en-US"/>
+        </w:rPr>
+        <w:t>vrrp</w:t>
+      </w:r>
+      <w:proofErr w:type="spellEnd"/>
+      <w:proofErr w:type="gramEnd"/>
+      <w:r>
+        <w:rPr>
+          <w:rFonts w:ascii="Arial" w:hAnsi="Arial" w:cs="Arial"/>
+          <w:sz w:val="20"/>
+          <w:szCs w:val="20"/>
+          <w:lang w:val="en-US"/>
+        </w:rPr>
+        <w:t xml:space="preserve"> 10 track 1 decrement 20</w:t>
+      </w:r>
+    </w:p>
+    <w:p>
+      <w:pPr>
+        <w:autoSpaceDE w:val="0"/>
+        <w:autoSpaceDN w:val="0"/>
+        <w:adjustRightInd w:val="0"/>
+        <w:spacing w:after="0" w:line="240" w:lineRule="auto"/>
+        <w:jc w:val="both"/>
+        <w:rPr>
+          <w:rFonts w:ascii="Arial" w:hAnsi="Arial" w:cs="Arial"/>
+          <w:sz w:val="20"/>
+          <w:szCs w:val="20"/>
+          <w:lang w:val="en-US"/>
+        </w:rPr>
+      </w:pPr>
+      <w:proofErr w:type="spellStart"/>
+      <w:proofErr w:type="gramStart"/>
+      <w:r>
+        <w:rPr>
+          <w:rFonts w:ascii="Arial" w:hAnsi="Arial" w:cs="Arial"/>
+          <w:sz w:val="20"/>
+          <w:szCs w:val="20"/>
+          <w:lang w:val="en-US"/>
+        </w:rPr>
+        <w:t>vrrp</w:t>
+      </w:r>
+      <w:proofErr w:type="spellEnd"/>
+      <w:proofErr w:type="gramEnd"/>
+      <w:r>
+        <w:rPr>
+          <w:rFonts w:ascii="Arial" w:hAnsi="Arial" w:cs="Arial"/>
+          <w:sz w:val="20"/>
+          <w:szCs w:val="20"/>
+          <w:lang w:val="en-US"/>
+        </w:rPr>
+        <w:t xml:space="preserve"> 10 track 2 decrement 20</w:t>
+      </w:r>
+    </w:p>
+    <w:p>
+      <w:pPr>
+        <w:autoSpaceDE w:val="0"/>
+        <w:autoSpaceDN w:val="0"/>
+        <w:adjustRightInd w:val="0"/>
+        <w:spacing w:after="0" w:line="240" w:lineRule="auto"/>
+        <w:jc w:val="both"/>
+        <w:rPr>
+          <w:rFonts w:ascii="Arial" w:hAnsi="Arial" w:cs="Arial"/>
+          <w:sz w:val="20"/>
+          <w:szCs w:val="20"/>
+          <w:lang w:val="en-US"/>
+        </w:rPr>
+      </w:pPr>
+      <w:proofErr w:type="gramStart"/>
+      <w:r>
+        <w:rPr>
+          <w:rFonts w:ascii="Arial" w:hAnsi="Arial" w:cs="Arial"/>
+          <w:sz w:val="20"/>
+          <w:szCs w:val="20"/>
+          <w:lang w:val="en-US"/>
+        </w:rPr>
+        <w:t>no</w:t>
+      </w:r>
+      <w:proofErr w:type="gramEnd"/>
+      <w:r>
+        <w:rPr>
+          <w:rFonts w:ascii="Arial" w:hAnsi="Arial" w:cs="Arial"/>
+          <w:sz w:val="20"/>
+          <w:szCs w:val="20"/>
+          <w:lang w:val="en-US"/>
+        </w:rPr>
+        <w:t xml:space="preserve"> shut</w:t>
+      </w:r>
+    </w:p>
+    <w:p>
+      <w:pPr>
+        <w:autoSpaceDE w:val="0"/>
+        <w:autoSpaceDN w:val="0"/>
+        <w:adjustRightInd w:val="0"/>
+        <w:spacing w:after="0" w:line="240" w:lineRule="auto"/>
+        <w:jc w:val="both"/>
+        <w:rPr>
+          <w:rFonts w:ascii="Arial" w:hAnsi="Arial" w:cs="Arial"/>
+          <w:sz w:val="20"/>
+          <w:szCs w:val="20"/>
+          <w:lang w:val="en-US"/>
+        </w:rPr>
+      </w:pPr>
+    </w:p>
+    <w:p>
+      <w:pPr>
+        <w:autoSpaceDE w:val="0"/>
+        <w:autoSpaceDN w:val="0"/>
+        <w:adjustRightInd w:val="0"/>
+        <w:spacing w:after="0" w:line="240" w:lineRule="auto"/>
+        <w:jc w:val="both"/>
+        <w:rPr>
+          <w:rFonts w:ascii="Arial" w:hAnsi="Arial" w:cs="Arial"/>
+          <w:sz w:val="20"/>
+          <w:szCs w:val="20"/>
+          <w:lang w:val="en-US"/>
+        </w:rPr>
+      </w:pPr>
+      <w:proofErr w:type="gramStart"/>
+      <w:r>
+        <w:rPr>
+          <w:rFonts w:ascii="Arial" w:hAnsi="Arial" w:cs="Arial"/>
+          <w:sz w:val="20"/>
+          <w:szCs w:val="20"/>
+          <w:lang w:val="en-US"/>
+        </w:rPr>
+        <w:t>interface</w:t>
+      </w:r>
+      <w:proofErr w:type="gramEnd"/>
+      <w:r>
+        <w:rPr>
+          <w:rFonts w:ascii="Arial" w:hAnsi="Arial" w:cs="Arial"/>
+          <w:sz w:val="20"/>
+          <w:szCs w:val="20"/>
+          <w:lang w:val="en-US"/>
+        </w:rPr>
+        <w:t xml:space="preserve"> Ethernet1/0</w:t>
+      </w:r>
+    </w:p>
+    <w:p>
+      <w:pPr>
+        <w:autoSpaceDE w:val="0"/>
+        <w:autoSpaceDN w:val="0"/>
+        <w:adjustRightInd w:val="0"/>
+        <w:spacing w:after="0" w:line="240" w:lineRule="auto"/>
+        <w:jc w:val="both"/>
+        <w:rPr>
+          <w:rFonts w:ascii="Arial" w:hAnsi="Arial" w:cs="Arial"/>
+          <w:sz w:val="20"/>
+          <w:szCs w:val="20"/>
+          <w:lang w:val="en-US"/>
+        </w:rPr>
+      </w:pPr>
+      <w:proofErr w:type="gramStart"/>
+      <w:r>
+        <w:rPr>
+          <w:rFonts w:ascii="Arial" w:hAnsi="Arial" w:cs="Arial"/>
+          <w:sz w:val="20"/>
+          <w:szCs w:val="20"/>
+          <w:lang w:val="en-US"/>
+        </w:rPr>
+        <w:t>description</w:t>
+      </w:r>
+      <w:proofErr w:type="gramEnd"/>
+      <w:r>
+        <w:rPr>
+          <w:rFonts w:ascii="Arial" w:hAnsi="Arial" w:cs="Arial"/>
+          <w:sz w:val="20"/>
+          <w:szCs w:val="20"/>
+          <w:lang w:val="en-US"/>
+        </w:rPr>
+        <w:t xml:space="preserve"> Link to SW4 - J, BH</w:t>
+      </w:r>
+    </w:p>
+    <w:p>
+      <w:pPr>
+        <w:autoSpaceDE w:val="0"/>
+        <w:autoSpaceDN w:val="0"/>
+        <w:adjustRightInd w:val="0"/>
+        <w:spacing w:after="0" w:line="240" w:lineRule="auto"/>
+        <w:jc w:val="both"/>
+        <w:rPr>
+          <w:rFonts w:ascii="Arial" w:hAnsi="Arial" w:cs="Arial"/>
+          <w:sz w:val="20"/>
+          <w:szCs w:val="20"/>
+          <w:lang w:val="en-US"/>
+        </w:rPr>
+      </w:pPr>
+      <w:proofErr w:type="spellStart"/>
+      <w:proofErr w:type="gramStart"/>
+      <w:r>
+        <w:rPr>
+          <w:rFonts w:ascii="Arial" w:hAnsi="Arial" w:cs="Arial"/>
+          <w:sz w:val="20"/>
+          <w:szCs w:val="20"/>
+          <w:lang w:val="en-US"/>
+        </w:rPr>
+        <w:t>ip</w:t>
+      </w:r>
+      <w:proofErr w:type="spellEnd"/>
+      <w:proofErr w:type="gramEnd"/>
+      <w:r>
+        <w:rPr>
+          <w:rFonts w:ascii="Arial" w:hAnsi="Arial" w:cs="Arial"/>
+          <w:sz w:val="20"/>
+          <w:szCs w:val="20"/>
+          <w:lang w:val="en-US"/>
+        </w:rPr>
+        <w:t xml:space="preserve"> address 10.19.2.5 255.255.255.128</w:t>
+      </w:r>
+    </w:p>
+    <w:p>
+      <w:pPr>
+        <w:autoSpaceDE w:val="0"/>
+        <w:autoSpaceDN w:val="0"/>
+        <w:adjustRightInd w:val="0"/>
+        <w:spacing w:after="0" w:line="240" w:lineRule="auto"/>
+        <w:jc w:val="both"/>
+        <w:rPr>
+          <w:rFonts w:ascii="Arial" w:hAnsi="Arial" w:cs="Arial"/>
+          <w:sz w:val="20"/>
+          <w:szCs w:val="20"/>
+          <w:lang w:val="en-US"/>
+        </w:rPr>
+      </w:pPr>
+      <w:proofErr w:type="gramStart"/>
+      <w:r>
+        <w:rPr>
+          <w:rFonts w:ascii="Arial" w:hAnsi="Arial" w:cs="Arial"/>
+          <w:sz w:val="20"/>
+          <w:szCs w:val="20"/>
+          <w:lang w:val="en-US"/>
+        </w:rPr>
+        <w:t>full-duplex</w:t>
+      </w:r>
+      <w:proofErr w:type="gramEnd"/>
+    </w:p>
+    <w:p>
+      <w:pPr>
+        <w:autoSpaceDE w:val="0"/>
+        <w:autoSpaceDN w:val="0"/>
+        <w:adjustRightInd w:val="0"/>
+        <w:spacing w:after="0" w:line="240" w:lineRule="auto"/>
+        <w:jc w:val="both"/>
+        <w:rPr>
+          <w:rFonts w:ascii="Arial" w:hAnsi="Arial" w:cs="Arial"/>
+          <w:sz w:val="20"/>
+          <w:szCs w:val="20"/>
+          <w:lang w:val="en-US"/>
+        </w:rPr>
+      </w:pPr>
+      <w:proofErr w:type="gramStart"/>
+      <w:r>
+        <w:rPr>
+          <w:rFonts w:ascii="Arial" w:hAnsi="Arial" w:cs="Arial"/>
+          <w:sz w:val="20"/>
+          <w:szCs w:val="20"/>
+          <w:lang w:val="en-US"/>
+        </w:rPr>
+        <w:t>no</w:t>
+      </w:r>
+      <w:proofErr w:type="gramEnd"/>
+      <w:r>
+        <w:rPr>
+          <w:rFonts w:ascii="Arial" w:hAnsi="Arial" w:cs="Arial"/>
+          <w:sz w:val="20"/>
+          <w:szCs w:val="20"/>
+          <w:lang w:val="en-US"/>
+        </w:rPr>
+        <w:t xml:space="preserve"> shut</w:t>
+      </w:r>
+    </w:p>
+    <w:p>
+      <w:pPr>
+        <w:autoSpaceDE w:val="0"/>
+        <w:autoSpaceDN w:val="0"/>
+        <w:adjustRightInd w:val="0"/>
+        <w:spacing w:after="0" w:line="240" w:lineRule="auto"/>
+        <w:jc w:val="both"/>
+        <w:rPr>
+          <w:rFonts w:ascii="Arial" w:hAnsi="Arial" w:cs="Arial"/>
+          <w:sz w:val="20"/>
+          <w:szCs w:val="20"/>
+          <w:lang w:val="en-US"/>
+        </w:rPr>
+      </w:pPr>
+    </w:p>
+    <w:p>
+      <w:pPr>
+        <w:autoSpaceDE w:val="0"/>
+        <w:autoSpaceDN w:val="0"/>
+        <w:adjustRightInd w:val="0"/>
+        <w:spacing w:after="0" w:line="240" w:lineRule="auto"/>
+        <w:jc w:val="both"/>
+        <w:rPr>
+          <w:rFonts w:ascii="Arial" w:hAnsi="Arial" w:cs="Arial"/>
+          <w:sz w:val="20"/>
+          <w:szCs w:val="20"/>
+          <w:lang w:val="en-US"/>
+        </w:rPr>
+      </w:pPr>
+      <w:proofErr w:type="gramStart"/>
+      <w:r>
+        <w:rPr>
+          <w:rFonts w:ascii="Arial" w:hAnsi="Arial" w:cs="Arial"/>
+          <w:sz w:val="20"/>
+          <w:szCs w:val="20"/>
+          <w:lang w:val="en-US"/>
+        </w:rPr>
+        <w:t>interface</w:t>
+      </w:r>
+      <w:proofErr w:type="gramEnd"/>
+      <w:r>
+        <w:rPr>
+          <w:rFonts w:ascii="Arial" w:hAnsi="Arial" w:cs="Arial"/>
+          <w:sz w:val="20"/>
+          <w:szCs w:val="20"/>
+          <w:lang w:val="en-US"/>
+        </w:rPr>
+        <w:t xml:space="preserve"> Ethernet1/1</w:t>
+      </w:r>
+    </w:p>
+    <w:p>
+      <w:pPr>
+        <w:autoSpaceDE w:val="0"/>
+        <w:autoSpaceDN w:val="0"/>
+        <w:adjustRightInd w:val="0"/>
+        <w:spacing w:after="0" w:line="240" w:lineRule="auto"/>
+        <w:jc w:val="both"/>
+        <w:rPr>
+          <w:rFonts w:ascii="Arial" w:hAnsi="Arial" w:cs="Arial"/>
+          <w:sz w:val="20"/>
+          <w:szCs w:val="20"/>
+          <w:lang w:val="en-US"/>
+        </w:rPr>
+      </w:pPr>
+      <w:proofErr w:type="gramStart"/>
+      <w:r>
+        <w:rPr>
+          <w:rFonts w:ascii="Arial" w:hAnsi="Arial" w:cs="Arial"/>
+          <w:sz w:val="20"/>
+          <w:szCs w:val="20"/>
+          <w:lang w:val="en-US"/>
+        </w:rPr>
+        <w:t>description</w:t>
+      </w:r>
+      <w:proofErr w:type="gramEnd"/>
+      <w:r>
+        <w:rPr>
+          <w:rFonts w:ascii="Arial" w:hAnsi="Arial" w:cs="Arial"/>
+          <w:sz w:val="20"/>
+          <w:szCs w:val="20"/>
+          <w:lang w:val="en-US"/>
+        </w:rPr>
+        <w:t xml:space="preserve"> Link to SW6 - L, Cannondale</w:t>
+      </w:r>
+    </w:p>
+    <w:p>
+      <w:pPr>
+        <w:autoSpaceDE w:val="0"/>
+        <w:autoSpaceDN w:val="0"/>
+        <w:adjustRightInd w:val="0"/>
+        <w:spacing w:after="0" w:line="240" w:lineRule="auto"/>
+        <w:jc w:val="both"/>
+        <w:rPr>
+          <w:rFonts w:ascii="Arial" w:hAnsi="Arial" w:cs="Arial"/>
+          <w:sz w:val="20"/>
+          <w:szCs w:val="20"/>
+          <w:lang w:val="en-US"/>
+        </w:rPr>
+      </w:pPr>
+      <w:proofErr w:type="spellStart"/>
+      <w:proofErr w:type="gramStart"/>
+      <w:r>
+        <w:rPr>
+          <w:rFonts w:ascii="Arial" w:hAnsi="Arial" w:cs="Arial"/>
+          <w:sz w:val="20"/>
+          <w:szCs w:val="20"/>
+          <w:lang w:val="en-US"/>
+        </w:rPr>
+        <w:t>ip</w:t>
+      </w:r>
+      <w:proofErr w:type="spellEnd"/>
+      <w:proofErr w:type="gramEnd"/>
+      <w:r>
+        <w:rPr>
+          <w:rFonts w:ascii="Arial" w:hAnsi="Arial" w:cs="Arial"/>
+          <w:sz w:val="20"/>
+          <w:szCs w:val="20"/>
+          <w:lang w:val="en-US"/>
+        </w:rPr>
+        <w:t xml:space="preserve"> address 10.19.3.66 255.255.255.224</w:t>
+      </w:r>
+    </w:p>
+    <w:p>
+      <w:pPr>
+        <w:autoSpaceDE w:val="0"/>
+        <w:autoSpaceDN w:val="0"/>
+        <w:adjustRightInd w:val="0"/>
+        <w:spacing w:after="0" w:line="240" w:lineRule="auto"/>
+        <w:jc w:val="both"/>
+        <w:rPr>
+          <w:rFonts w:ascii="Arial" w:hAnsi="Arial" w:cs="Arial"/>
+          <w:sz w:val="20"/>
+          <w:szCs w:val="20"/>
+          <w:lang w:val="en-US"/>
+        </w:rPr>
+      </w:pPr>
+      <w:proofErr w:type="gramStart"/>
+      <w:r>
+        <w:rPr>
+          <w:rFonts w:ascii="Arial" w:hAnsi="Arial" w:cs="Arial"/>
+          <w:sz w:val="20"/>
+          <w:szCs w:val="20"/>
+          <w:lang w:val="en-US"/>
+        </w:rPr>
+        <w:t>full-duplex</w:t>
+      </w:r>
+      <w:proofErr w:type="gramEnd"/>
+    </w:p>
+    <w:p>
+      <w:pPr>
+        <w:autoSpaceDE w:val="0"/>
+        <w:autoSpaceDN w:val="0"/>
+        <w:adjustRightInd w:val="0"/>
+        <w:spacing w:after="0" w:line="240" w:lineRule="auto"/>
+        <w:jc w:val="both"/>
+        <w:rPr>
+          <w:rFonts w:ascii="Arial" w:hAnsi="Arial" w:cs="Arial"/>
+          <w:sz w:val="20"/>
+          <w:szCs w:val="20"/>
+          <w:lang w:val="en-US"/>
+        </w:rPr>
+      </w:pPr>
+      <w:proofErr w:type="spellStart"/>
+      <w:proofErr w:type="gramStart"/>
+      <w:r>
+        <w:rPr>
+          <w:rFonts w:ascii="Arial" w:hAnsi="Arial" w:cs="Arial"/>
+          <w:sz w:val="20"/>
+          <w:szCs w:val="20"/>
+          <w:lang w:val="en-US"/>
+        </w:rPr>
+        <w:t>vrrp</w:t>
+      </w:r>
+      <w:proofErr w:type="spellEnd"/>
+      <w:proofErr w:type="gramEnd"/>
+      <w:r>
+        <w:rPr>
+          <w:rFonts w:ascii="Arial" w:hAnsi="Arial" w:cs="Arial"/>
+          <w:sz w:val="20"/>
+          <w:szCs w:val="20"/>
+          <w:lang w:val="en-US"/>
+        </w:rPr>
+        <w:t xml:space="preserve"> 11 description vrrp_lan_1</w:t>
+      </w:r>
+    </w:p>
+    <w:p>
+      <w:pPr>
+        <w:autoSpaceDE w:val="0"/>
+        <w:autoSpaceDN w:val="0"/>
+        <w:adjustRightInd w:val="0"/>
+        <w:spacing w:after="0" w:line="240" w:lineRule="auto"/>
+        <w:jc w:val="both"/>
+        <w:rPr>
+          <w:rFonts w:ascii="Arial" w:hAnsi="Arial" w:cs="Arial"/>
+          <w:sz w:val="20"/>
+          <w:szCs w:val="20"/>
+          <w:lang w:val="en-US"/>
+        </w:rPr>
+      </w:pPr>
+      <w:proofErr w:type="spellStart"/>
+      <w:proofErr w:type="gramStart"/>
+      <w:r>
+        <w:rPr>
+          <w:rFonts w:ascii="Arial" w:hAnsi="Arial" w:cs="Arial"/>
+          <w:sz w:val="20"/>
+          <w:szCs w:val="20"/>
+          <w:lang w:val="en-US"/>
+        </w:rPr>
+        <w:t>vrrp</w:t>
+      </w:r>
+      <w:proofErr w:type="spellEnd"/>
+      <w:proofErr w:type="gramEnd"/>
+      <w:r>
+        <w:rPr>
+          <w:rFonts w:ascii="Arial" w:hAnsi="Arial" w:cs="Arial"/>
+          <w:sz w:val="20"/>
+          <w:szCs w:val="20"/>
+          <w:lang w:val="en-US"/>
+        </w:rPr>
+        <w:t xml:space="preserve"> 11 priority 110</w:t>
+      </w:r>
+    </w:p>
+    <w:p>
+      <w:pPr>
+        <w:autoSpaceDE w:val="0"/>
+        <w:autoSpaceDN w:val="0"/>
+        <w:adjustRightInd w:val="0"/>
+        <w:spacing w:after="0" w:line="240" w:lineRule="auto"/>
+        <w:jc w:val="both"/>
+        <w:rPr>
+          <w:rFonts w:ascii="Arial" w:hAnsi="Arial" w:cs="Arial"/>
+          <w:sz w:val="20"/>
+          <w:szCs w:val="20"/>
+          <w:lang w:val="en-US"/>
+        </w:rPr>
+      </w:pPr>
+      <w:proofErr w:type="spellStart"/>
+      <w:proofErr w:type="gramStart"/>
+      <w:r>
+        <w:rPr>
+          <w:rFonts w:ascii="Arial" w:hAnsi="Arial" w:cs="Arial"/>
+          <w:sz w:val="20"/>
+          <w:szCs w:val="20"/>
+          <w:lang w:val="en-US"/>
+        </w:rPr>
+        <w:t>vrrp</w:t>
+      </w:r>
+      <w:proofErr w:type="spellEnd"/>
+      <w:proofErr w:type="gramEnd"/>
+      <w:r>
+        <w:rPr>
+          <w:rFonts w:ascii="Arial" w:hAnsi="Arial" w:cs="Arial"/>
+          <w:sz w:val="20"/>
+          <w:szCs w:val="20"/>
+          <w:lang w:val="en-US"/>
+        </w:rPr>
+        <w:t xml:space="preserve"> 11 timers advertise 15</w:t>
+      </w:r>
+    </w:p>
+    <w:p>
+      <w:pPr>
+        <w:autoSpaceDE w:val="0"/>
+        <w:autoSpaceDN w:val="0"/>
+        <w:adjustRightInd w:val="0"/>
+        <w:spacing w:after="0" w:line="240" w:lineRule="auto"/>
+        <w:jc w:val="both"/>
+        <w:rPr>
+          <w:rFonts w:ascii="Arial" w:hAnsi="Arial" w:cs="Arial"/>
+          <w:sz w:val="20"/>
+          <w:szCs w:val="20"/>
+          <w:lang w:val="en-US"/>
+        </w:rPr>
+      </w:pPr>
+      <w:proofErr w:type="spellStart"/>
+      <w:proofErr w:type="gramStart"/>
+      <w:r>
+        <w:rPr>
+          <w:rFonts w:ascii="Arial" w:hAnsi="Arial" w:cs="Arial"/>
+          <w:sz w:val="20"/>
+          <w:szCs w:val="20"/>
+          <w:lang w:val="en-US"/>
+        </w:rPr>
+        <w:t>vrrp</w:t>
+      </w:r>
+      <w:proofErr w:type="spellEnd"/>
+      <w:proofErr w:type="gramEnd"/>
+      <w:r>
+        <w:rPr>
+          <w:rFonts w:ascii="Arial" w:hAnsi="Arial" w:cs="Arial"/>
+          <w:sz w:val="20"/>
+          <w:szCs w:val="20"/>
+          <w:lang w:val="en-US"/>
+        </w:rPr>
+        <w:t xml:space="preserve"> 11 timers learn</w:t>
+      </w:r>
+    </w:p>
+    <w:p>
+      <w:pPr>
+        <w:autoSpaceDE w:val="0"/>
+        <w:autoSpaceDN w:val="0"/>
+        <w:adjustRightInd w:val="0"/>
+        <w:spacing w:after="0" w:line="240" w:lineRule="auto"/>
+        <w:jc w:val="both"/>
+        <w:rPr>
+          <w:rFonts w:ascii="Arial" w:hAnsi="Arial" w:cs="Arial"/>
+          <w:sz w:val="20"/>
+          <w:szCs w:val="20"/>
+          <w:lang w:val="en-US"/>
+        </w:rPr>
+      </w:pPr>
+      <w:proofErr w:type="spellStart"/>
+      <w:proofErr w:type="gramStart"/>
+      <w:r>
+        <w:rPr>
+          <w:rFonts w:ascii="Arial" w:hAnsi="Arial" w:cs="Arial"/>
+          <w:sz w:val="20"/>
+          <w:szCs w:val="20"/>
+          <w:lang w:val="en-US"/>
+        </w:rPr>
+        <w:t>vrrp</w:t>
+      </w:r>
+      <w:proofErr w:type="spellEnd"/>
+      <w:proofErr w:type="gramEnd"/>
+      <w:r>
+        <w:rPr>
+          <w:rFonts w:ascii="Arial" w:hAnsi="Arial" w:cs="Arial"/>
+          <w:sz w:val="20"/>
+          <w:szCs w:val="20"/>
+          <w:lang w:val="en-US"/>
+        </w:rPr>
+        <w:t xml:space="preserve"> 11 </w:t>
+      </w:r>
+      <w:proofErr w:type="spellStart"/>
+      <w:r>
+        <w:rPr>
+          <w:rFonts w:ascii="Arial" w:hAnsi="Arial" w:cs="Arial"/>
+          <w:sz w:val="20"/>
+          <w:szCs w:val="20"/>
+          <w:lang w:val="en-US"/>
+        </w:rPr>
+        <w:t>ip</w:t>
+      </w:r>
+      <w:proofErr w:type="spellEnd"/>
+      <w:r>
+        <w:rPr>
+          <w:rFonts w:ascii="Arial" w:hAnsi="Arial" w:cs="Arial"/>
+          <w:sz w:val="20"/>
+          <w:szCs w:val="20"/>
+          <w:lang w:val="en-US"/>
+        </w:rPr>
+        <w:t xml:space="preserve"> 10.19.3.67</w:t>
+      </w:r>
+    </w:p>
+    <w:p>
+      <w:pPr>
+        <w:autoSpaceDE w:val="0"/>
+        <w:autoSpaceDN w:val="0"/>
+        <w:adjustRightInd w:val="0"/>
+        <w:spacing w:after="0" w:line="240" w:lineRule="auto"/>
+        <w:jc w:val="both"/>
+        <w:rPr>
+          <w:rFonts w:ascii="Arial" w:hAnsi="Arial" w:cs="Arial"/>
+          <w:sz w:val="20"/>
+          <w:szCs w:val="20"/>
+          <w:lang w:val="en-US"/>
+        </w:rPr>
+      </w:pPr>
+      <w:proofErr w:type="spellStart"/>
+      <w:proofErr w:type="gramStart"/>
+      <w:r>
+        <w:rPr>
+          <w:rFonts w:ascii="Arial" w:hAnsi="Arial" w:cs="Arial"/>
+          <w:sz w:val="20"/>
+          <w:szCs w:val="20"/>
+          <w:lang w:val="en-US"/>
+        </w:rPr>
+        <w:t>vrrp</w:t>
+      </w:r>
+      <w:proofErr w:type="spellEnd"/>
+      <w:proofErr w:type="gramEnd"/>
+      <w:r>
+        <w:rPr>
+          <w:rFonts w:ascii="Arial" w:hAnsi="Arial" w:cs="Arial"/>
+          <w:sz w:val="20"/>
+          <w:szCs w:val="20"/>
+          <w:lang w:val="en-US"/>
+        </w:rPr>
+        <w:t xml:space="preserve"> 11 track 1 decrement 20</w:t>
+      </w:r>
+    </w:p>
+    <w:p>
+      <w:pPr>
+        <w:autoSpaceDE w:val="0"/>
+        <w:autoSpaceDN w:val="0"/>
+        <w:adjustRightInd w:val="0"/>
+        <w:spacing w:after="0" w:line="240" w:lineRule="auto"/>
+        <w:jc w:val="both"/>
+        <w:rPr>
+          <w:rFonts w:ascii="Arial" w:hAnsi="Arial" w:cs="Arial"/>
+          <w:sz w:val="20"/>
+          <w:szCs w:val="20"/>
+          <w:lang w:val="en-US"/>
+        </w:rPr>
+      </w:pPr>
+      <w:proofErr w:type="spellStart"/>
+      <w:proofErr w:type="gramStart"/>
+      <w:r>
+        <w:rPr>
+          <w:rFonts w:ascii="Arial" w:hAnsi="Arial" w:cs="Arial"/>
+          <w:sz w:val="20"/>
+          <w:szCs w:val="20"/>
+          <w:lang w:val="en-US"/>
+        </w:rPr>
+        <w:t>vrrp</w:t>
+      </w:r>
+      <w:proofErr w:type="spellEnd"/>
+      <w:proofErr w:type="gramEnd"/>
+      <w:r>
+        <w:rPr>
+          <w:rFonts w:ascii="Arial" w:hAnsi="Arial" w:cs="Arial"/>
+          <w:sz w:val="20"/>
+          <w:szCs w:val="20"/>
+          <w:lang w:val="en-US"/>
+        </w:rPr>
+        <w:t xml:space="preserve"> 11 track 2 decrement 20</w:t>
+      </w:r>
+    </w:p>
+    <w:p>
+      <w:pPr>
+        <w:autoSpaceDE w:val="0"/>
+        <w:autoSpaceDN w:val="0"/>
+        <w:adjustRightInd w:val="0"/>
+        <w:spacing w:after="0" w:line="240" w:lineRule="auto"/>
+        <w:jc w:val="both"/>
+        <w:rPr>
+          <w:rFonts w:ascii="Arial" w:hAnsi="Arial" w:cs="Arial"/>
+          <w:sz w:val="20"/>
+          <w:szCs w:val="20"/>
+          <w:lang w:val="en-US"/>
+        </w:rPr>
+      </w:pPr>
+      <w:proofErr w:type="gramStart"/>
+      <w:r>
+        <w:rPr>
+          <w:rFonts w:ascii="Arial" w:hAnsi="Arial" w:cs="Arial"/>
+          <w:sz w:val="20"/>
+          <w:szCs w:val="20"/>
+          <w:lang w:val="en-US"/>
+        </w:rPr>
+        <w:t>no</w:t>
+      </w:r>
+      <w:proofErr w:type="gramEnd"/>
+      <w:r>
+        <w:rPr>
+          <w:rFonts w:ascii="Arial" w:hAnsi="Arial" w:cs="Arial"/>
+          <w:sz w:val="20"/>
+          <w:szCs w:val="20"/>
+          <w:lang w:val="en-US"/>
+        </w:rPr>
+        <w:t xml:space="preserve"> shut</w:t>
+      </w:r>
+    </w:p>
+    <w:p>
+      <w:pPr>
+        <w:autoSpaceDE w:val="0"/>
+        <w:autoSpaceDN w:val="0"/>
+        <w:adjustRightInd w:val="0"/>
+        <w:spacing w:after="0" w:line="240" w:lineRule="auto"/>
+        <w:jc w:val="both"/>
+        <w:rPr>
+          <w:rFonts w:ascii="Arial" w:hAnsi="Arial" w:cs="Arial"/>
+          <w:sz w:val="20"/>
+          <w:szCs w:val="20"/>
+          <w:lang w:val="en-US"/>
+        </w:rPr>
+      </w:pPr>
     </w:p>
     <w:sectPr>
       <w:footerReference w:type="default" r:id="rId17"/>
@@ -47118,7 +51486,7 @@
         <w:noProof/>
         <w:lang w:val="es-ES"/>
       </w:rPr>
-      <w:t>12</w:t>
+      <w:t>18</w:t>
     </w:r>
     <w:r>
       <w:fldChar w:fldCharType="end"/>
@@ -48502,7 +52870,7 @@
 </file>
 
 <file path=customXml/itemProps1.xml><?xml version="1.0" encoding="utf-8"?>
-<ds:datastoreItem xmlns:ds="http://schemas.openxmlformats.org/officeDocument/2006/customXml" ds:itemID="{47BA70BD-7A24-4DF8-9BF9-A3B3F7CC1AD4}">
+<ds:datastoreItem xmlns:ds="http://schemas.openxmlformats.org/officeDocument/2006/customXml" ds:itemID="{D73DD7EC-E62E-4C41-94D1-47DB9739F832}">
   <ds:schemaRefs>
     <ds:schemaRef ds:uri="http://schemas.openxmlformats.org/officeDocument/2006/bibliography"/>
   </ds:schemaRefs>

</xml_diff>